<commit_message>
update test-design before merge main to Thanathorn_1317 branch.
</commit_message>
<xml_diff>
--- a/test_v1/Test-Design.docx
+++ b/test_v1/Test-Design.docx
@@ -1027,23 +1027,13 @@
           <w:szCs w:val="28"/>
         </w:rPr>
       </w:pPr>
-      <w:proofErr w:type="gramStart"/>
       <w:r>
         <w:rPr>
           <w:rFonts w:asciiTheme="minorBidi" w:hAnsiTheme="minorBidi"/>
           <w:sz w:val="28"/>
           <w:szCs w:val="28"/>
         </w:rPr>
-        <w:t>CPU :</w:t>
-      </w:r>
-      <w:proofErr w:type="gramEnd"/>
-      <w:r>
-        <w:rPr>
-          <w:rFonts w:asciiTheme="minorBidi" w:hAnsiTheme="minorBidi"/>
-          <w:sz w:val="28"/>
-          <w:szCs w:val="28"/>
-        </w:rPr>
-        <w:t xml:space="preserve"> AMD Ryzen 5 5600H with Radeon Graphics 3.30 GHz</w:t>
+        <w:t>CPU : AMD Ryzen 5 5600H with Radeon Graphics 3.30 GHz</w:t>
       </w:r>
     </w:p>
     <w:p>
@@ -1060,23 +1050,13 @@
           <w:szCs w:val="28"/>
         </w:rPr>
       </w:pPr>
-      <w:proofErr w:type="gramStart"/>
       <w:r>
         <w:rPr>
           <w:rFonts w:asciiTheme="minorBidi" w:hAnsiTheme="minorBidi"/>
           <w:sz w:val="28"/>
           <w:szCs w:val="28"/>
         </w:rPr>
-        <w:t>RAM :</w:t>
-      </w:r>
-      <w:proofErr w:type="gramEnd"/>
-      <w:r>
-        <w:rPr>
-          <w:rFonts w:asciiTheme="minorBidi" w:hAnsiTheme="minorBidi"/>
-          <w:sz w:val="28"/>
-          <w:szCs w:val="28"/>
-        </w:rPr>
-        <w:t xml:space="preserve"> 16.0 GB</w:t>
+        <w:t>RAM : 16.0 GB</w:t>
       </w:r>
     </w:p>
     <w:p>
@@ -1093,23 +1073,13 @@
           <w:szCs w:val="28"/>
         </w:rPr>
       </w:pPr>
-      <w:proofErr w:type="gramStart"/>
       <w:r>
         <w:rPr>
           <w:rFonts w:asciiTheme="minorBidi" w:hAnsiTheme="minorBidi"/>
           <w:sz w:val="28"/>
           <w:szCs w:val="28"/>
         </w:rPr>
-        <w:t>OS :</w:t>
-      </w:r>
-      <w:proofErr w:type="gramEnd"/>
-      <w:r>
-        <w:rPr>
-          <w:rFonts w:asciiTheme="minorBidi" w:hAnsiTheme="minorBidi"/>
-          <w:sz w:val="28"/>
-          <w:szCs w:val="28"/>
-        </w:rPr>
-        <w:t xml:space="preserve"> </w:t>
+        <w:t xml:space="preserve">OS : </w:t>
       </w:r>
       <w:r>
         <w:rPr>
@@ -1222,23 +1192,13 @@
           <w:szCs w:val="28"/>
         </w:rPr>
       </w:pPr>
-      <w:proofErr w:type="gramStart"/>
       <w:r>
         <w:rPr>
           <w:rFonts w:asciiTheme="minorBidi" w:hAnsiTheme="minorBidi"/>
           <w:sz w:val="28"/>
           <w:szCs w:val="28"/>
         </w:rPr>
-        <w:t>CPU :</w:t>
-      </w:r>
-      <w:proofErr w:type="gramEnd"/>
-      <w:r>
-        <w:rPr>
-          <w:rFonts w:asciiTheme="minorBidi" w:hAnsiTheme="minorBidi"/>
-          <w:sz w:val="28"/>
-          <w:szCs w:val="28"/>
-        </w:rPr>
-        <w:t xml:space="preserve"> </w:t>
+        <w:t xml:space="preserve">CPU : </w:t>
       </w:r>
       <w:r>
         <w:rPr>
@@ -1263,23 +1223,13 @@
           <w:szCs w:val="28"/>
         </w:rPr>
       </w:pPr>
-      <w:proofErr w:type="gramStart"/>
       <w:r>
         <w:rPr>
           <w:rFonts w:asciiTheme="minorBidi" w:hAnsiTheme="minorBidi"/>
           <w:sz w:val="28"/>
           <w:szCs w:val="28"/>
         </w:rPr>
-        <w:t>RAM :</w:t>
-      </w:r>
-      <w:proofErr w:type="gramEnd"/>
-      <w:r>
-        <w:rPr>
-          <w:rFonts w:asciiTheme="minorBidi" w:hAnsiTheme="minorBidi"/>
-          <w:sz w:val="28"/>
-          <w:szCs w:val="28"/>
-        </w:rPr>
-        <w:t xml:space="preserve"> </w:t>
+        <w:t xml:space="preserve">RAM : </w:t>
       </w:r>
       <w:r>
         <w:rPr>
@@ -1304,23 +1254,13 @@
           <w:szCs w:val="28"/>
         </w:rPr>
       </w:pPr>
-      <w:proofErr w:type="gramStart"/>
       <w:r>
         <w:rPr>
           <w:rFonts w:asciiTheme="minorBidi" w:hAnsiTheme="minorBidi"/>
           <w:sz w:val="28"/>
           <w:szCs w:val="28"/>
         </w:rPr>
-        <w:t>OS :</w:t>
-      </w:r>
-      <w:proofErr w:type="gramEnd"/>
-      <w:r>
-        <w:rPr>
-          <w:rFonts w:asciiTheme="minorBidi" w:hAnsiTheme="minorBidi"/>
-          <w:sz w:val="28"/>
-          <w:szCs w:val="28"/>
-        </w:rPr>
-        <w:t xml:space="preserve"> </w:t>
+        <w:t xml:space="preserve">OS : </w:t>
       </w:r>
       <w:r>
         <w:rPr>
@@ -1727,16 +1667,7 @@
           <w:szCs w:val="28"/>
           <w:lang w:bidi="th-TH"/>
         </w:rPr>
-        <w:t xml:space="preserve">Docker Desktop </w:t>
-      </w:r>
-      <w:r>
-        <w:rPr>
-          <w:rFonts w:asciiTheme="minorBidi" w:hAnsiTheme="minorBidi"/>
-          <w:sz w:val="28"/>
-          <w:szCs w:val="28"/>
-          <w:lang w:bidi="th-TH"/>
-        </w:rPr>
-        <w:t>v.</w:t>
+        <w:t>Docker Desktop v.</w:t>
       </w:r>
       <w:r>
         <w:rPr>
@@ -2385,10 +2316,9 @@
     <w:p>
       <w:pPr>
         <w:rPr>
-          <w:rFonts w:asciiTheme="minorBidi" w:hAnsiTheme="minorBidi" w:hint="cs"/>
+          <w:rFonts w:asciiTheme="minorBidi" w:hAnsiTheme="minorBidi"/>
           <w:sz w:val="28"/>
           <w:szCs w:val="28"/>
-          <w:cs/>
           <w:lang w:bidi="th-TH"/>
         </w:rPr>
         <w:sectPr>
@@ -2842,6 +2772,16 @@
               </w:rPr>
               <w:t>เจ้าหน้าที่ฝ่ายบริหาร และนักวิจัย</w:t>
             </w:r>
+            <w:r>
+              <w:rPr>
+                <w:rFonts w:asciiTheme="minorBidi" w:hAnsiTheme="minorBidi" w:hint="cs"/>
+                <w:sz w:val="28"/>
+                <w:szCs w:val="28"/>
+                <w:cs/>
+                <w:lang w:bidi="th-TH"/>
+              </w:rPr>
+              <w:t xml:space="preserve"> ด้วยข้อมูลที่ถูกต้อง</w:t>
+            </w:r>
           </w:p>
         </w:tc>
         <w:tc>
@@ -3354,7 +3294,27 @@
                 <w:cs/>
                 <w:lang w:bidi="th-TH"/>
               </w:rPr>
-              <w:t xml:space="preserve">) จากนั้นกดปุ่ม </w:t>
+              <w:t xml:space="preserve">) </w:t>
+            </w:r>
+            <w:r>
+              <w:rPr>
+                <w:rFonts w:asciiTheme="minorBidi" w:hAnsiTheme="minorBidi" w:hint="cs"/>
+                <w:sz w:val="28"/>
+                <w:szCs w:val="28"/>
+                <w:cs/>
+                <w:lang w:bidi="th-TH"/>
+              </w:rPr>
+              <w:t xml:space="preserve">ที่ถูกต้อง </w:t>
+            </w:r>
+            <w:r>
+              <w:rPr>
+                <w:rFonts w:asciiTheme="minorBidi" w:hAnsiTheme="minorBidi" w:hint="cs"/>
+                <w:sz w:val="28"/>
+                <w:szCs w:val="28"/>
+                <w:cs/>
+                <w:lang w:bidi="th-TH"/>
+              </w:rPr>
+              <w:t xml:space="preserve">จากนั้นกดปุ่ม </w:t>
             </w:r>
             <w:r>
               <w:rPr>
@@ -3921,7 +3881,6 @@
               </w:rPr>
               <w:t xml:space="preserve">Test Go </w:t>
             </w:r>
-            <w:proofErr w:type="gramStart"/>
             <w:r>
               <w:rPr>
                 <w:rFonts w:asciiTheme="minorBidi" w:hAnsiTheme="minorBidi"/>
@@ -3938,17 +3897,7 @@
                 <w:szCs w:val="28"/>
                 <w:lang w:bidi="th-TH"/>
               </w:rPr>
-              <w:t>o</w:t>
-            </w:r>
-            <w:proofErr w:type="gramEnd"/>
-            <w:r>
-              <w:rPr>
-                <w:rFonts w:asciiTheme="minorBidi" w:hAnsiTheme="minorBidi"/>
-                <w:sz w:val="28"/>
-                <w:szCs w:val="28"/>
-                <w:lang w:bidi="th-TH"/>
-              </w:rPr>
-              <w:t xml:space="preserve"> Login Page</w:t>
+              <w:t>o Login Page</w:t>
             </w:r>
             <w:r>
               <w:rPr>
@@ -4302,19 +4251,8 @@
                 <w:szCs w:val="28"/>
                 <w:lang w:bidi="th-TH"/>
               </w:rPr>
-              <w:t xml:space="preserve"> </w:t>
-            </w:r>
-            <w:proofErr w:type="gramStart"/>
-            <w:r>
-              <w:rPr>
-                <w:rFonts w:asciiTheme="minorBidi" w:hAnsiTheme="minorBidi"/>
-                <w:sz w:val="28"/>
-                <w:szCs w:val="28"/>
-                <w:lang w:bidi="th-TH"/>
-              </w:rPr>
-              <w:t>=“</w:t>
-            </w:r>
-            <w:proofErr w:type="gramEnd"/>
+              <w:t xml:space="preserve"> =“</w:t>
+            </w:r>
             <w:r>
               <w:rPr>
                 <w:rFonts w:asciiTheme="minorBidi" w:hAnsiTheme="minorBidi"/>
@@ -4369,7 +4307,7 @@
                 <w:szCs w:val="28"/>
                 <w:lang w:bidi="th-TH"/>
               </w:rPr>
-              <w:t>Password = “</w:t>
+              <w:t>Password =“</w:t>
             </w:r>
             <w:r>
               <w:rPr>
@@ -4700,19 +4638,8 @@
                 <w:szCs w:val="28"/>
                 <w:lang w:bidi="th-TH"/>
               </w:rPr>
-              <w:t xml:space="preserve"> </w:t>
-            </w:r>
-            <w:proofErr w:type="gramStart"/>
-            <w:r>
-              <w:rPr>
-                <w:rFonts w:asciiTheme="minorBidi" w:hAnsiTheme="minorBidi"/>
-                <w:sz w:val="28"/>
-                <w:szCs w:val="28"/>
-                <w:lang w:bidi="th-TH"/>
-              </w:rPr>
-              <w:t>=“</w:t>
-            </w:r>
-            <w:proofErr w:type="gramEnd"/>
+              <w:t xml:space="preserve"> =“</w:t>
+            </w:r>
             <w:r>
               <w:rPr>
                 <w:rFonts w:asciiTheme="minorBidi" w:hAnsiTheme="minorBidi"/>
@@ -4767,7 +4694,7 @@
                 <w:szCs w:val="28"/>
                 <w:lang w:bidi="th-TH"/>
               </w:rPr>
-              <w:t>Password = “</w:t>
+              <w:t>Password =“</w:t>
             </w:r>
             <w:r>
               <w:rPr>
@@ -5111,21 +5038,11 @@
                 <w:szCs w:val="28"/>
                 <w:lang w:bidi="th-TH"/>
               </w:rPr>
+              <w:t xml:space="preserve"> =“</w:t>
+            </w:r>
+            <w:r>
               <w:t xml:space="preserve"> </w:t>
             </w:r>
-            <w:proofErr w:type="gramStart"/>
-            <w:r>
-              <w:rPr>
-                <w:rFonts w:asciiTheme="minorBidi" w:hAnsiTheme="minorBidi"/>
-                <w:sz w:val="28"/>
-                <w:szCs w:val="28"/>
-                <w:lang w:bidi="th-TH"/>
-              </w:rPr>
-              <w:t>=“</w:t>
-            </w:r>
-            <w:r>
-              <w:t xml:space="preserve"> </w:t>
-            </w:r>
             <w:r>
               <w:rPr>
                 <w:rFonts w:asciiTheme="minorBidi" w:hAnsiTheme="minorBidi"/>
@@ -5135,7 +5052,6 @@
               </w:rPr>
               <w:t>thanaphon@kku.ac.th</w:t>
             </w:r>
-            <w:proofErr w:type="gramEnd"/>
             <w:r>
               <w:rPr>
                 <w:rFonts w:asciiTheme="minorBidi" w:hAnsiTheme="minorBidi"/>
@@ -5181,7 +5097,7 @@
                 <w:szCs w:val="28"/>
                 <w:lang w:bidi="th-TH"/>
               </w:rPr>
-              <w:t>Password = “</w:t>
+              <w:t>Password =“</w:t>
             </w:r>
             <w:r>
               <w:rPr>
@@ -5677,7 +5593,27 @@
                 <w:cs/>
                 <w:lang w:bidi="th-TH"/>
               </w:rPr>
-              <w:t>เข้าสู่ระบบด้วยข้อมูลที่ถูกต้อง</w:t>
+              <w:t>เข้าสู่ระบบด้วยข้อมูลที่</w:t>
+            </w:r>
+            <w:r>
+              <w:rPr>
+                <w:rFonts w:asciiTheme="minorBidi" w:hAnsiTheme="minorBidi" w:hint="cs"/>
+                <w:sz w:val="28"/>
+                <w:szCs w:val="28"/>
+                <w:cs/>
+                <w:lang w:bidi="th-TH"/>
+              </w:rPr>
+              <w:t>ไม่</w:t>
+            </w:r>
+            <w:r>
+              <w:rPr>
+                <w:rFonts w:asciiTheme="minorBidi" w:hAnsiTheme="minorBidi"/>
+                <w:sz w:val="28"/>
+                <w:szCs w:val="28"/>
+                <w:cs/>
+                <w:lang w:bidi="th-TH"/>
+              </w:rPr>
+              <w:t>ถูกต้อง</w:t>
             </w:r>
           </w:p>
         </w:tc>
@@ -5844,6 +5780,16 @@
               </w:rPr>
               <w:t>เจ้าหน้าที่ฝ่ายบริหาร และนักวิจัย</w:t>
             </w:r>
+            <w:r>
+              <w:rPr>
+                <w:rFonts w:asciiTheme="minorBidi" w:hAnsiTheme="minorBidi" w:hint="cs"/>
+                <w:sz w:val="28"/>
+                <w:szCs w:val="28"/>
+                <w:cs/>
+                <w:lang w:bidi="th-TH"/>
+              </w:rPr>
+              <w:t xml:space="preserve"> ด้วยข้อมูลที่ไม่ถูกต้อง</w:t>
+            </w:r>
           </w:p>
         </w:tc>
         <w:tc>
@@ -6213,6 +6159,169 @@
                 <w:lang w:bidi="th-TH"/>
               </w:rPr>
             </w:pPr>
+            <w:r>
+              <w:rPr>
+                <w:rFonts w:asciiTheme="minorBidi" w:hAnsiTheme="minorBidi"/>
+                <w:sz w:val="28"/>
+                <w:szCs w:val="28"/>
+                <w:cs/>
+                <w:lang w:bidi="th-TH"/>
+              </w:rPr>
+              <w:t>เมื่อ</w:t>
+            </w:r>
+            <w:r>
+              <w:rPr>
+                <w:rFonts w:asciiTheme="minorBidi" w:hAnsiTheme="minorBidi" w:hint="cs"/>
+                <w:sz w:val="28"/>
+                <w:szCs w:val="28"/>
+                <w:cs/>
+                <w:lang w:bidi="th-TH"/>
+              </w:rPr>
+              <w:t xml:space="preserve">กดปุ่ม </w:t>
+            </w:r>
+            <w:r>
+              <w:rPr>
+                <w:rFonts w:asciiTheme="minorBidi" w:hAnsiTheme="minorBidi"/>
+                <w:sz w:val="28"/>
+                <w:szCs w:val="28"/>
+                <w:lang w:bidi="th-TH"/>
+              </w:rPr>
+              <w:t xml:space="preserve">Login </w:t>
+            </w:r>
+            <w:r>
+              <w:rPr>
+                <w:rFonts w:asciiTheme="minorBidi" w:hAnsiTheme="minorBidi" w:hint="cs"/>
+                <w:sz w:val="28"/>
+                <w:szCs w:val="28"/>
+                <w:cs/>
+                <w:lang w:bidi="th-TH"/>
+              </w:rPr>
+              <w:t xml:space="preserve">ที่หน้าหลัก จะแสดงหน้า </w:t>
+            </w:r>
+            <w:r>
+              <w:rPr>
+                <w:rFonts w:asciiTheme="minorBidi" w:hAnsiTheme="minorBidi"/>
+                <w:sz w:val="28"/>
+                <w:szCs w:val="28"/>
+                <w:lang w:bidi="th-TH"/>
+              </w:rPr>
+              <w:t xml:space="preserve">Login </w:t>
+            </w:r>
+            <w:r>
+              <w:rPr>
+                <w:rFonts w:asciiTheme="minorBidi" w:hAnsiTheme="minorBidi" w:hint="cs"/>
+                <w:sz w:val="28"/>
+                <w:szCs w:val="28"/>
+                <w:cs/>
+                <w:lang w:bidi="th-TH"/>
+              </w:rPr>
+              <w:t>จากนั้นเมื่อกรอกชื่อผู้ใช้ (</w:t>
+            </w:r>
+            <w:r>
+              <w:rPr>
+                <w:rFonts w:asciiTheme="minorBidi" w:hAnsiTheme="minorBidi"/>
+                <w:sz w:val="28"/>
+                <w:szCs w:val="28"/>
+                <w:lang w:bidi="th-TH"/>
+              </w:rPr>
+              <w:t>Username</w:t>
+            </w:r>
+            <w:r>
+              <w:rPr>
+                <w:rFonts w:asciiTheme="minorBidi" w:hAnsiTheme="minorBidi" w:hint="cs"/>
+                <w:sz w:val="28"/>
+                <w:szCs w:val="28"/>
+                <w:cs/>
+                <w:lang w:bidi="th-TH"/>
+              </w:rPr>
+              <w:t>)</w:t>
+            </w:r>
+            <w:r>
+              <w:rPr>
+                <w:rFonts w:asciiTheme="minorBidi" w:hAnsiTheme="minorBidi"/>
+                <w:sz w:val="28"/>
+                <w:szCs w:val="28"/>
+                <w:lang w:bidi="th-TH"/>
+              </w:rPr>
+              <w:t xml:space="preserve"> </w:t>
+            </w:r>
+            <w:r>
+              <w:rPr>
+                <w:rFonts w:asciiTheme="minorBidi" w:hAnsiTheme="minorBidi" w:hint="cs"/>
+                <w:sz w:val="28"/>
+                <w:szCs w:val="28"/>
+                <w:cs/>
+                <w:lang w:bidi="th-TH"/>
+              </w:rPr>
+              <w:t>และรหัสผ่าน (</w:t>
+            </w:r>
+            <w:r>
+              <w:rPr>
+                <w:rFonts w:asciiTheme="minorBidi" w:hAnsiTheme="minorBidi"/>
+                <w:sz w:val="28"/>
+                <w:szCs w:val="28"/>
+                <w:lang w:bidi="th-TH"/>
+              </w:rPr>
+              <w:t>Password</w:t>
+            </w:r>
+            <w:r>
+              <w:rPr>
+                <w:rFonts w:asciiTheme="minorBidi" w:hAnsiTheme="minorBidi" w:hint="cs"/>
+                <w:sz w:val="28"/>
+                <w:szCs w:val="28"/>
+                <w:cs/>
+                <w:lang w:bidi="th-TH"/>
+              </w:rPr>
+              <w:t xml:space="preserve">) </w:t>
+            </w:r>
+            <w:r>
+              <w:rPr>
+                <w:rFonts w:asciiTheme="minorBidi" w:hAnsiTheme="minorBidi" w:hint="cs"/>
+                <w:sz w:val="28"/>
+                <w:szCs w:val="28"/>
+                <w:cs/>
+                <w:lang w:bidi="th-TH"/>
+              </w:rPr>
+              <w:t xml:space="preserve">ที่ไม่ถูกต้อง </w:t>
+            </w:r>
+            <w:r>
+              <w:rPr>
+                <w:rFonts w:asciiTheme="minorBidi" w:hAnsiTheme="minorBidi" w:hint="cs"/>
+                <w:sz w:val="28"/>
+                <w:szCs w:val="28"/>
+                <w:cs/>
+                <w:lang w:bidi="th-TH"/>
+              </w:rPr>
+              <w:t xml:space="preserve">จากนั้นกดปุ่ม </w:t>
+            </w:r>
+            <w:r>
+              <w:rPr>
+                <w:rFonts w:asciiTheme="minorBidi" w:hAnsiTheme="minorBidi"/>
+                <w:sz w:val="28"/>
+                <w:szCs w:val="28"/>
+                <w:lang w:bidi="th-TH"/>
+              </w:rPr>
+              <w:t>Login</w:t>
+            </w:r>
+            <w:r>
+              <w:rPr>
+                <w:rFonts w:asciiTheme="minorBidi" w:hAnsiTheme="minorBidi"/>
+                <w:sz w:val="28"/>
+                <w:szCs w:val="28"/>
+                <w:lang w:bidi="th-TH"/>
+              </w:rPr>
+              <w:t xml:space="preserve"> </w:t>
+            </w:r>
+            <w:r>
+              <w:rPr>
+                <w:rFonts w:asciiTheme="minorBidi" w:hAnsiTheme="minorBidi" w:hint="cs"/>
+                <w:sz w:val="28"/>
+                <w:szCs w:val="28"/>
+                <w:cs/>
+                <w:lang w:bidi="th-TH"/>
+              </w:rPr>
+              <w:t>ผู้ใช้จะต้องไม่สามารถเข้าสู่ระบบได้</w:t>
+            </w:r>
           </w:p>
         </w:tc>
       </w:tr>
@@ -6584,27 +6693,16 @@
                 <w:szCs w:val="28"/>
                 <w:lang w:bidi="th-TH"/>
               </w:rPr>
-              <w:t xml:space="preserve"> </w:t>
-            </w:r>
-            <w:proofErr w:type="gramStart"/>
-            <w:r>
-              <w:rPr>
-                <w:rFonts w:asciiTheme="minorBidi" w:hAnsiTheme="minorBidi"/>
-                <w:sz w:val="28"/>
-                <w:szCs w:val="28"/>
-                <w:lang w:bidi="th-TH"/>
-              </w:rPr>
-              <w:t>=“</w:t>
-            </w:r>
-            <w:proofErr w:type="gramEnd"/>
-            <w:r>
-              <w:rPr>
-                <w:rFonts w:asciiTheme="minorBidi" w:hAnsiTheme="minorBidi"/>
-                <w:sz w:val="28"/>
-                <w:szCs w:val="28"/>
-                <w:lang w:bidi="th-TH"/>
-              </w:rPr>
-              <w:t>staff@gmail.com</w:t>
+              <w:t xml:space="preserve"> =“</w:t>
+            </w:r>
+            <w:r>
+              <w:rPr>
+                <w:rFonts w:asciiTheme="minorBidi" w:hAnsiTheme="minorBidi"/>
+                <w:sz w:val="28"/>
+                <w:szCs w:val="28"/>
+                <w:lang w:bidi="th-TH"/>
+              </w:rPr>
+              <w:t>admin@gmail.com</w:t>
             </w:r>
             <w:r>
               <w:rPr>
@@ -6651,25 +6749,25 @@
                 <w:szCs w:val="28"/>
                 <w:lang w:bidi="th-TH"/>
               </w:rPr>
-              <w:t>Password = “</w:t>
-            </w:r>
-            <w:r>
-              <w:rPr>
-                <w:rFonts w:asciiTheme="minorBidi" w:hAnsiTheme="minorBidi"/>
-                <w:sz w:val="28"/>
-                <w:szCs w:val="28"/>
-                <w:lang w:bidi="th-TH"/>
-              </w:rPr>
-              <w:t>12345678</w:t>
-            </w:r>
-            <w:r>
-              <w:rPr>
-                <w:rFonts w:asciiTheme="minorBidi" w:hAnsiTheme="minorBidi"/>
-                <w:sz w:val="28"/>
-                <w:szCs w:val="28"/>
-                <w:lang w:bidi="th-TH"/>
-              </w:rPr>
-              <w:t>9”</w:t>
+              <w:t>Password =“</w:t>
+            </w:r>
+            <w:r>
+              <w:rPr>
+                <w:rFonts w:asciiTheme="minorBidi" w:hAnsiTheme="minorBidi"/>
+                <w:sz w:val="28"/>
+                <w:szCs w:val="28"/>
+                <w:lang w:bidi="th-TH"/>
+              </w:rPr>
+              <w:t>111111111</w:t>
+            </w:r>
+            <w:r>
+              <w:rPr>
+                <w:rFonts w:asciiTheme="minorBidi" w:hAnsiTheme="minorBidi"/>
+                <w:sz w:val="28"/>
+                <w:szCs w:val="28"/>
+                <w:lang w:bidi="th-TH"/>
+              </w:rPr>
+              <w:t>”</w:t>
             </w:r>
           </w:p>
           <w:p>
@@ -6805,6 +6903,62 @@
                 <w:lang w:bidi="th-TH"/>
               </w:rPr>
             </w:pPr>
+            <w:r>
+              <w:rPr>
+                <w:rFonts w:asciiTheme="minorBidi" w:hAnsiTheme="minorBidi" w:hint="cs"/>
+                <w:sz w:val="28"/>
+                <w:szCs w:val="28"/>
+                <w:cs/>
+                <w:lang w:bidi="th-TH"/>
+              </w:rPr>
+              <w:t xml:space="preserve">อยู่ที่หน้า </w:t>
+            </w:r>
+            <w:r>
+              <w:rPr>
+                <w:rFonts w:asciiTheme="minorBidi" w:hAnsiTheme="minorBidi"/>
+                <w:sz w:val="28"/>
+                <w:szCs w:val="28"/>
+                <w:lang w:bidi="th-TH"/>
+              </w:rPr>
+              <w:t xml:space="preserve">Login </w:t>
+            </w:r>
+            <w:r>
+              <w:rPr>
+                <w:rFonts w:asciiTheme="minorBidi" w:hAnsiTheme="minorBidi" w:hint="cs"/>
+                <w:sz w:val="28"/>
+                <w:szCs w:val="28"/>
+                <w:cs/>
+                <w:lang w:bidi="th-TH"/>
+              </w:rPr>
+              <w:t xml:space="preserve">เช่นเดิม และขึ้นข้อความว่า </w:t>
+            </w:r>
+            <w:r>
+              <w:rPr>
+                <w:rFonts w:asciiTheme="minorBidi" w:hAnsiTheme="minorBidi"/>
+                <w:sz w:val="28"/>
+                <w:szCs w:val="28"/>
+                <w:lang w:bidi="th-TH"/>
+              </w:rPr>
+              <w:t>“</w:t>
+            </w:r>
+            <w:r>
+              <w:rPr>
+                <w:rFonts w:asciiTheme="minorBidi" w:hAnsiTheme="minorBidi"/>
+                <w:sz w:val="28"/>
+                <w:szCs w:val="28"/>
+                <w:lang w:bidi="th-TH"/>
+              </w:rPr>
+              <w:t>Login Failed: Your user ID or password is incorrect</w:t>
+            </w:r>
+            <w:r>
+              <w:rPr>
+                <w:rFonts w:asciiTheme="minorBidi" w:hAnsiTheme="minorBidi"/>
+                <w:sz w:val="28"/>
+                <w:szCs w:val="28"/>
+                <w:lang w:bidi="th-TH"/>
+              </w:rPr>
+              <w:t>”</w:t>
+            </w:r>
           </w:p>
         </w:tc>
         <w:tc>
@@ -6971,19 +7125,8 @@
                 <w:szCs w:val="28"/>
                 <w:lang w:bidi="th-TH"/>
               </w:rPr>
-              <w:t xml:space="preserve"> </w:t>
-            </w:r>
-            <w:proofErr w:type="gramStart"/>
-            <w:r>
-              <w:rPr>
-                <w:rFonts w:asciiTheme="minorBidi" w:hAnsiTheme="minorBidi"/>
-                <w:sz w:val="28"/>
-                <w:szCs w:val="28"/>
-                <w:lang w:bidi="th-TH"/>
-              </w:rPr>
-              <w:t>=“</w:t>
-            </w:r>
-            <w:proofErr w:type="gramEnd"/>
+              <w:t xml:space="preserve"> =“</w:t>
+            </w:r>
             <w:r>
               <w:rPr>
                 <w:rFonts w:asciiTheme="minorBidi" w:hAnsiTheme="minorBidi"/>
@@ -7038,25 +7181,25 @@
                 <w:szCs w:val="28"/>
                 <w:lang w:bidi="th-TH"/>
               </w:rPr>
-              <w:t>Password = “</w:t>
-            </w:r>
-            <w:r>
-              <w:rPr>
-                <w:rFonts w:asciiTheme="minorBidi" w:hAnsiTheme="minorBidi"/>
-                <w:sz w:val="28"/>
-                <w:szCs w:val="28"/>
-                <w:lang w:bidi="th-TH"/>
-              </w:rPr>
-              <w:t>12345678</w:t>
-            </w:r>
-            <w:r>
-              <w:rPr>
-                <w:rFonts w:asciiTheme="minorBidi" w:hAnsiTheme="minorBidi"/>
-                <w:sz w:val="28"/>
-                <w:szCs w:val="28"/>
-                <w:lang w:bidi="th-TH"/>
-              </w:rPr>
-              <w:t>9”</w:t>
+              <w:t>Password =“</w:t>
+            </w:r>
+            <w:r>
+              <w:rPr>
+                <w:rFonts w:asciiTheme="minorBidi" w:hAnsiTheme="minorBidi"/>
+                <w:sz w:val="28"/>
+                <w:szCs w:val="28"/>
+                <w:lang w:bidi="th-TH"/>
+              </w:rPr>
+              <w:t>111111111</w:t>
+            </w:r>
+            <w:r>
+              <w:rPr>
+                <w:rFonts w:asciiTheme="minorBidi" w:hAnsiTheme="minorBidi"/>
+                <w:sz w:val="28"/>
+                <w:szCs w:val="28"/>
+                <w:lang w:bidi="th-TH"/>
+              </w:rPr>
+              <w:t>”</w:t>
             </w:r>
           </w:p>
           <w:p>
@@ -7192,6 +7335,62 @@
                 <w:lang w:bidi="th-TH"/>
               </w:rPr>
             </w:pPr>
+            <w:r>
+              <w:rPr>
+                <w:rFonts w:asciiTheme="minorBidi" w:hAnsiTheme="minorBidi" w:hint="cs"/>
+                <w:sz w:val="28"/>
+                <w:szCs w:val="28"/>
+                <w:cs/>
+                <w:lang w:bidi="th-TH"/>
+              </w:rPr>
+              <w:t xml:space="preserve">อยู่ที่หน้า </w:t>
+            </w:r>
+            <w:r>
+              <w:rPr>
+                <w:rFonts w:asciiTheme="minorBidi" w:hAnsiTheme="minorBidi"/>
+                <w:sz w:val="28"/>
+                <w:szCs w:val="28"/>
+                <w:lang w:bidi="th-TH"/>
+              </w:rPr>
+              <w:t xml:space="preserve">Login </w:t>
+            </w:r>
+            <w:r>
+              <w:rPr>
+                <w:rFonts w:asciiTheme="minorBidi" w:hAnsiTheme="minorBidi" w:hint="cs"/>
+                <w:sz w:val="28"/>
+                <w:szCs w:val="28"/>
+                <w:cs/>
+                <w:lang w:bidi="th-TH"/>
+              </w:rPr>
+              <w:t xml:space="preserve">เช่นเดิม และขึ้นข้อความว่า </w:t>
+            </w:r>
+            <w:r>
+              <w:rPr>
+                <w:rFonts w:asciiTheme="minorBidi" w:hAnsiTheme="minorBidi"/>
+                <w:sz w:val="28"/>
+                <w:szCs w:val="28"/>
+                <w:lang w:bidi="th-TH"/>
+              </w:rPr>
+              <w:t>“</w:t>
+            </w:r>
+            <w:r>
+              <w:rPr>
+                <w:rFonts w:asciiTheme="minorBidi" w:hAnsiTheme="minorBidi"/>
+                <w:sz w:val="28"/>
+                <w:szCs w:val="28"/>
+                <w:lang w:bidi="th-TH"/>
+              </w:rPr>
+              <w:t>Login Failed: Your user ID or password is incorrect</w:t>
+            </w:r>
+            <w:r>
+              <w:rPr>
+                <w:rFonts w:asciiTheme="minorBidi" w:hAnsiTheme="minorBidi"/>
+                <w:sz w:val="28"/>
+                <w:szCs w:val="28"/>
+                <w:lang w:bidi="th-TH"/>
+              </w:rPr>
+              <w:t>”</w:t>
+            </w:r>
           </w:p>
         </w:tc>
         <w:tc>
@@ -7358,27 +7557,16 @@
                 <w:szCs w:val="28"/>
                 <w:lang w:bidi="th-TH"/>
               </w:rPr>
-              <w:t xml:space="preserve"> </w:t>
-            </w:r>
-            <w:proofErr w:type="gramStart"/>
-            <w:r>
-              <w:rPr>
-                <w:rFonts w:asciiTheme="minorBidi" w:hAnsiTheme="minorBidi"/>
-                <w:sz w:val="28"/>
-                <w:szCs w:val="28"/>
-                <w:lang w:bidi="th-TH"/>
-              </w:rPr>
-              <w:t>=“</w:t>
-            </w:r>
-            <w:proofErr w:type="gramEnd"/>
-            <w:r>
-              <w:rPr>
-                <w:rFonts w:asciiTheme="minorBidi" w:hAnsiTheme="minorBidi"/>
-                <w:sz w:val="28"/>
-                <w:szCs w:val="28"/>
-                <w:lang w:bidi="th-TH"/>
-              </w:rPr>
-              <w:t>staff@gmail.com</w:t>
+              <w:t xml:space="preserve"> =“</w:t>
+            </w:r>
+            <w:r>
+              <w:rPr>
+                <w:rFonts w:asciiTheme="minorBidi" w:hAnsiTheme="minorBidi"/>
+                <w:sz w:val="28"/>
+                <w:szCs w:val="28"/>
+                <w:lang w:bidi="th-TH"/>
+              </w:rPr>
+              <w:t xml:space="preserve"> thanaphon@kku.ac.th</w:t>
             </w:r>
             <w:r>
               <w:rPr>
@@ -7425,25 +7613,25 @@
                 <w:szCs w:val="28"/>
                 <w:lang w:bidi="th-TH"/>
               </w:rPr>
-              <w:t>Password = “</w:t>
-            </w:r>
-            <w:r>
-              <w:rPr>
-                <w:rFonts w:asciiTheme="minorBidi" w:hAnsiTheme="minorBidi"/>
-                <w:sz w:val="28"/>
-                <w:szCs w:val="28"/>
-                <w:lang w:bidi="th-TH"/>
-              </w:rPr>
-              <w:t>12345678</w:t>
-            </w:r>
-            <w:r>
-              <w:rPr>
-                <w:rFonts w:asciiTheme="minorBidi" w:hAnsiTheme="minorBidi"/>
-                <w:sz w:val="28"/>
-                <w:szCs w:val="28"/>
-                <w:lang w:bidi="th-TH"/>
-              </w:rPr>
-              <w:t>9”</w:t>
+              <w:t>Password =“</w:t>
+            </w:r>
+            <w:r>
+              <w:rPr>
+                <w:rFonts w:asciiTheme="minorBidi" w:hAnsiTheme="minorBidi"/>
+                <w:sz w:val="28"/>
+                <w:szCs w:val="28"/>
+                <w:lang w:bidi="th-TH"/>
+              </w:rPr>
+              <w:t>111111111</w:t>
+            </w:r>
+            <w:r>
+              <w:rPr>
+                <w:rFonts w:asciiTheme="minorBidi" w:hAnsiTheme="minorBidi"/>
+                <w:sz w:val="28"/>
+                <w:szCs w:val="28"/>
+                <w:lang w:bidi="th-TH"/>
+              </w:rPr>
+              <w:t>”</w:t>
             </w:r>
           </w:p>
           <w:p>
@@ -7579,6 +7767,62 @@
                 <w:lang w:bidi="th-TH"/>
               </w:rPr>
             </w:pPr>
+            <w:r>
+              <w:rPr>
+                <w:rFonts w:asciiTheme="minorBidi" w:hAnsiTheme="minorBidi" w:hint="cs"/>
+                <w:sz w:val="28"/>
+                <w:szCs w:val="28"/>
+                <w:cs/>
+                <w:lang w:bidi="th-TH"/>
+              </w:rPr>
+              <w:t xml:space="preserve">อยู่ที่หน้า </w:t>
+            </w:r>
+            <w:r>
+              <w:rPr>
+                <w:rFonts w:asciiTheme="minorBidi" w:hAnsiTheme="minorBidi"/>
+                <w:sz w:val="28"/>
+                <w:szCs w:val="28"/>
+                <w:lang w:bidi="th-TH"/>
+              </w:rPr>
+              <w:t xml:space="preserve">Login </w:t>
+            </w:r>
+            <w:r>
+              <w:rPr>
+                <w:rFonts w:asciiTheme="minorBidi" w:hAnsiTheme="minorBidi" w:hint="cs"/>
+                <w:sz w:val="28"/>
+                <w:szCs w:val="28"/>
+                <w:cs/>
+                <w:lang w:bidi="th-TH"/>
+              </w:rPr>
+              <w:t xml:space="preserve">เช่นเดิม และขึ้นข้อความว่า </w:t>
+            </w:r>
+            <w:r>
+              <w:rPr>
+                <w:rFonts w:asciiTheme="minorBidi" w:hAnsiTheme="minorBidi"/>
+                <w:sz w:val="28"/>
+                <w:szCs w:val="28"/>
+                <w:lang w:bidi="th-TH"/>
+              </w:rPr>
+              <w:t>“</w:t>
+            </w:r>
+            <w:r>
+              <w:rPr>
+                <w:rFonts w:asciiTheme="minorBidi" w:hAnsiTheme="minorBidi"/>
+                <w:sz w:val="28"/>
+                <w:szCs w:val="28"/>
+                <w:lang w:bidi="th-TH"/>
+              </w:rPr>
+              <w:t>Login Failed: Your user ID or password is incorrect</w:t>
+            </w:r>
+            <w:r>
+              <w:rPr>
+                <w:rFonts w:asciiTheme="minorBidi" w:hAnsiTheme="minorBidi"/>
+                <w:sz w:val="28"/>
+                <w:szCs w:val="28"/>
+                <w:lang w:bidi="th-TH"/>
+              </w:rPr>
+              <w:t>”</w:t>
+            </w:r>
           </w:p>
         </w:tc>
         <w:tc>
@@ -7614,16 +7858,6 @@
         </w:tc>
       </w:tr>
     </w:tbl>
-    <w:p>
-      <w:pPr>
-        <w:rPr>
-          <w:rFonts w:asciiTheme="minorBidi" w:hAnsiTheme="minorBidi"/>
-          <w:sz w:val="28"/>
-          <w:szCs w:val="28"/>
-          <w:lang w:bidi="th-TH"/>
-        </w:rPr>
-      </w:pPr>
-    </w:p>
     <w:p>
       <w:pPr>
         <w:rPr>
@@ -7634,15 +7868,6 @@
           <w:lang w:bidi="th-TH"/>
         </w:rPr>
       </w:pPr>
-      <w:r>
-        <w:rPr>
-          <w:rFonts w:asciiTheme="minorBidi" w:hAnsiTheme="minorBidi"/>
-          <w:sz w:val="28"/>
-          <w:szCs w:val="28"/>
-          <w:lang w:bidi="th-TH"/>
-        </w:rPr>
-        <w:br w:type="page"/>
-      </w:r>
     </w:p>
     <w:tbl>
       <w:tblPr>
@@ -8434,6 +8659,26 @@
                 <w:lang w:bidi="th-TH"/>
               </w:rPr>
             </w:pPr>
+            <w:r>
+              <w:rPr>
+                <w:rFonts w:asciiTheme="minorBidi" w:hAnsiTheme="minorBidi" w:hint="cs"/>
+                <w:sz w:val="28"/>
+                <w:szCs w:val="28"/>
+                <w:cs/>
+                <w:lang w:bidi="th-TH"/>
+              </w:rPr>
+              <w:t>ทดสอบฟีเจอร์ต่าง ๆ ของระบบการจัดการไฮไลต์ และการเพิ่ม ลบ แก้ไข ข่าวสาร โดย</w:t>
+            </w:r>
+            <w:r>
+              <w:rPr>
+                <w:rFonts w:asciiTheme="minorBidi" w:hAnsiTheme="minorBidi"/>
+                <w:sz w:val="28"/>
+                <w:szCs w:val="28"/>
+                <w:cs/>
+                <w:lang w:bidi="th-TH"/>
+              </w:rPr>
+              <w:t>เจ้าหน้าที่ฝ่ายบริหาร</w:t>
+            </w:r>
           </w:p>
         </w:tc>
       </w:tr>
@@ -8722,7 +8967,6 @@
               </w:rPr>
               <w:t xml:space="preserve">Test Go </w:t>
             </w:r>
-            <w:proofErr w:type="gramStart"/>
             <w:r>
               <w:rPr>
                 <w:rFonts w:asciiTheme="minorBidi" w:hAnsiTheme="minorBidi"/>
@@ -8739,17 +8983,7 @@
                 <w:szCs w:val="28"/>
                 <w:lang w:bidi="th-TH"/>
               </w:rPr>
-              <w:t>o</w:t>
-            </w:r>
-            <w:proofErr w:type="gramEnd"/>
-            <w:r>
-              <w:rPr>
-                <w:rFonts w:asciiTheme="minorBidi" w:hAnsiTheme="minorBidi"/>
-                <w:sz w:val="28"/>
-                <w:szCs w:val="28"/>
-                <w:lang w:bidi="th-TH"/>
-              </w:rPr>
-              <w:t xml:space="preserve"> Manage Highlights Page</w:t>
+              <w:t>o Manage Highlights Page</w:t>
             </w:r>
             <w:r>
               <w:rPr>
@@ -8834,19 +9068,8 @@
                 <w:szCs w:val="28"/>
                 <w:lang w:bidi="th-TH"/>
               </w:rPr>
-              <w:t xml:space="preserve"> </w:t>
-            </w:r>
-            <w:proofErr w:type="gramStart"/>
-            <w:r>
-              <w:rPr>
-                <w:rFonts w:asciiTheme="minorBidi" w:hAnsiTheme="minorBidi"/>
-                <w:sz w:val="28"/>
-                <w:szCs w:val="28"/>
-                <w:lang w:bidi="th-TH"/>
-              </w:rPr>
-              <w:t>=“</w:t>
-            </w:r>
-            <w:proofErr w:type="gramEnd"/>
+              <w:t xml:space="preserve"> =“</w:t>
+            </w:r>
             <w:r>
               <w:rPr>
                 <w:rFonts w:asciiTheme="minorBidi" w:hAnsiTheme="minorBidi"/>
@@ -9156,16 +9379,177 @@
                 <w:szCs w:val="28"/>
                 <w:lang w:bidi="th-TH"/>
               </w:rPr>
-              <w:t xml:space="preserve">Test </w:t>
-            </w:r>
-            <w:r>
-              <w:rPr>
-                <w:rFonts w:asciiTheme="minorBidi" w:hAnsiTheme="minorBidi"/>
-                <w:sz w:val="28"/>
-                <w:szCs w:val="28"/>
-                <w:lang w:bidi="th-TH"/>
-              </w:rPr>
-              <w:t>Create News:</w:t>
+              <w:t>Test Create News</w:t>
+            </w:r>
+            <w:r>
+              <w:rPr>
+                <w:rFonts w:asciiTheme="minorBidi" w:hAnsiTheme="minorBidi"/>
+                <w:sz w:val="28"/>
+                <w:szCs w:val="28"/>
+                <w:lang w:bidi="th-TH"/>
+              </w:rPr>
+              <w:t xml:space="preserve"> Success</w:t>
+            </w:r>
+            <w:r>
+              <w:rPr>
+                <w:rFonts w:asciiTheme="minorBidi" w:hAnsiTheme="minorBidi"/>
+                <w:sz w:val="28"/>
+                <w:szCs w:val="28"/>
+                <w:lang w:bidi="th-TH"/>
+              </w:rPr>
+              <w:t>:</w:t>
+            </w:r>
+          </w:p>
+          <w:p>
+            <w:pPr>
+              <w:rPr>
+                <w:rFonts w:asciiTheme="minorBidi" w:hAnsiTheme="minorBidi"/>
+                <w:sz w:val="28"/>
+                <w:szCs w:val="28"/>
+                <w:lang w:bidi="th-TH"/>
+              </w:rPr>
+            </w:pPr>
+            <w:r>
+              <w:rPr>
+                <w:rFonts w:asciiTheme="minorBidi" w:hAnsiTheme="minorBidi"/>
+                <w:sz w:val="28"/>
+                <w:szCs w:val="28"/>
+                <w:cs/>
+                <w:lang w:bidi="th-TH"/>
+              </w:rPr>
+              <w:t xml:space="preserve">ที่หน้า </w:t>
+            </w:r>
+            <w:r>
+              <w:rPr>
+                <w:rFonts w:asciiTheme="minorBidi" w:hAnsiTheme="minorBidi"/>
+                <w:sz w:val="28"/>
+                <w:szCs w:val="28"/>
+                <w:lang w:bidi="th-TH"/>
+              </w:rPr>
+              <w:t>Manage Highlights</w:t>
+            </w:r>
+          </w:p>
+          <w:p>
+            <w:pPr>
+              <w:rPr>
+                <w:rFonts w:asciiTheme="minorBidi" w:hAnsiTheme="minorBidi"/>
+                <w:sz w:val="28"/>
+                <w:szCs w:val="28"/>
+                <w:lang w:bidi="th-TH"/>
+              </w:rPr>
+            </w:pPr>
+            <w:r>
+              <w:rPr>
+                <w:rFonts w:asciiTheme="minorBidi" w:hAnsiTheme="minorBidi"/>
+                <w:sz w:val="28"/>
+                <w:szCs w:val="28"/>
+                <w:lang w:bidi="th-TH"/>
+              </w:rPr>
+              <w:t>1.</w:t>
+            </w:r>
+            <w:r>
+              <w:rPr>
+                <w:rFonts w:asciiTheme="minorBidi" w:hAnsiTheme="minorBidi"/>
+                <w:sz w:val="28"/>
+                <w:szCs w:val="28"/>
+                <w:cs/>
+                <w:lang w:bidi="th-TH"/>
+              </w:rPr>
+              <w:t xml:space="preserve">กดปุ่ม </w:t>
+            </w:r>
+            <w:r>
+              <w:rPr>
+                <w:rFonts w:asciiTheme="minorBidi" w:hAnsiTheme="minorBidi"/>
+                <w:sz w:val="28"/>
+                <w:szCs w:val="28"/>
+                <w:lang w:bidi="th-TH"/>
+              </w:rPr>
+              <w:t>“+Create”</w:t>
+            </w:r>
+          </w:p>
+          <w:p>
+            <w:pPr>
+              <w:rPr>
+                <w:rFonts w:asciiTheme="minorBidi" w:hAnsiTheme="minorBidi"/>
+                <w:sz w:val="28"/>
+                <w:szCs w:val="28"/>
+                <w:lang w:bidi="th-TH"/>
+              </w:rPr>
+            </w:pPr>
+            <w:r>
+              <w:rPr>
+                <w:rFonts w:asciiTheme="minorBidi" w:hAnsiTheme="minorBidi"/>
+                <w:sz w:val="28"/>
+                <w:szCs w:val="28"/>
+                <w:lang w:bidi="th-TH"/>
+              </w:rPr>
+              <w:t>2.</w:t>
+            </w:r>
+            <w:r>
+              <w:rPr>
+                <w:rFonts w:asciiTheme="minorBidi" w:hAnsiTheme="minorBidi"/>
+                <w:sz w:val="28"/>
+                <w:szCs w:val="28"/>
+                <w:cs/>
+                <w:lang w:bidi="th-TH"/>
+              </w:rPr>
+              <w:t xml:space="preserve">เพิ่มรูปภาพที่ช่อง </w:t>
+            </w:r>
+            <w:r>
+              <w:rPr>
+                <w:rFonts w:asciiTheme="minorBidi" w:hAnsiTheme="minorBidi"/>
+                <w:sz w:val="28"/>
+                <w:szCs w:val="28"/>
+                <w:lang w:bidi="th-TH"/>
+              </w:rPr>
+              <w:t>Cover Image</w:t>
+            </w:r>
+          </w:p>
+          <w:p>
+            <w:pPr>
+              <w:rPr>
+                <w:rFonts w:asciiTheme="minorBidi" w:hAnsiTheme="minorBidi"/>
+                <w:sz w:val="28"/>
+                <w:szCs w:val="28"/>
+                <w:lang w:bidi="th-TH"/>
+              </w:rPr>
+            </w:pPr>
+            <w:r>
+              <w:rPr>
+                <w:rFonts w:asciiTheme="minorBidi" w:hAnsiTheme="minorBidi"/>
+                <w:sz w:val="28"/>
+                <w:szCs w:val="28"/>
+                <w:lang w:bidi="th-TH"/>
+              </w:rPr>
+              <w:t>3</w:t>
+            </w:r>
+            <w:r>
+              <w:rPr>
+                <w:rFonts w:asciiTheme="minorBidi" w:hAnsiTheme="minorBidi"/>
+                <w:sz w:val="28"/>
+                <w:szCs w:val="28"/>
+                <w:lang w:bidi="th-TH"/>
+              </w:rPr>
+              <w:t>.</w:t>
+            </w:r>
+            <w:r>
+              <w:rPr>
+                <w:rFonts w:asciiTheme="minorBidi" w:hAnsiTheme="minorBidi"/>
+                <w:sz w:val="28"/>
+                <w:szCs w:val="28"/>
+                <w:cs/>
+                <w:lang w:bidi="th-TH"/>
+              </w:rPr>
+              <w:t>กรอกข้อมูลที่ช่อง</w:t>
+            </w:r>
+            <w:r>
+              <w:rPr>
+                <w:rFonts w:asciiTheme="minorBidi" w:hAnsiTheme="minorBidi"/>
+                <w:sz w:val="28"/>
+                <w:szCs w:val="28"/>
+                <w:lang w:bidi="th-TH"/>
+              </w:rPr>
+              <w:t xml:space="preserve"> Title = “”</w:t>
             </w:r>
           </w:p>
           <w:p>
@@ -9185,54 +9569,222 @@
                 <w:cs/>
                 <w:lang w:bidi="th-TH"/>
               </w:rPr>
-              <w:t xml:space="preserve">ที่หน้า </w:t>
-            </w:r>
-            <w:r>
-              <w:rPr>
-                <w:rFonts w:asciiTheme="minorBidi" w:hAnsiTheme="minorBidi"/>
-                <w:sz w:val="28"/>
-                <w:szCs w:val="28"/>
-                <w:lang w:bidi="th-TH"/>
-              </w:rPr>
-              <w:t>Manage Highlights</w:t>
-            </w:r>
-          </w:p>
-          <w:p>
-            <w:pPr>
-              <w:rPr>
-                <w:rFonts w:asciiTheme="minorBidi" w:hAnsiTheme="minorBidi"/>
-                <w:sz w:val="28"/>
-                <w:szCs w:val="28"/>
-                <w:lang w:bidi="th-TH"/>
-              </w:rPr>
-            </w:pPr>
-            <w:r>
-              <w:rPr>
-                <w:rFonts w:asciiTheme="minorBidi" w:hAnsiTheme="minorBidi"/>
-                <w:sz w:val="28"/>
-                <w:szCs w:val="28"/>
-                <w:lang w:bidi="th-TH"/>
-              </w:rPr>
-              <w:t>1.</w:t>
-            </w:r>
-          </w:p>
-          <w:p>
-            <w:pPr>
-              <w:rPr>
-                <w:rFonts w:asciiTheme="minorBidi" w:hAnsiTheme="minorBidi"/>
-                <w:sz w:val="28"/>
-                <w:szCs w:val="28"/>
-                <w:lang w:bidi="th-TH"/>
-              </w:rPr>
-            </w:pPr>
-            <w:r>
-              <w:rPr>
-                <w:rFonts w:asciiTheme="minorBidi" w:hAnsiTheme="minorBidi"/>
-                <w:sz w:val="28"/>
-                <w:szCs w:val="28"/>
-                <w:lang w:bidi="th-TH"/>
-              </w:rPr>
-              <w:t>2.</w:t>
+              <w:t>4</w:t>
+            </w:r>
+            <w:r>
+              <w:rPr>
+                <w:rFonts w:asciiTheme="minorBidi" w:hAnsiTheme="minorBidi"/>
+                <w:sz w:val="28"/>
+                <w:szCs w:val="28"/>
+                <w:cs/>
+                <w:lang w:bidi="th-TH"/>
+              </w:rPr>
+              <w:t>.</w:t>
+            </w:r>
+            <w:r>
+              <w:rPr>
+                <w:rFonts w:asciiTheme="minorBidi" w:hAnsiTheme="minorBidi"/>
+                <w:sz w:val="28"/>
+                <w:szCs w:val="28"/>
+                <w:cs/>
+                <w:lang w:bidi="th-TH"/>
+              </w:rPr>
+              <w:t>เลือกหมวดหมู่</w:t>
+            </w:r>
+            <w:r>
+              <w:rPr>
+                <w:rFonts w:asciiTheme="minorBidi" w:hAnsiTheme="minorBidi"/>
+                <w:sz w:val="28"/>
+                <w:szCs w:val="28"/>
+                <w:cs/>
+                <w:lang w:bidi="th-TH"/>
+              </w:rPr>
+              <w:t xml:space="preserve">ที่ช่อง </w:t>
+            </w:r>
+            <w:r>
+              <w:rPr>
+                <w:rFonts w:asciiTheme="minorBidi" w:hAnsiTheme="minorBidi"/>
+                <w:sz w:val="28"/>
+                <w:szCs w:val="28"/>
+                <w:lang w:bidi="th-TH"/>
+              </w:rPr>
+              <w:t>Category</w:t>
+            </w:r>
+            <w:r>
+              <w:rPr>
+                <w:rFonts w:asciiTheme="minorBidi" w:hAnsiTheme="minorBidi"/>
+                <w:sz w:val="28"/>
+                <w:szCs w:val="28"/>
+                <w:lang w:bidi="th-TH"/>
+              </w:rPr>
+              <w:t xml:space="preserve"> = “”</w:t>
+            </w:r>
+            <w:r>
+              <w:rPr>
+                <w:rFonts w:asciiTheme="minorBidi" w:hAnsiTheme="minorBidi"/>
+                <w:sz w:val="28"/>
+                <w:szCs w:val="28"/>
+                <w:lang w:bidi="th-TH"/>
+              </w:rPr>
+              <w:br/>
+            </w:r>
+            <w:r>
+              <w:rPr>
+                <w:rFonts w:asciiTheme="minorBidi" w:hAnsiTheme="minorBidi"/>
+                <w:sz w:val="28"/>
+                <w:szCs w:val="28"/>
+                <w:lang w:bidi="th-TH"/>
+              </w:rPr>
+              <w:t>5</w:t>
+            </w:r>
+            <w:r>
+              <w:rPr>
+                <w:rFonts w:asciiTheme="minorBidi" w:hAnsiTheme="minorBidi"/>
+                <w:sz w:val="28"/>
+                <w:szCs w:val="28"/>
+                <w:lang w:bidi="th-TH"/>
+              </w:rPr>
+              <w:t>.</w:t>
+            </w:r>
+            <w:r>
+              <w:rPr>
+                <w:rFonts w:asciiTheme="minorBidi" w:hAnsiTheme="minorBidi"/>
+                <w:sz w:val="28"/>
+                <w:szCs w:val="28"/>
+                <w:cs/>
+                <w:lang w:bidi="th-TH"/>
+              </w:rPr>
+              <w:t>กรอกข้อมูลที่ช่อง</w:t>
+            </w:r>
+            <w:r>
+              <w:rPr>
+                <w:rFonts w:asciiTheme="minorBidi" w:hAnsiTheme="minorBidi"/>
+                <w:sz w:val="28"/>
+                <w:szCs w:val="28"/>
+                <w:lang w:bidi="th-TH"/>
+              </w:rPr>
+              <w:t xml:space="preserve"> </w:t>
+            </w:r>
+            <w:r>
+              <w:rPr>
+                <w:rFonts w:asciiTheme="minorBidi" w:hAnsiTheme="minorBidi"/>
+                <w:sz w:val="28"/>
+                <w:szCs w:val="28"/>
+                <w:lang w:bidi="th-TH"/>
+              </w:rPr>
+              <w:t>Description</w:t>
+            </w:r>
+            <w:r>
+              <w:rPr>
+                <w:rFonts w:asciiTheme="minorBidi" w:hAnsiTheme="minorBidi"/>
+                <w:sz w:val="28"/>
+                <w:szCs w:val="28"/>
+                <w:lang w:bidi="th-TH"/>
+              </w:rPr>
+              <w:t xml:space="preserve"> = “”</w:t>
+            </w:r>
+            <w:r>
+              <w:rPr>
+                <w:rFonts w:asciiTheme="minorBidi" w:hAnsiTheme="minorBidi"/>
+                <w:sz w:val="28"/>
+                <w:szCs w:val="28"/>
+                <w:lang w:bidi="th-TH"/>
+              </w:rPr>
+              <w:br/>
+            </w:r>
+            <w:r>
+              <w:rPr>
+                <w:rFonts w:asciiTheme="minorBidi" w:hAnsiTheme="minorBidi"/>
+                <w:sz w:val="28"/>
+                <w:szCs w:val="28"/>
+                <w:lang w:bidi="th-TH"/>
+              </w:rPr>
+              <w:t>6</w:t>
+            </w:r>
+            <w:r>
+              <w:rPr>
+                <w:rFonts w:asciiTheme="minorBidi" w:hAnsiTheme="minorBidi"/>
+                <w:sz w:val="28"/>
+                <w:szCs w:val="28"/>
+                <w:lang w:bidi="th-TH"/>
+              </w:rPr>
+              <w:t>.</w:t>
+            </w:r>
+            <w:r>
+              <w:rPr>
+                <w:rFonts w:asciiTheme="minorBidi" w:hAnsiTheme="minorBidi"/>
+                <w:sz w:val="28"/>
+                <w:szCs w:val="28"/>
+                <w:cs/>
+                <w:lang w:bidi="th-TH"/>
+              </w:rPr>
+              <w:t>เพิ่มรูปภาพที่ช่อง</w:t>
+            </w:r>
+            <w:r>
+              <w:rPr>
+                <w:rFonts w:asciiTheme="minorBidi" w:hAnsiTheme="minorBidi"/>
+                <w:sz w:val="28"/>
+                <w:szCs w:val="28"/>
+                <w:lang w:bidi="th-TH"/>
+              </w:rPr>
+              <w:t xml:space="preserve"> </w:t>
+            </w:r>
+            <w:r>
+              <w:rPr>
+                <w:rFonts w:asciiTheme="minorBidi" w:hAnsiTheme="minorBidi"/>
+                <w:sz w:val="28"/>
+                <w:szCs w:val="28"/>
+                <w:lang w:bidi="th-TH"/>
+              </w:rPr>
+              <w:t>Image</w:t>
+            </w:r>
+            <w:r>
+              <w:rPr>
+                <w:rFonts w:asciiTheme="minorBidi" w:hAnsiTheme="minorBidi"/>
+                <w:sz w:val="28"/>
+                <w:szCs w:val="28"/>
+                <w:lang w:bidi="th-TH"/>
+              </w:rPr>
+              <w:t xml:space="preserve"> Album</w:t>
+            </w:r>
+          </w:p>
+          <w:p>
+            <w:pPr>
+              <w:rPr>
+                <w:rFonts w:asciiTheme="minorBidi" w:hAnsiTheme="minorBidi" w:hint="cs"/>
+                <w:sz w:val="28"/>
+                <w:szCs w:val="28"/>
+                <w:cs/>
+                <w:lang w:bidi="th-TH"/>
+              </w:rPr>
+            </w:pPr>
+            <w:r>
+              <w:rPr>
+                <w:rFonts w:asciiTheme="minorBidi" w:hAnsiTheme="minorBidi"/>
+                <w:sz w:val="28"/>
+                <w:szCs w:val="28"/>
+                <w:lang w:bidi="th-TH"/>
+              </w:rPr>
+              <w:t>7.</w:t>
+            </w:r>
+            <w:r>
+              <w:rPr>
+                <w:rFonts w:asciiTheme="minorBidi" w:hAnsiTheme="minorBidi" w:hint="cs"/>
+                <w:sz w:val="28"/>
+                <w:szCs w:val="28"/>
+                <w:cs/>
+                <w:lang w:bidi="th-TH"/>
+              </w:rPr>
+              <w:t xml:space="preserve">กดปุ่ม </w:t>
+            </w:r>
+            <w:r>
+              <w:rPr>
+                <w:rFonts w:asciiTheme="minorBidi" w:hAnsiTheme="minorBidi"/>
+                <w:sz w:val="28"/>
+                <w:szCs w:val="28"/>
+                <w:lang w:bidi="th-TH"/>
+              </w:rPr>
+              <w:t>“Save”</w:t>
             </w:r>
           </w:p>
         </w:tc>
@@ -9357,7 +9909,52 @@
                 <w:szCs w:val="28"/>
                 <w:lang w:bidi="th-TH"/>
               </w:rPr>
-              <w:t>Edit News:</w:t>
+              <w:t>Create News</w:t>
+            </w:r>
+            <w:r>
+              <w:rPr>
+                <w:rFonts w:asciiTheme="minorBidi" w:hAnsiTheme="minorBidi"/>
+                <w:sz w:val="28"/>
+                <w:szCs w:val="28"/>
+                <w:lang w:bidi="th-TH"/>
+              </w:rPr>
+              <w:t xml:space="preserve"> </w:t>
+            </w:r>
+            <w:r>
+              <w:rPr>
+                <w:rFonts w:asciiTheme="minorBidi" w:hAnsiTheme="minorBidi"/>
+                <w:sz w:val="28"/>
+                <w:szCs w:val="28"/>
+                <w:lang w:bidi="th-TH"/>
+              </w:rPr>
+              <w:t>Unsuccess</w:t>
+            </w:r>
+            <w:r>
+              <w:rPr>
+                <w:rFonts w:asciiTheme="minorBidi" w:hAnsiTheme="minorBidi"/>
+                <w:sz w:val="28"/>
+                <w:szCs w:val="28"/>
+                <w:lang w:bidi="th-TH"/>
+              </w:rPr>
+              <w:t xml:space="preserve"> Empty </w:t>
+            </w:r>
+            <w:r>
+              <w:rPr>
+                <w:rFonts w:asciiTheme="minorBidi" w:hAnsiTheme="minorBidi"/>
+                <w:sz w:val="28"/>
+                <w:szCs w:val="28"/>
+                <w:lang w:bidi="th-TH"/>
+              </w:rPr>
+              <w:t>Cover Image</w:t>
+            </w:r>
+            <w:r>
+              <w:rPr>
+                <w:rFonts w:asciiTheme="minorBidi" w:hAnsiTheme="minorBidi"/>
+                <w:sz w:val="28"/>
+                <w:szCs w:val="28"/>
+                <w:lang w:bidi="th-TH"/>
+              </w:rPr>
+              <w:t>:</w:t>
             </w:r>
           </w:p>
           <w:p>
@@ -9407,24 +10004,268 @@
               </w:rPr>
               <w:t>1.</w:t>
             </w:r>
-          </w:p>
-          <w:p>
-            <w:pPr>
-              <w:rPr>
-                <w:rFonts w:asciiTheme="minorBidi" w:hAnsiTheme="minorBidi"/>
-                <w:sz w:val="28"/>
-                <w:szCs w:val="28"/>
-                <w:lang w:bidi="th-TH"/>
-              </w:rPr>
-            </w:pPr>
-            <w:r>
-              <w:rPr>
-                <w:rFonts w:asciiTheme="minorBidi" w:hAnsiTheme="minorBidi"/>
-                <w:sz w:val="28"/>
-                <w:szCs w:val="28"/>
-                <w:lang w:bidi="th-TH"/>
-              </w:rPr>
-              <w:t>2.</w:t>
+            <w:r>
+              <w:rPr>
+                <w:rFonts w:asciiTheme="minorBidi" w:hAnsiTheme="minorBidi"/>
+                <w:sz w:val="28"/>
+                <w:szCs w:val="28"/>
+                <w:cs/>
+                <w:lang w:bidi="th-TH"/>
+              </w:rPr>
+              <w:t xml:space="preserve">กดปุ่ม </w:t>
+            </w:r>
+            <w:r>
+              <w:rPr>
+                <w:rFonts w:asciiTheme="minorBidi" w:hAnsiTheme="minorBidi"/>
+                <w:sz w:val="28"/>
+                <w:szCs w:val="28"/>
+                <w:lang w:bidi="th-TH"/>
+              </w:rPr>
+              <w:t>“+Create”</w:t>
+            </w:r>
+          </w:p>
+          <w:p>
+            <w:pPr>
+              <w:rPr>
+                <w:rFonts w:asciiTheme="minorBidi" w:hAnsiTheme="minorBidi"/>
+                <w:sz w:val="28"/>
+                <w:szCs w:val="28"/>
+                <w:lang w:bidi="th-TH"/>
+              </w:rPr>
+            </w:pPr>
+            <w:r>
+              <w:rPr>
+                <w:rFonts w:asciiTheme="minorBidi" w:hAnsiTheme="minorBidi"/>
+                <w:sz w:val="28"/>
+                <w:szCs w:val="28"/>
+                <w:lang w:bidi="th-TH"/>
+              </w:rPr>
+              <w:lastRenderedPageBreak/>
+              <w:t>2</w:t>
+            </w:r>
+            <w:r>
+              <w:rPr>
+                <w:rFonts w:asciiTheme="minorBidi" w:hAnsiTheme="minorBidi"/>
+                <w:sz w:val="28"/>
+                <w:szCs w:val="28"/>
+                <w:lang w:bidi="th-TH"/>
+              </w:rPr>
+              <w:t>.</w:t>
+            </w:r>
+            <w:r>
+              <w:rPr>
+                <w:rFonts w:asciiTheme="minorBidi" w:hAnsiTheme="minorBidi"/>
+                <w:sz w:val="28"/>
+                <w:szCs w:val="28"/>
+                <w:cs/>
+                <w:lang w:bidi="th-TH"/>
+              </w:rPr>
+              <w:t>กรอกข้อมูลที่ช่อง</w:t>
+            </w:r>
+            <w:r>
+              <w:rPr>
+                <w:rFonts w:asciiTheme="minorBidi" w:hAnsiTheme="minorBidi"/>
+                <w:sz w:val="28"/>
+                <w:szCs w:val="28"/>
+                <w:lang w:bidi="th-TH"/>
+              </w:rPr>
+              <w:t xml:space="preserve"> Title = “”</w:t>
+            </w:r>
+          </w:p>
+          <w:p>
+            <w:pPr>
+              <w:rPr>
+                <w:rFonts w:asciiTheme="minorBidi" w:hAnsiTheme="minorBidi"/>
+                <w:sz w:val="28"/>
+                <w:szCs w:val="28"/>
+                <w:lang w:bidi="th-TH"/>
+              </w:rPr>
+            </w:pPr>
+            <w:r>
+              <w:rPr>
+                <w:rFonts w:asciiTheme="minorBidi" w:hAnsiTheme="minorBidi" w:hint="cs"/>
+                <w:sz w:val="28"/>
+                <w:szCs w:val="28"/>
+                <w:cs/>
+                <w:lang w:bidi="th-TH"/>
+              </w:rPr>
+              <w:t>3</w:t>
+            </w:r>
+            <w:r>
+              <w:rPr>
+                <w:rFonts w:asciiTheme="minorBidi" w:hAnsiTheme="minorBidi"/>
+                <w:sz w:val="28"/>
+                <w:szCs w:val="28"/>
+                <w:cs/>
+                <w:lang w:bidi="th-TH"/>
+              </w:rPr>
+              <w:t xml:space="preserve">.เลือกหมวดหมู่ที่ช่อง </w:t>
+            </w:r>
+            <w:r>
+              <w:rPr>
+                <w:rFonts w:asciiTheme="minorBidi" w:hAnsiTheme="minorBidi"/>
+                <w:sz w:val="28"/>
+                <w:szCs w:val="28"/>
+                <w:lang w:bidi="th-TH"/>
+              </w:rPr>
+              <w:t>Category = “”</w:t>
+            </w:r>
+            <w:r>
+              <w:rPr>
+                <w:rFonts w:asciiTheme="minorBidi" w:hAnsiTheme="minorBidi"/>
+                <w:sz w:val="28"/>
+                <w:szCs w:val="28"/>
+                <w:lang w:bidi="th-TH"/>
+              </w:rPr>
+              <w:br/>
+            </w:r>
+            <w:r>
+              <w:rPr>
+                <w:rFonts w:asciiTheme="minorBidi" w:hAnsiTheme="minorBidi"/>
+                <w:sz w:val="28"/>
+                <w:szCs w:val="28"/>
+                <w:lang w:bidi="th-TH"/>
+              </w:rPr>
+              <w:t>4</w:t>
+            </w:r>
+            <w:r>
+              <w:rPr>
+                <w:rFonts w:asciiTheme="minorBidi" w:hAnsiTheme="minorBidi"/>
+                <w:sz w:val="28"/>
+                <w:szCs w:val="28"/>
+                <w:lang w:bidi="th-TH"/>
+              </w:rPr>
+              <w:t>.</w:t>
+            </w:r>
+            <w:r>
+              <w:rPr>
+                <w:rFonts w:asciiTheme="minorBidi" w:hAnsiTheme="minorBidi"/>
+                <w:sz w:val="28"/>
+                <w:szCs w:val="28"/>
+                <w:cs/>
+                <w:lang w:bidi="th-TH"/>
+              </w:rPr>
+              <w:t>กรอกข้อมูลที่ช่อง</w:t>
+            </w:r>
+            <w:r>
+              <w:rPr>
+                <w:rFonts w:asciiTheme="minorBidi" w:hAnsiTheme="minorBidi"/>
+                <w:sz w:val="28"/>
+                <w:szCs w:val="28"/>
+                <w:lang w:bidi="th-TH"/>
+              </w:rPr>
+              <w:t xml:space="preserve"> Description = “”</w:t>
+            </w:r>
+            <w:r>
+              <w:rPr>
+                <w:rFonts w:asciiTheme="minorBidi" w:hAnsiTheme="minorBidi"/>
+                <w:sz w:val="28"/>
+                <w:szCs w:val="28"/>
+                <w:lang w:bidi="th-TH"/>
+              </w:rPr>
+              <w:br/>
+            </w:r>
+            <w:r>
+              <w:rPr>
+                <w:rFonts w:asciiTheme="minorBidi" w:hAnsiTheme="minorBidi"/>
+                <w:sz w:val="28"/>
+                <w:szCs w:val="28"/>
+                <w:lang w:bidi="th-TH"/>
+              </w:rPr>
+              <w:t>5</w:t>
+            </w:r>
+            <w:r>
+              <w:rPr>
+                <w:rFonts w:asciiTheme="minorBidi" w:hAnsiTheme="minorBidi"/>
+                <w:sz w:val="28"/>
+                <w:szCs w:val="28"/>
+                <w:lang w:bidi="th-TH"/>
+              </w:rPr>
+              <w:t>.</w:t>
+            </w:r>
+            <w:r>
+              <w:rPr>
+                <w:rFonts w:asciiTheme="minorBidi" w:hAnsiTheme="minorBidi"/>
+                <w:sz w:val="28"/>
+                <w:szCs w:val="28"/>
+                <w:cs/>
+                <w:lang w:bidi="th-TH"/>
+              </w:rPr>
+              <w:t>เพิ่มรูปภาพที่ช่อง</w:t>
+            </w:r>
+            <w:r>
+              <w:rPr>
+                <w:rFonts w:asciiTheme="minorBidi" w:hAnsiTheme="minorBidi"/>
+                <w:sz w:val="28"/>
+                <w:szCs w:val="28"/>
+                <w:lang w:bidi="th-TH"/>
+              </w:rPr>
+              <w:t xml:space="preserve"> </w:t>
+            </w:r>
+            <w:r>
+              <w:rPr>
+                <w:rFonts w:asciiTheme="minorBidi" w:hAnsiTheme="minorBidi"/>
+                <w:sz w:val="28"/>
+                <w:szCs w:val="28"/>
+                <w:lang w:bidi="th-TH"/>
+              </w:rPr>
+              <w:t>Image</w:t>
+            </w:r>
+            <w:r>
+              <w:rPr>
+                <w:rFonts w:asciiTheme="minorBidi" w:hAnsiTheme="minorBidi"/>
+                <w:sz w:val="28"/>
+                <w:szCs w:val="28"/>
+                <w:lang w:bidi="th-TH"/>
+              </w:rPr>
+              <w:t xml:space="preserve"> Album</w:t>
+            </w:r>
+          </w:p>
+          <w:p>
+            <w:pPr>
+              <w:rPr>
+                <w:rFonts w:asciiTheme="minorBidi" w:hAnsiTheme="minorBidi"/>
+                <w:sz w:val="28"/>
+                <w:szCs w:val="28"/>
+                <w:lang w:bidi="th-TH"/>
+              </w:rPr>
+            </w:pPr>
+            <w:r>
+              <w:rPr>
+                <w:rFonts w:asciiTheme="minorBidi" w:hAnsiTheme="minorBidi"/>
+                <w:sz w:val="28"/>
+                <w:szCs w:val="28"/>
+                <w:lang w:bidi="th-TH"/>
+              </w:rPr>
+              <w:t>6</w:t>
+            </w:r>
+            <w:r>
+              <w:rPr>
+                <w:rFonts w:asciiTheme="minorBidi" w:hAnsiTheme="minorBidi"/>
+                <w:sz w:val="28"/>
+                <w:szCs w:val="28"/>
+                <w:lang w:bidi="th-TH"/>
+              </w:rPr>
+              <w:t>.</w:t>
+            </w:r>
+            <w:r>
+              <w:rPr>
+                <w:rFonts w:asciiTheme="minorBidi" w:hAnsiTheme="minorBidi" w:hint="cs"/>
+                <w:sz w:val="28"/>
+                <w:szCs w:val="28"/>
+                <w:cs/>
+                <w:lang w:bidi="th-TH"/>
+              </w:rPr>
+              <w:t xml:space="preserve">กดปุ่ม </w:t>
+            </w:r>
+            <w:r>
+              <w:rPr>
+                <w:rFonts w:asciiTheme="minorBidi" w:hAnsiTheme="minorBidi"/>
+                <w:sz w:val="28"/>
+                <w:szCs w:val="28"/>
+                <w:lang w:bidi="th-TH"/>
+              </w:rPr>
+              <w:t>“Save”</w:t>
             </w:r>
           </w:p>
         </w:tc>
@@ -9436,6 +10277,8 @@
             <w:pPr>
               <w:rPr>
                 <w:rFonts w:asciiTheme="minorBidi" w:hAnsiTheme="minorBidi"/>
+                <w:b/>
+                <w:bCs/>
                 <w:sz w:val="28"/>
                 <w:szCs w:val="28"/>
                 <w:lang w:bidi="th-TH"/>
@@ -9547,7 +10390,148 @@
                 <w:szCs w:val="28"/>
                 <w:lang w:bidi="th-TH"/>
               </w:rPr>
-              <w:t>Delete News:</w:t>
+              <w:t>Create News</w:t>
+            </w:r>
+            <w:r>
+              <w:rPr>
+                <w:rFonts w:asciiTheme="minorBidi" w:hAnsiTheme="minorBidi"/>
+                <w:sz w:val="28"/>
+                <w:szCs w:val="28"/>
+                <w:lang w:bidi="th-TH"/>
+              </w:rPr>
+              <w:t xml:space="preserve"> Unsuccess</w:t>
+            </w:r>
+            <w:r>
+              <w:rPr>
+                <w:rFonts w:asciiTheme="minorBidi" w:hAnsiTheme="minorBidi"/>
+                <w:sz w:val="28"/>
+                <w:szCs w:val="28"/>
+                <w:lang w:bidi="th-TH"/>
+              </w:rPr>
+              <w:t xml:space="preserve"> Empty </w:t>
+            </w:r>
+            <w:r>
+              <w:rPr>
+                <w:rFonts w:asciiTheme="minorBidi" w:hAnsiTheme="minorBidi"/>
+                <w:sz w:val="28"/>
+                <w:szCs w:val="28"/>
+                <w:lang w:bidi="th-TH"/>
+              </w:rPr>
+              <w:t>Title</w:t>
+            </w:r>
+            <w:r>
+              <w:rPr>
+                <w:rFonts w:asciiTheme="minorBidi" w:hAnsiTheme="minorBidi"/>
+                <w:sz w:val="28"/>
+                <w:szCs w:val="28"/>
+                <w:lang w:bidi="th-TH"/>
+              </w:rPr>
+              <w:t>:</w:t>
+            </w:r>
+          </w:p>
+          <w:p>
+            <w:pPr>
+              <w:rPr>
+                <w:rFonts w:asciiTheme="minorBidi" w:hAnsiTheme="minorBidi"/>
+                <w:sz w:val="28"/>
+                <w:szCs w:val="28"/>
+                <w:lang w:bidi="th-TH"/>
+              </w:rPr>
+            </w:pPr>
+            <w:r>
+              <w:rPr>
+                <w:rFonts w:asciiTheme="minorBidi" w:hAnsiTheme="minorBidi"/>
+                <w:sz w:val="28"/>
+                <w:szCs w:val="28"/>
+                <w:cs/>
+                <w:lang w:bidi="th-TH"/>
+              </w:rPr>
+              <w:t xml:space="preserve">ที่หน้า </w:t>
+            </w:r>
+            <w:r>
+              <w:rPr>
+                <w:rFonts w:asciiTheme="minorBidi" w:hAnsiTheme="minorBidi"/>
+                <w:sz w:val="28"/>
+                <w:szCs w:val="28"/>
+                <w:lang w:bidi="th-TH"/>
+              </w:rPr>
+              <w:t>Manage Highlights</w:t>
+            </w:r>
+          </w:p>
+          <w:p>
+            <w:pPr>
+              <w:rPr>
+                <w:rFonts w:asciiTheme="minorBidi" w:hAnsiTheme="minorBidi"/>
+                <w:sz w:val="28"/>
+                <w:szCs w:val="28"/>
+                <w:lang w:bidi="th-TH"/>
+              </w:rPr>
+            </w:pPr>
+            <w:r>
+              <w:rPr>
+                <w:rFonts w:asciiTheme="minorBidi" w:hAnsiTheme="minorBidi"/>
+                <w:sz w:val="28"/>
+                <w:szCs w:val="28"/>
+                <w:lang w:bidi="th-TH"/>
+              </w:rPr>
+              <w:t>1.</w:t>
+            </w:r>
+            <w:r>
+              <w:rPr>
+                <w:rFonts w:asciiTheme="minorBidi" w:hAnsiTheme="minorBidi"/>
+                <w:sz w:val="28"/>
+                <w:szCs w:val="28"/>
+                <w:cs/>
+                <w:lang w:bidi="th-TH"/>
+              </w:rPr>
+              <w:t xml:space="preserve">กดปุ่ม </w:t>
+            </w:r>
+            <w:r>
+              <w:rPr>
+                <w:rFonts w:asciiTheme="minorBidi" w:hAnsiTheme="minorBidi"/>
+                <w:sz w:val="28"/>
+                <w:szCs w:val="28"/>
+                <w:lang w:bidi="th-TH"/>
+              </w:rPr>
+              <w:t>“+Create”</w:t>
+            </w:r>
+          </w:p>
+          <w:p>
+            <w:pPr>
+              <w:rPr>
+                <w:rFonts w:asciiTheme="minorBidi" w:hAnsiTheme="minorBidi"/>
+                <w:sz w:val="28"/>
+                <w:szCs w:val="28"/>
+                <w:lang w:bidi="th-TH"/>
+              </w:rPr>
+            </w:pPr>
+            <w:r>
+              <w:rPr>
+                <w:rFonts w:asciiTheme="minorBidi" w:hAnsiTheme="minorBidi"/>
+                <w:sz w:val="28"/>
+                <w:szCs w:val="28"/>
+                <w:lang w:bidi="th-TH"/>
+              </w:rPr>
+              <w:t>2.</w:t>
+            </w:r>
+            <w:r>
+              <w:rPr>
+                <w:rFonts w:asciiTheme="minorBidi" w:hAnsiTheme="minorBidi"/>
+                <w:sz w:val="28"/>
+                <w:szCs w:val="28"/>
+                <w:cs/>
+                <w:lang w:bidi="th-TH"/>
+              </w:rPr>
+              <w:t xml:space="preserve">เพิ่มรูปภาพที่ช่อง </w:t>
+            </w:r>
+            <w:r>
+              <w:rPr>
+                <w:rFonts w:asciiTheme="minorBidi" w:hAnsiTheme="minorBidi"/>
+                <w:sz w:val="28"/>
+                <w:szCs w:val="28"/>
+                <w:lang w:bidi="th-TH"/>
+              </w:rPr>
+              <w:t>Cover Image</w:t>
             </w:r>
           </w:p>
           <w:p>
@@ -9567,55 +10551,183 @@
                 <w:cs/>
                 <w:lang w:bidi="th-TH"/>
               </w:rPr>
-              <w:t xml:space="preserve">ที่หน้า </w:t>
-            </w:r>
-            <w:r>
-              <w:rPr>
-                <w:rFonts w:asciiTheme="minorBidi" w:hAnsiTheme="minorBidi"/>
-                <w:sz w:val="28"/>
-                <w:szCs w:val="28"/>
-                <w:lang w:bidi="th-TH"/>
-              </w:rPr>
-              <w:t>Manage Highlights</w:t>
-            </w:r>
-          </w:p>
-          <w:p>
-            <w:pPr>
-              <w:rPr>
-                <w:rFonts w:asciiTheme="minorBidi" w:hAnsiTheme="minorBidi"/>
-                <w:sz w:val="28"/>
-                <w:szCs w:val="28"/>
-                <w:lang w:bidi="th-TH"/>
-              </w:rPr>
-            </w:pPr>
-            <w:r>
-              <w:rPr>
-                <w:rFonts w:asciiTheme="minorBidi" w:hAnsiTheme="minorBidi"/>
-                <w:sz w:val="28"/>
-                <w:szCs w:val="28"/>
-                <w:lang w:bidi="th-TH"/>
-              </w:rPr>
-              <w:t>1.</w:t>
-            </w:r>
-          </w:p>
-          <w:p>
-            <w:pPr>
-              <w:rPr>
-                <w:rFonts w:asciiTheme="minorBidi" w:hAnsiTheme="minorBidi"/>
-                <w:sz w:val="28"/>
-                <w:szCs w:val="28"/>
-                <w:lang w:bidi="th-TH"/>
-              </w:rPr>
-            </w:pPr>
-            <w:r>
-              <w:rPr>
-                <w:rFonts w:asciiTheme="minorBidi" w:hAnsiTheme="minorBidi"/>
-                <w:sz w:val="28"/>
-                <w:szCs w:val="28"/>
-                <w:lang w:bidi="th-TH"/>
-              </w:rPr>
-              <w:lastRenderedPageBreak/>
-              <w:t>2.</w:t>
+              <w:t>3</w:t>
+            </w:r>
+            <w:r>
+              <w:rPr>
+                <w:rFonts w:asciiTheme="minorBidi" w:hAnsiTheme="minorBidi"/>
+                <w:sz w:val="28"/>
+                <w:szCs w:val="28"/>
+                <w:cs/>
+                <w:lang w:bidi="th-TH"/>
+              </w:rPr>
+              <w:t xml:space="preserve">.เลือกหมวดหมู่ที่ช่อง </w:t>
+            </w:r>
+            <w:r>
+              <w:rPr>
+                <w:rFonts w:asciiTheme="minorBidi" w:hAnsiTheme="minorBidi"/>
+                <w:sz w:val="28"/>
+                <w:szCs w:val="28"/>
+                <w:lang w:bidi="th-TH"/>
+              </w:rPr>
+              <w:t>Category = “”</w:t>
+            </w:r>
+            <w:r>
+              <w:rPr>
+                <w:rFonts w:asciiTheme="minorBidi" w:hAnsiTheme="minorBidi"/>
+                <w:sz w:val="28"/>
+                <w:szCs w:val="28"/>
+                <w:lang w:bidi="th-TH"/>
+              </w:rPr>
+              <w:br/>
+            </w:r>
+            <w:r>
+              <w:rPr>
+                <w:rFonts w:asciiTheme="minorBidi" w:hAnsiTheme="minorBidi"/>
+                <w:sz w:val="28"/>
+                <w:szCs w:val="28"/>
+                <w:lang w:bidi="th-TH"/>
+              </w:rPr>
+              <w:t>4</w:t>
+            </w:r>
+            <w:r>
+              <w:rPr>
+                <w:rFonts w:asciiTheme="minorBidi" w:hAnsiTheme="minorBidi"/>
+                <w:sz w:val="28"/>
+                <w:szCs w:val="28"/>
+                <w:lang w:bidi="th-TH"/>
+              </w:rPr>
+              <w:t>.</w:t>
+            </w:r>
+            <w:r>
+              <w:rPr>
+                <w:rFonts w:asciiTheme="minorBidi" w:hAnsiTheme="minorBidi"/>
+                <w:sz w:val="28"/>
+                <w:szCs w:val="28"/>
+                <w:cs/>
+                <w:lang w:bidi="th-TH"/>
+              </w:rPr>
+              <w:t>กรอกข้อมูลที่ช่อง</w:t>
+            </w:r>
+            <w:r>
+              <w:rPr>
+                <w:rFonts w:asciiTheme="minorBidi" w:hAnsiTheme="minorBidi"/>
+                <w:sz w:val="28"/>
+                <w:szCs w:val="28"/>
+                <w:lang w:bidi="th-TH"/>
+              </w:rPr>
+              <w:t xml:space="preserve"> Description = “”</w:t>
+            </w:r>
+            <w:r>
+              <w:rPr>
+                <w:rFonts w:asciiTheme="minorBidi" w:hAnsiTheme="minorBidi"/>
+                <w:sz w:val="28"/>
+                <w:szCs w:val="28"/>
+                <w:lang w:bidi="th-TH"/>
+              </w:rPr>
+              <w:br/>
+            </w:r>
+            <w:r>
+              <w:rPr>
+                <w:rFonts w:asciiTheme="minorBidi" w:hAnsiTheme="minorBidi"/>
+                <w:sz w:val="28"/>
+                <w:szCs w:val="28"/>
+                <w:lang w:bidi="th-TH"/>
+              </w:rPr>
+              <w:t>5</w:t>
+            </w:r>
+            <w:r>
+              <w:rPr>
+                <w:rFonts w:asciiTheme="minorBidi" w:hAnsiTheme="minorBidi"/>
+                <w:sz w:val="28"/>
+                <w:szCs w:val="28"/>
+                <w:lang w:bidi="th-TH"/>
+              </w:rPr>
+              <w:t>.</w:t>
+            </w:r>
+            <w:r>
+              <w:rPr>
+                <w:rFonts w:asciiTheme="minorBidi" w:hAnsiTheme="minorBidi"/>
+                <w:sz w:val="28"/>
+                <w:szCs w:val="28"/>
+                <w:cs/>
+                <w:lang w:bidi="th-TH"/>
+              </w:rPr>
+              <w:t>เพิ่มรูปภาพที่ช่อง</w:t>
+            </w:r>
+            <w:r>
+              <w:rPr>
+                <w:rFonts w:asciiTheme="minorBidi" w:hAnsiTheme="minorBidi"/>
+                <w:sz w:val="28"/>
+                <w:szCs w:val="28"/>
+                <w:lang w:bidi="th-TH"/>
+              </w:rPr>
+              <w:t xml:space="preserve"> </w:t>
+            </w:r>
+            <w:r>
+              <w:rPr>
+                <w:rFonts w:asciiTheme="minorBidi" w:hAnsiTheme="minorBidi"/>
+                <w:sz w:val="28"/>
+                <w:szCs w:val="28"/>
+                <w:lang w:bidi="th-TH"/>
+              </w:rPr>
+              <w:t>Image</w:t>
+            </w:r>
+            <w:r>
+              <w:rPr>
+                <w:rFonts w:asciiTheme="minorBidi" w:hAnsiTheme="minorBidi"/>
+                <w:sz w:val="28"/>
+                <w:szCs w:val="28"/>
+                <w:lang w:bidi="th-TH"/>
+              </w:rPr>
+              <w:t xml:space="preserve"> Album</w:t>
+            </w:r>
+          </w:p>
+          <w:p>
+            <w:pPr>
+              <w:rPr>
+                <w:rFonts w:asciiTheme="minorBidi" w:hAnsiTheme="minorBidi"/>
+                <w:sz w:val="28"/>
+                <w:szCs w:val="28"/>
+                <w:lang w:bidi="th-TH"/>
+              </w:rPr>
+            </w:pPr>
+            <w:r>
+              <w:rPr>
+                <w:rFonts w:asciiTheme="minorBidi" w:hAnsiTheme="minorBidi"/>
+                <w:sz w:val="28"/>
+                <w:szCs w:val="28"/>
+                <w:lang w:bidi="th-TH"/>
+              </w:rPr>
+              <w:t>6</w:t>
+            </w:r>
+            <w:r>
+              <w:rPr>
+                <w:rFonts w:asciiTheme="minorBidi" w:hAnsiTheme="minorBidi"/>
+                <w:sz w:val="28"/>
+                <w:szCs w:val="28"/>
+                <w:lang w:bidi="th-TH"/>
+              </w:rPr>
+              <w:t>.</w:t>
+            </w:r>
+            <w:r>
+              <w:rPr>
+                <w:rFonts w:asciiTheme="minorBidi" w:hAnsiTheme="minorBidi" w:hint="cs"/>
+                <w:sz w:val="28"/>
+                <w:szCs w:val="28"/>
+                <w:cs/>
+                <w:lang w:bidi="th-TH"/>
+              </w:rPr>
+              <w:t xml:space="preserve">กดปุ่ม </w:t>
+            </w:r>
+            <w:r>
+              <w:rPr>
+                <w:rFonts w:asciiTheme="minorBidi" w:hAnsiTheme="minorBidi"/>
+                <w:sz w:val="28"/>
+                <w:szCs w:val="28"/>
+                <w:lang w:bidi="th-TH"/>
+              </w:rPr>
+              <w:t>“Save”</w:t>
             </w:r>
           </w:p>
         </w:tc>
@@ -9627,9 +10739,10 @@
             <w:pPr>
               <w:rPr>
                 <w:rFonts w:asciiTheme="minorBidi" w:hAnsiTheme="minorBidi"/>
-                <w:sz w:val="28"/>
-                <w:szCs w:val="28"/>
-                <w:cs/>
+                <w:b/>
+                <w:bCs/>
+                <w:sz w:val="28"/>
+                <w:szCs w:val="28"/>
                 <w:lang w:bidi="th-TH"/>
               </w:rPr>
             </w:pPr>
@@ -9730,47 +10843,325 @@
                 <w:szCs w:val="28"/>
                 <w:lang w:bidi="th-TH"/>
               </w:rPr>
-              <w:t xml:space="preserve">Test Add News </w:t>
-            </w:r>
-            <w:proofErr w:type="gramStart"/>
-            <w:r>
-              <w:rPr>
-                <w:rFonts w:asciiTheme="minorBidi" w:hAnsiTheme="minorBidi"/>
-                <w:sz w:val="28"/>
-                <w:szCs w:val="28"/>
-                <w:lang w:bidi="th-TH"/>
-              </w:rPr>
-              <w:t>T</w:t>
-            </w:r>
-            <w:r>
-              <w:rPr>
-                <w:rFonts w:asciiTheme="minorBidi" w:hAnsiTheme="minorBidi"/>
-                <w:sz w:val="28"/>
-                <w:szCs w:val="28"/>
-                <w:lang w:bidi="th-TH"/>
-              </w:rPr>
-              <w:t>o</w:t>
-            </w:r>
-            <w:proofErr w:type="gramEnd"/>
-            <w:r>
-              <w:rPr>
-                <w:rFonts w:asciiTheme="minorBidi" w:hAnsiTheme="minorBidi"/>
-                <w:sz w:val="28"/>
-                <w:szCs w:val="28"/>
-                <w:lang w:bidi="th-TH"/>
-              </w:rPr>
-              <w:t xml:space="preserve"> Highlights:</w:t>
-            </w:r>
-          </w:p>
-          <w:p>
-            <w:pPr>
-              <w:rPr>
-                <w:rFonts w:asciiTheme="minorBidi" w:hAnsiTheme="minorBidi"/>
-                <w:sz w:val="28"/>
-                <w:szCs w:val="28"/>
-                <w:lang w:bidi="th-TH"/>
-              </w:rPr>
-            </w:pPr>
+              <w:t xml:space="preserve">Test </w:t>
+            </w:r>
+            <w:r>
+              <w:rPr>
+                <w:rFonts w:asciiTheme="minorBidi" w:hAnsiTheme="minorBidi"/>
+                <w:sz w:val="28"/>
+                <w:szCs w:val="28"/>
+                <w:lang w:bidi="th-TH"/>
+              </w:rPr>
+              <w:t>Create News</w:t>
+            </w:r>
+            <w:r>
+              <w:rPr>
+                <w:rFonts w:asciiTheme="minorBidi" w:hAnsiTheme="minorBidi"/>
+                <w:sz w:val="28"/>
+                <w:szCs w:val="28"/>
+                <w:lang w:bidi="th-TH"/>
+              </w:rPr>
+              <w:t xml:space="preserve"> Unsuccess</w:t>
+            </w:r>
+            <w:r>
+              <w:rPr>
+                <w:rFonts w:asciiTheme="minorBidi" w:hAnsiTheme="minorBidi"/>
+                <w:sz w:val="28"/>
+                <w:szCs w:val="28"/>
+                <w:lang w:bidi="th-TH"/>
+              </w:rPr>
+              <w:t xml:space="preserve"> Empty Category:</w:t>
+            </w:r>
+          </w:p>
+          <w:p>
+            <w:pPr>
+              <w:rPr>
+                <w:rFonts w:asciiTheme="minorBidi" w:hAnsiTheme="minorBidi"/>
+                <w:sz w:val="28"/>
+                <w:szCs w:val="28"/>
+                <w:lang w:bidi="th-TH"/>
+              </w:rPr>
+            </w:pPr>
+            <w:r>
+              <w:rPr>
+                <w:rFonts w:asciiTheme="minorBidi" w:hAnsiTheme="minorBidi"/>
+                <w:sz w:val="28"/>
+                <w:szCs w:val="28"/>
+                <w:cs/>
+                <w:lang w:bidi="th-TH"/>
+              </w:rPr>
+              <w:t xml:space="preserve">ที่หน้า </w:t>
+            </w:r>
+            <w:r>
+              <w:rPr>
+                <w:rFonts w:asciiTheme="minorBidi" w:hAnsiTheme="minorBidi"/>
+                <w:sz w:val="28"/>
+                <w:szCs w:val="28"/>
+                <w:lang w:bidi="th-TH"/>
+              </w:rPr>
+              <w:t>Manage Highlights</w:t>
+            </w:r>
+          </w:p>
+          <w:p>
+            <w:pPr>
+              <w:rPr>
+                <w:rFonts w:asciiTheme="minorBidi" w:hAnsiTheme="minorBidi"/>
+                <w:sz w:val="28"/>
+                <w:szCs w:val="28"/>
+                <w:lang w:bidi="th-TH"/>
+              </w:rPr>
+            </w:pPr>
+            <w:r>
+              <w:rPr>
+                <w:rFonts w:asciiTheme="minorBidi" w:hAnsiTheme="minorBidi"/>
+                <w:sz w:val="28"/>
+                <w:szCs w:val="28"/>
+                <w:lang w:bidi="th-TH"/>
+              </w:rPr>
+              <w:t>1.</w:t>
+            </w:r>
+            <w:r>
+              <w:rPr>
+                <w:rFonts w:asciiTheme="minorBidi" w:hAnsiTheme="minorBidi"/>
+                <w:sz w:val="28"/>
+                <w:szCs w:val="28"/>
+                <w:cs/>
+                <w:lang w:bidi="th-TH"/>
+              </w:rPr>
+              <w:t xml:space="preserve">กดปุ่ม </w:t>
+            </w:r>
+            <w:r>
+              <w:rPr>
+                <w:rFonts w:asciiTheme="minorBidi" w:hAnsiTheme="minorBidi"/>
+                <w:sz w:val="28"/>
+                <w:szCs w:val="28"/>
+                <w:lang w:bidi="th-TH"/>
+              </w:rPr>
+              <w:t>“+Create”</w:t>
+            </w:r>
+          </w:p>
+          <w:p>
+            <w:pPr>
+              <w:rPr>
+                <w:rFonts w:asciiTheme="minorBidi" w:hAnsiTheme="minorBidi"/>
+                <w:sz w:val="28"/>
+                <w:szCs w:val="28"/>
+                <w:lang w:bidi="th-TH"/>
+              </w:rPr>
+            </w:pPr>
+            <w:r>
+              <w:rPr>
+                <w:rFonts w:asciiTheme="minorBidi" w:hAnsiTheme="minorBidi"/>
+                <w:sz w:val="28"/>
+                <w:szCs w:val="28"/>
+                <w:lang w:bidi="th-TH"/>
+              </w:rPr>
+              <w:t>2.</w:t>
+            </w:r>
+            <w:r>
+              <w:rPr>
+                <w:rFonts w:asciiTheme="minorBidi" w:hAnsiTheme="minorBidi"/>
+                <w:sz w:val="28"/>
+                <w:szCs w:val="28"/>
+                <w:cs/>
+                <w:lang w:bidi="th-TH"/>
+              </w:rPr>
+              <w:t xml:space="preserve">เพิ่มรูปภาพที่ช่อง </w:t>
+            </w:r>
+            <w:r>
+              <w:rPr>
+                <w:rFonts w:asciiTheme="minorBidi" w:hAnsiTheme="minorBidi"/>
+                <w:sz w:val="28"/>
+                <w:szCs w:val="28"/>
+                <w:lang w:bidi="th-TH"/>
+              </w:rPr>
+              <w:t>Cover Image</w:t>
+            </w:r>
+          </w:p>
+          <w:p>
+            <w:pPr>
+              <w:rPr>
+                <w:rFonts w:asciiTheme="minorBidi" w:hAnsiTheme="minorBidi"/>
+                <w:sz w:val="28"/>
+                <w:szCs w:val="28"/>
+                <w:lang w:bidi="th-TH"/>
+              </w:rPr>
+            </w:pPr>
+            <w:r>
+              <w:rPr>
+                <w:rFonts w:asciiTheme="minorBidi" w:hAnsiTheme="minorBidi"/>
+                <w:sz w:val="28"/>
+                <w:szCs w:val="28"/>
+                <w:lang w:bidi="th-TH"/>
+              </w:rPr>
+              <w:t>3</w:t>
+            </w:r>
+            <w:r>
+              <w:rPr>
+                <w:rFonts w:asciiTheme="minorBidi" w:hAnsiTheme="minorBidi"/>
+                <w:sz w:val="28"/>
+                <w:szCs w:val="28"/>
+                <w:lang w:bidi="th-TH"/>
+              </w:rPr>
+              <w:t>.</w:t>
+            </w:r>
+            <w:r>
+              <w:rPr>
+                <w:rFonts w:asciiTheme="minorBidi" w:hAnsiTheme="minorBidi"/>
+                <w:sz w:val="28"/>
+                <w:szCs w:val="28"/>
+                <w:cs/>
+                <w:lang w:bidi="th-TH"/>
+              </w:rPr>
+              <w:t>กรอกข้อมูลที่ช่อง</w:t>
+            </w:r>
+            <w:r>
+              <w:rPr>
+                <w:rFonts w:asciiTheme="minorBidi" w:hAnsiTheme="minorBidi"/>
+                <w:sz w:val="28"/>
+                <w:szCs w:val="28"/>
+                <w:lang w:bidi="th-TH"/>
+              </w:rPr>
+              <w:t xml:space="preserve"> Title = “”</w:t>
+            </w:r>
+            <w:r>
+              <w:rPr>
+                <w:rFonts w:asciiTheme="minorBidi" w:hAnsiTheme="minorBidi"/>
+                <w:sz w:val="28"/>
+                <w:szCs w:val="28"/>
+                <w:lang w:bidi="th-TH"/>
+              </w:rPr>
+              <w:br/>
+            </w:r>
+            <w:r>
+              <w:rPr>
+                <w:rFonts w:asciiTheme="minorBidi" w:hAnsiTheme="minorBidi"/>
+                <w:sz w:val="28"/>
+                <w:szCs w:val="28"/>
+                <w:lang w:bidi="th-TH"/>
+              </w:rPr>
+              <w:t>4</w:t>
+            </w:r>
+            <w:r>
+              <w:rPr>
+                <w:rFonts w:asciiTheme="minorBidi" w:hAnsiTheme="minorBidi"/>
+                <w:sz w:val="28"/>
+                <w:szCs w:val="28"/>
+                <w:lang w:bidi="th-TH"/>
+              </w:rPr>
+              <w:t>.</w:t>
+            </w:r>
+            <w:r>
+              <w:rPr>
+                <w:rFonts w:asciiTheme="minorBidi" w:hAnsiTheme="minorBidi"/>
+                <w:sz w:val="28"/>
+                <w:szCs w:val="28"/>
+                <w:cs/>
+                <w:lang w:bidi="th-TH"/>
+              </w:rPr>
+              <w:t>กรอกข้อมูลที่ช่อง</w:t>
+            </w:r>
+            <w:r>
+              <w:rPr>
+                <w:rFonts w:asciiTheme="minorBidi" w:hAnsiTheme="minorBidi"/>
+                <w:sz w:val="28"/>
+                <w:szCs w:val="28"/>
+                <w:lang w:bidi="th-TH"/>
+              </w:rPr>
+              <w:t xml:space="preserve"> Description = “”</w:t>
+            </w:r>
+            <w:r>
+              <w:rPr>
+                <w:rFonts w:asciiTheme="minorBidi" w:hAnsiTheme="minorBidi"/>
+                <w:sz w:val="28"/>
+                <w:szCs w:val="28"/>
+                <w:lang w:bidi="th-TH"/>
+              </w:rPr>
+              <w:br/>
+            </w:r>
+            <w:r>
+              <w:rPr>
+                <w:rFonts w:asciiTheme="minorBidi" w:hAnsiTheme="minorBidi"/>
+                <w:sz w:val="28"/>
+                <w:szCs w:val="28"/>
+                <w:lang w:bidi="th-TH"/>
+              </w:rPr>
+              <w:t>5</w:t>
+            </w:r>
+            <w:r>
+              <w:rPr>
+                <w:rFonts w:asciiTheme="minorBidi" w:hAnsiTheme="minorBidi"/>
+                <w:sz w:val="28"/>
+                <w:szCs w:val="28"/>
+                <w:lang w:bidi="th-TH"/>
+              </w:rPr>
+              <w:t>.</w:t>
+            </w:r>
+            <w:r>
+              <w:rPr>
+                <w:rFonts w:asciiTheme="minorBidi" w:hAnsiTheme="minorBidi"/>
+                <w:sz w:val="28"/>
+                <w:szCs w:val="28"/>
+                <w:cs/>
+                <w:lang w:bidi="th-TH"/>
+              </w:rPr>
+              <w:t>เพิ่มรูปภาพที่ช่อง</w:t>
+            </w:r>
+            <w:r>
+              <w:rPr>
+                <w:rFonts w:asciiTheme="minorBidi" w:hAnsiTheme="minorBidi"/>
+                <w:sz w:val="28"/>
+                <w:szCs w:val="28"/>
+                <w:lang w:bidi="th-TH"/>
+              </w:rPr>
+              <w:t xml:space="preserve"> </w:t>
+            </w:r>
+            <w:r>
+              <w:rPr>
+                <w:rFonts w:asciiTheme="minorBidi" w:hAnsiTheme="minorBidi"/>
+                <w:sz w:val="28"/>
+                <w:szCs w:val="28"/>
+                <w:lang w:bidi="th-TH"/>
+              </w:rPr>
+              <w:t>Image</w:t>
+            </w:r>
+            <w:r>
+              <w:rPr>
+                <w:rFonts w:asciiTheme="minorBidi" w:hAnsiTheme="minorBidi"/>
+                <w:sz w:val="28"/>
+                <w:szCs w:val="28"/>
+                <w:lang w:bidi="th-TH"/>
+              </w:rPr>
+              <w:t xml:space="preserve"> Album</w:t>
+            </w:r>
+          </w:p>
+          <w:p>
+            <w:pPr>
+              <w:rPr>
+                <w:rFonts w:asciiTheme="minorBidi" w:hAnsiTheme="minorBidi"/>
+                <w:sz w:val="28"/>
+                <w:szCs w:val="28"/>
+                <w:lang w:bidi="th-TH"/>
+              </w:rPr>
+            </w:pPr>
+            <w:r>
+              <w:rPr>
+                <w:rFonts w:asciiTheme="minorBidi" w:hAnsiTheme="minorBidi"/>
+                <w:sz w:val="28"/>
+                <w:szCs w:val="28"/>
+                <w:lang w:bidi="th-TH"/>
+              </w:rPr>
+              <w:t>6</w:t>
+            </w:r>
+            <w:r>
+              <w:rPr>
+                <w:rFonts w:asciiTheme="minorBidi" w:hAnsiTheme="minorBidi"/>
+                <w:sz w:val="28"/>
+                <w:szCs w:val="28"/>
+                <w:lang w:bidi="th-TH"/>
+              </w:rPr>
+              <w:t>.</w:t>
+            </w:r>
             <w:r>
               <w:rPr>
                 <w:rFonts w:asciiTheme="minorBidi" w:hAnsiTheme="minorBidi" w:hint="cs"/>
@@ -9779,54 +11170,16 @@
                 <w:cs/>
                 <w:lang w:bidi="th-TH"/>
               </w:rPr>
-              <w:t xml:space="preserve">ที่หน้า </w:t>
-            </w:r>
-            <w:r>
-              <w:rPr>
-                <w:rFonts w:asciiTheme="minorBidi" w:hAnsiTheme="minorBidi"/>
-                <w:sz w:val="28"/>
-                <w:szCs w:val="28"/>
-                <w:lang w:bidi="th-TH"/>
-              </w:rPr>
-              <w:t>Manage Highlights</w:t>
-            </w:r>
-          </w:p>
-          <w:p>
-            <w:pPr>
-              <w:rPr>
-                <w:rFonts w:asciiTheme="minorBidi" w:hAnsiTheme="minorBidi"/>
-                <w:sz w:val="28"/>
-                <w:szCs w:val="28"/>
-                <w:lang w:bidi="th-TH"/>
-              </w:rPr>
-            </w:pPr>
-            <w:r>
-              <w:rPr>
-                <w:rFonts w:asciiTheme="minorBidi" w:hAnsiTheme="minorBidi"/>
-                <w:sz w:val="28"/>
-                <w:szCs w:val="28"/>
-                <w:lang w:bidi="th-TH"/>
-              </w:rPr>
-              <w:t>1.</w:t>
-            </w:r>
-          </w:p>
-          <w:p>
-            <w:pPr>
-              <w:rPr>
-                <w:rFonts w:asciiTheme="minorBidi" w:hAnsiTheme="minorBidi"/>
-                <w:sz w:val="28"/>
-                <w:szCs w:val="28"/>
-                <w:lang w:bidi="th-TH"/>
-              </w:rPr>
-            </w:pPr>
-            <w:r>
-              <w:rPr>
-                <w:rFonts w:asciiTheme="minorBidi" w:hAnsiTheme="minorBidi"/>
-                <w:sz w:val="28"/>
-                <w:szCs w:val="28"/>
-                <w:lang w:bidi="th-TH"/>
-              </w:rPr>
-              <w:t>2.</w:t>
+              <w:t xml:space="preserve">กดปุ่ม </w:t>
+            </w:r>
+            <w:r>
+              <w:rPr>
+                <w:rFonts w:asciiTheme="minorBidi" w:hAnsiTheme="minorBidi"/>
+                <w:sz w:val="28"/>
+                <w:szCs w:val="28"/>
+                <w:lang w:bidi="th-TH"/>
+              </w:rPr>
+              <w:t>“Save”</w:t>
             </w:r>
           </w:p>
         </w:tc>
@@ -9838,9 +11191,10 @@
             <w:pPr>
               <w:rPr>
                 <w:rFonts w:asciiTheme="minorBidi" w:hAnsiTheme="minorBidi"/>
-                <w:sz w:val="28"/>
-                <w:szCs w:val="28"/>
-                <w:cs/>
+                <w:b/>
+                <w:bCs/>
+                <w:sz w:val="28"/>
+                <w:szCs w:val="28"/>
                 <w:lang w:bidi="th-TH"/>
               </w:rPr>
             </w:pPr>
@@ -9916,7 +11270,16 @@
                 <w:szCs w:val="28"/>
                 <w:lang w:bidi="th-TH"/>
               </w:rPr>
-              <w:t>TC06</w:t>
+              <w:t>TC0</w:t>
+            </w:r>
+            <w:r>
+              <w:rPr>
+                <w:rFonts w:asciiTheme="minorBidi" w:hAnsiTheme="minorBidi"/>
+                <w:sz w:val="28"/>
+                <w:szCs w:val="28"/>
+                <w:lang w:bidi="th-TH"/>
+              </w:rPr>
+              <w:t>6</w:t>
             </w:r>
           </w:p>
         </w:tc>
@@ -9941,7 +11304,16 @@
                 <w:szCs w:val="28"/>
                 <w:lang w:bidi="th-TH"/>
               </w:rPr>
-              <w:t>Test Remove News Form Highlights:</w:t>
+              <w:t xml:space="preserve">Test </w:t>
+            </w:r>
+            <w:r>
+              <w:rPr>
+                <w:rFonts w:asciiTheme="minorBidi" w:hAnsiTheme="minorBidi"/>
+                <w:sz w:val="28"/>
+                <w:szCs w:val="28"/>
+                <w:lang w:bidi="th-TH"/>
+              </w:rPr>
+              <w:t>Edit News:</w:t>
             </w:r>
           </w:p>
           <w:p>
@@ -10022,7 +11394,6 @@
                 <w:rFonts w:asciiTheme="minorBidi" w:hAnsiTheme="minorBidi"/>
                 <w:sz w:val="28"/>
                 <w:szCs w:val="28"/>
-                <w:cs/>
                 <w:lang w:bidi="th-TH"/>
               </w:rPr>
             </w:pPr>
@@ -10098,7 +11469,16 @@
                 <w:szCs w:val="28"/>
                 <w:lang w:bidi="th-TH"/>
               </w:rPr>
-              <w:t>TC07</w:t>
+              <w:t>TC0</w:t>
+            </w:r>
+            <w:r>
+              <w:rPr>
+                <w:rFonts w:asciiTheme="minorBidi" w:hAnsiTheme="minorBidi"/>
+                <w:sz w:val="28"/>
+                <w:szCs w:val="28"/>
+                <w:lang w:bidi="th-TH"/>
+              </w:rPr>
+              <w:t>7</w:t>
             </w:r>
           </w:p>
         </w:tc>
@@ -10123,27 +11503,617 @@
                 <w:szCs w:val="28"/>
                 <w:lang w:bidi="th-TH"/>
               </w:rPr>
+              <w:t xml:space="preserve">Test </w:t>
+            </w:r>
+            <w:r>
+              <w:rPr>
+                <w:rFonts w:asciiTheme="minorBidi" w:hAnsiTheme="minorBidi"/>
+                <w:sz w:val="28"/>
+                <w:szCs w:val="28"/>
+                <w:lang w:bidi="th-TH"/>
+              </w:rPr>
+              <w:t>Delete News:</w:t>
+            </w:r>
+          </w:p>
+          <w:p>
+            <w:pPr>
+              <w:rPr>
+                <w:rFonts w:asciiTheme="minorBidi" w:hAnsiTheme="minorBidi"/>
+                <w:sz w:val="28"/>
+                <w:szCs w:val="28"/>
+                <w:lang w:bidi="th-TH"/>
+              </w:rPr>
+            </w:pPr>
+            <w:r>
+              <w:rPr>
+                <w:rFonts w:asciiTheme="minorBidi" w:hAnsiTheme="minorBidi" w:hint="cs"/>
+                <w:sz w:val="28"/>
+                <w:szCs w:val="28"/>
+                <w:cs/>
+                <w:lang w:bidi="th-TH"/>
+              </w:rPr>
+              <w:lastRenderedPageBreak/>
+              <w:t xml:space="preserve">ที่หน้า </w:t>
+            </w:r>
+            <w:r>
+              <w:rPr>
+                <w:rFonts w:asciiTheme="minorBidi" w:hAnsiTheme="minorBidi"/>
+                <w:sz w:val="28"/>
+                <w:szCs w:val="28"/>
+                <w:lang w:bidi="th-TH"/>
+              </w:rPr>
+              <w:t>Manage Highlights</w:t>
+            </w:r>
+          </w:p>
+          <w:p>
+            <w:pPr>
+              <w:rPr>
+                <w:rFonts w:asciiTheme="minorBidi" w:hAnsiTheme="minorBidi"/>
+                <w:sz w:val="28"/>
+                <w:szCs w:val="28"/>
+                <w:lang w:bidi="th-TH"/>
+              </w:rPr>
+            </w:pPr>
+            <w:r>
+              <w:rPr>
+                <w:rFonts w:asciiTheme="minorBidi" w:hAnsiTheme="minorBidi"/>
+                <w:sz w:val="28"/>
+                <w:szCs w:val="28"/>
+                <w:lang w:bidi="th-TH"/>
+              </w:rPr>
+              <w:t>1.</w:t>
+            </w:r>
+          </w:p>
+          <w:p>
+            <w:pPr>
+              <w:rPr>
+                <w:rFonts w:asciiTheme="minorBidi" w:hAnsiTheme="minorBidi"/>
+                <w:sz w:val="28"/>
+                <w:szCs w:val="28"/>
+                <w:lang w:bidi="th-TH"/>
+              </w:rPr>
+            </w:pPr>
+            <w:r>
+              <w:rPr>
+                <w:rFonts w:asciiTheme="minorBidi" w:hAnsiTheme="minorBidi"/>
+                <w:sz w:val="28"/>
+                <w:szCs w:val="28"/>
+                <w:lang w:bidi="th-TH"/>
+              </w:rPr>
+              <w:t>2.</w:t>
+            </w:r>
+          </w:p>
+        </w:tc>
+        <w:tc>
+          <w:tcPr>
+            <w:tcW w:w="2984" w:type="dxa"/>
+          </w:tcPr>
+          <w:p>
+            <w:pPr>
+              <w:rPr>
+                <w:rFonts w:asciiTheme="minorBidi" w:hAnsiTheme="minorBidi"/>
+                <w:sz w:val="28"/>
+                <w:szCs w:val="28"/>
+                <w:cs/>
+                <w:lang w:bidi="th-TH"/>
+              </w:rPr>
+            </w:pPr>
+          </w:p>
+        </w:tc>
+        <w:tc>
+          <w:tcPr>
+            <w:tcW w:w="2971" w:type="dxa"/>
+            <w:gridSpan w:val="2"/>
+          </w:tcPr>
+          <w:p>
+            <w:pPr>
+              <w:rPr>
+                <w:rFonts w:asciiTheme="minorBidi" w:hAnsiTheme="minorBidi"/>
+                <w:sz w:val="28"/>
+                <w:szCs w:val="28"/>
+                <w:lang w:bidi="th-TH"/>
+              </w:rPr>
+            </w:pPr>
+          </w:p>
+        </w:tc>
+        <w:tc>
+          <w:tcPr>
+            <w:tcW w:w="1374" w:type="dxa"/>
+          </w:tcPr>
+          <w:p>
+            <w:pPr>
+              <w:jc w:val="center"/>
+              <w:rPr>
+                <w:rFonts w:asciiTheme="minorBidi" w:hAnsiTheme="minorBidi"/>
+                <w:sz w:val="28"/>
+                <w:szCs w:val="28"/>
+                <w:lang w:bidi="th-TH"/>
+              </w:rPr>
+            </w:pPr>
+          </w:p>
+        </w:tc>
+        <w:tc>
+          <w:tcPr>
+            <w:tcW w:w="1351" w:type="dxa"/>
+          </w:tcPr>
+          <w:p>
+            <w:pPr>
+              <w:rPr>
+                <w:rFonts w:asciiTheme="minorBidi" w:hAnsiTheme="minorBidi"/>
+                <w:sz w:val="28"/>
+                <w:szCs w:val="28"/>
+                <w:lang w:bidi="th-TH"/>
+              </w:rPr>
+            </w:pPr>
+          </w:p>
+        </w:tc>
+      </w:tr>
+      <w:tr>
+        <w:tc>
+          <w:tcPr>
+            <w:tcW w:w="1056" w:type="dxa"/>
+          </w:tcPr>
+          <w:p>
+            <w:pPr>
+              <w:jc w:val="center"/>
+              <w:rPr>
+                <w:rFonts w:asciiTheme="minorBidi" w:hAnsiTheme="minorBidi"/>
+                <w:sz w:val="28"/>
+                <w:szCs w:val="28"/>
+                <w:lang w:bidi="th-TH"/>
+              </w:rPr>
+            </w:pPr>
+            <w:r>
+              <w:rPr>
+                <w:rFonts w:asciiTheme="minorBidi" w:hAnsiTheme="minorBidi"/>
+                <w:sz w:val="28"/>
+                <w:szCs w:val="28"/>
+                <w:lang w:bidi="th-TH"/>
+              </w:rPr>
+              <w:t>TC0</w:t>
+            </w:r>
+            <w:r>
+              <w:rPr>
+                <w:rFonts w:asciiTheme="minorBidi" w:hAnsiTheme="minorBidi"/>
+                <w:sz w:val="28"/>
+                <w:szCs w:val="28"/>
+                <w:lang w:bidi="th-TH"/>
+              </w:rPr>
+              <w:t>8</w:t>
+            </w:r>
+          </w:p>
+        </w:tc>
+        <w:tc>
+          <w:tcPr>
+            <w:tcW w:w="4394" w:type="dxa"/>
+            <w:gridSpan w:val="2"/>
+          </w:tcPr>
+          <w:p>
+            <w:pPr>
+              <w:rPr>
+                <w:rFonts w:asciiTheme="minorBidi" w:hAnsiTheme="minorBidi"/>
+                <w:sz w:val="28"/>
+                <w:szCs w:val="28"/>
+                <w:lang w:bidi="th-TH"/>
+              </w:rPr>
+            </w:pPr>
+            <w:r>
+              <w:rPr>
+                <w:rFonts w:asciiTheme="minorBidi" w:hAnsiTheme="minorBidi"/>
+                <w:sz w:val="28"/>
+                <w:szCs w:val="28"/>
+                <w:lang w:bidi="th-TH"/>
+              </w:rPr>
               <w:t xml:space="preserve">Test Add News </w:t>
             </w:r>
-            <w:proofErr w:type="gramStart"/>
-            <w:r>
-              <w:rPr>
-                <w:rFonts w:asciiTheme="minorBidi" w:hAnsiTheme="minorBidi"/>
-                <w:sz w:val="28"/>
-                <w:szCs w:val="28"/>
-                <w:lang w:bidi="th-TH"/>
-              </w:rPr>
-              <w:t>To</w:t>
-            </w:r>
-            <w:proofErr w:type="gramEnd"/>
-            <w:r>
-              <w:rPr>
-                <w:rFonts w:asciiTheme="minorBidi" w:hAnsiTheme="minorBidi"/>
-                <w:sz w:val="28"/>
-                <w:szCs w:val="28"/>
-                <w:lang w:bidi="th-TH"/>
-              </w:rPr>
-              <w:t xml:space="preserve"> Highlights Full:</w:t>
+            <w:r>
+              <w:rPr>
+                <w:rFonts w:asciiTheme="minorBidi" w:hAnsiTheme="minorBidi"/>
+                <w:sz w:val="28"/>
+                <w:szCs w:val="28"/>
+                <w:lang w:bidi="th-TH"/>
+              </w:rPr>
+              <w:t>T</w:t>
+            </w:r>
+            <w:r>
+              <w:rPr>
+                <w:rFonts w:asciiTheme="minorBidi" w:hAnsiTheme="minorBidi"/>
+                <w:sz w:val="28"/>
+                <w:szCs w:val="28"/>
+                <w:lang w:bidi="th-TH"/>
+              </w:rPr>
+              <w:t>o Highlights:</w:t>
+            </w:r>
+          </w:p>
+          <w:p>
+            <w:pPr>
+              <w:rPr>
+                <w:rFonts w:asciiTheme="minorBidi" w:hAnsiTheme="minorBidi"/>
+                <w:sz w:val="28"/>
+                <w:szCs w:val="28"/>
+                <w:lang w:bidi="th-TH"/>
+              </w:rPr>
+            </w:pPr>
+            <w:r>
+              <w:rPr>
+                <w:rFonts w:asciiTheme="minorBidi" w:hAnsiTheme="minorBidi" w:hint="cs"/>
+                <w:sz w:val="28"/>
+                <w:szCs w:val="28"/>
+                <w:cs/>
+                <w:lang w:bidi="th-TH"/>
+              </w:rPr>
+              <w:t xml:space="preserve">ที่หน้า </w:t>
+            </w:r>
+            <w:r>
+              <w:rPr>
+                <w:rFonts w:asciiTheme="minorBidi" w:hAnsiTheme="minorBidi"/>
+                <w:sz w:val="28"/>
+                <w:szCs w:val="28"/>
+                <w:lang w:bidi="th-TH"/>
+              </w:rPr>
+              <w:t>Manage Highlights</w:t>
+            </w:r>
+          </w:p>
+          <w:p>
+            <w:pPr>
+              <w:rPr>
+                <w:rFonts w:asciiTheme="minorBidi" w:hAnsiTheme="minorBidi"/>
+                <w:sz w:val="28"/>
+                <w:szCs w:val="28"/>
+                <w:lang w:bidi="th-TH"/>
+              </w:rPr>
+            </w:pPr>
+            <w:r>
+              <w:rPr>
+                <w:rFonts w:asciiTheme="minorBidi" w:hAnsiTheme="minorBidi"/>
+                <w:sz w:val="28"/>
+                <w:szCs w:val="28"/>
+                <w:lang w:bidi="th-TH"/>
+              </w:rPr>
+              <w:t>1.</w:t>
+            </w:r>
+          </w:p>
+          <w:p>
+            <w:pPr>
+              <w:rPr>
+                <w:rFonts w:asciiTheme="minorBidi" w:hAnsiTheme="minorBidi"/>
+                <w:sz w:val="28"/>
+                <w:szCs w:val="28"/>
+                <w:lang w:bidi="th-TH"/>
+              </w:rPr>
+            </w:pPr>
+            <w:r>
+              <w:rPr>
+                <w:rFonts w:asciiTheme="minorBidi" w:hAnsiTheme="minorBidi"/>
+                <w:sz w:val="28"/>
+                <w:szCs w:val="28"/>
+                <w:lang w:bidi="th-TH"/>
+              </w:rPr>
+              <w:t>2.</w:t>
+            </w:r>
+          </w:p>
+        </w:tc>
+        <w:tc>
+          <w:tcPr>
+            <w:tcW w:w="2984" w:type="dxa"/>
+          </w:tcPr>
+          <w:p>
+            <w:pPr>
+              <w:rPr>
+                <w:rFonts w:asciiTheme="minorBidi" w:hAnsiTheme="minorBidi"/>
+                <w:sz w:val="28"/>
+                <w:szCs w:val="28"/>
+                <w:cs/>
+                <w:lang w:bidi="th-TH"/>
+              </w:rPr>
+            </w:pPr>
+          </w:p>
+        </w:tc>
+        <w:tc>
+          <w:tcPr>
+            <w:tcW w:w="2971" w:type="dxa"/>
+            <w:gridSpan w:val="2"/>
+          </w:tcPr>
+          <w:p>
+            <w:pPr>
+              <w:rPr>
+                <w:rFonts w:asciiTheme="minorBidi" w:hAnsiTheme="minorBidi"/>
+                <w:sz w:val="28"/>
+                <w:szCs w:val="28"/>
+                <w:lang w:bidi="th-TH"/>
+              </w:rPr>
+            </w:pPr>
+          </w:p>
+        </w:tc>
+        <w:tc>
+          <w:tcPr>
+            <w:tcW w:w="1374" w:type="dxa"/>
+          </w:tcPr>
+          <w:p>
+            <w:pPr>
+              <w:jc w:val="center"/>
+              <w:rPr>
+                <w:rFonts w:asciiTheme="minorBidi" w:hAnsiTheme="minorBidi"/>
+                <w:sz w:val="28"/>
+                <w:szCs w:val="28"/>
+                <w:lang w:bidi="th-TH"/>
+              </w:rPr>
+            </w:pPr>
+          </w:p>
+        </w:tc>
+        <w:tc>
+          <w:tcPr>
+            <w:tcW w:w="1351" w:type="dxa"/>
+          </w:tcPr>
+          <w:p>
+            <w:pPr>
+              <w:rPr>
+                <w:rFonts w:asciiTheme="minorBidi" w:hAnsiTheme="minorBidi"/>
+                <w:sz w:val="28"/>
+                <w:szCs w:val="28"/>
+                <w:lang w:bidi="th-TH"/>
+              </w:rPr>
+            </w:pPr>
+          </w:p>
+        </w:tc>
+      </w:tr>
+      <w:tr>
+        <w:tc>
+          <w:tcPr>
+            <w:tcW w:w="1056" w:type="dxa"/>
+          </w:tcPr>
+          <w:p>
+            <w:pPr>
+              <w:jc w:val="center"/>
+              <w:rPr>
+                <w:rFonts w:asciiTheme="minorBidi" w:hAnsiTheme="minorBidi"/>
+                <w:sz w:val="28"/>
+                <w:szCs w:val="28"/>
+                <w:lang w:bidi="th-TH"/>
+              </w:rPr>
+            </w:pPr>
+            <w:r>
+              <w:rPr>
+                <w:rFonts w:asciiTheme="minorBidi" w:hAnsiTheme="minorBidi"/>
+                <w:sz w:val="28"/>
+                <w:szCs w:val="28"/>
+                <w:lang w:bidi="th-TH"/>
+              </w:rPr>
+              <w:t>TC0</w:t>
+            </w:r>
+            <w:r>
+              <w:rPr>
+                <w:rFonts w:asciiTheme="minorBidi" w:hAnsiTheme="minorBidi"/>
+                <w:sz w:val="28"/>
+                <w:szCs w:val="28"/>
+                <w:lang w:bidi="th-TH"/>
+              </w:rPr>
+              <w:t>9</w:t>
+            </w:r>
+          </w:p>
+        </w:tc>
+        <w:tc>
+          <w:tcPr>
+            <w:tcW w:w="4394" w:type="dxa"/>
+            <w:gridSpan w:val="2"/>
+          </w:tcPr>
+          <w:p>
+            <w:pPr>
+              <w:rPr>
+                <w:rFonts w:asciiTheme="minorBidi" w:hAnsiTheme="minorBidi"/>
+                <w:sz w:val="28"/>
+                <w:szCs w:val="28"/>
+                <w:lang w:bidi="th-TH"/>
+              </w:rPr>
+            </w:pPr>
+            <w:r>
+              <w:rPr>
+                <w:rFonts w:asciiTheme="minorBidi" w:hAnsiTheme="minorBidi"/>
+                <w:sz w:val="28"/>
+                <w:szCs w:val="28"/>
+                <w:lang w:bidi="th-TH"/>
+              </w:rPr>
+              <w:t>Test Remove News Form Highlights:</w:t>
+            </w:r>
+          </w:p>
+          <w:p>
+            <w:pPr>
+              <w:rPr>
+                <w:rFonts w:asciiTheme="minorBidi" w:hAnsiTheme="minorBidi"/>
+                <w:sz w:val="28"/>
+                <w:szCs w:val="28"/>
+                <w:lang w:bidi="th-TH"/>
+              </w:rPr>
+            </w:pPr>
+            <w:r>
+              <w:rPr>
+                <w:rFonts w:asciiTheme="minorBidi" w:hAnsiTheme="minorBidi" w:hint="cs"/>
+                <w:sz w:val="28"/>
+                <w:szCs w:val="28"/>
+                <w:cs/>
+                <w:lang w:bidi="th-TH"/>
+              </w:rPr>
+              <w:t xml:space="preserve">ที่หน้า </w:t>
+            </w:r>
+            <w:r>
+              <w:rPr>
+                <w:rFonts w:asciiTheme="minorBidi" w:hAnsiTheme="minorBidi"/>
+                <w:sz w:val="28"/>
+                <w:szCs w:val="28"/>
+                <w:lang w:bidi="th-TH"/>
+              </w:rPr>
+              <w:t>Manage Highlights</w:t>
+            </w:r>
+          </w:p>
+          <w:p>
+            <w:pPr>
+              <w:rPr>
+                <w:rFonts w:asciiTheme="minorBidi" w:hAnsiTheme="minorBidi"/>
+                <w:sz w:val="28"/>
+                <w:szCs w:val="28"/>
+                <w:lang w:bidi="th-TH"/>
+              </w:rPr>
+            </w:pPr>
+            <w:r>
+              <w:rPr>
+                <w:rFonts w:asciiTheme="minorBidi" w:hAnsiTheme="minorBidi"/>
+                <w:sz w:val="28"/>
+                <w:szCs w:val="28"/>
+                <w:lang w:bidi="th-TH"/>
+              </w:rPr>
+              <w:t>1.</w:t>
+            </w:r>
+          </w:p>
+          <w:p>
+            <w:pPr>
+              <w:rPr>
+                <w:rFonts w:asciiTheme="minorBidi" w:hAnsiTheme="minorBidi"/>
+                <w:sz w:val="28"/>
+                <w:szCs w:val="28"/>
+                <w:lang w:bidi="th-TH"/>
+              </w:rPr>
+            </w:pPr>
+            <w:r>
+              <w:rPr>
+                <w:rFonts w:asciiTheme="minorBidi" w:hAnsiTheme="minorBidi"/>
+                <w:sz w:val="28"/>
+                <w:szCs w:val="28"/>
+                <w:lang w:bidi="th-TH"/>
+              </w:rPr>
+              <w:t>2.</w:t>
+            </w:r>
+          </w:p>
+        </w:tc>
+        <w:tc>
+          <w:tcPr>
+            <w:tcW w:w="2984" w:type="dxa"/>
+          </w:tcPr>
+          <w:p>
+            <w:pPr>
+              <w:rPr>
+                <w:rFonts w:asciiTheme="minorBidi" w:hAnsiTheme="minorBidi"/>
+                <w:sz w:val="28"/>
+                <w:szCs w:val="28"/>
+                <w:cs/>
+                <w:lang w:bidi="th-TH"/>
+              </w:rPr>
+            </w:pPr>
+          </w:p>
+        </w:tc>
+        <w:tc>
+          <w:tcPr>
+            <w:tcW w:w="2971" w:type="dxa"/>
+            <w:gridSpan w:val="2"/>
+          </w:tcPr>
+          <w:p>
+            <w:pPr>
+              <w:rPr>
+                <w:rFonts w:asciiTheme="minorBidi" w:hAnsiTheme="minorBidi"/>
+                <w:sz w:val="28"/>
+                <w:szCs w:val="28"/>
+                <w:lang w:bidi="th-TH"/>
+              </w:rPr>
+            </w:pPr>
+          </w:p>
+        </w:tc>
+        <w:tc>
+          <w:tcPr>
+            <w:tcW w:w="1374" w:type="dxa"/>
+          </w:tcPr>
+          <w:p>
+            <w:pPr>
+              <w:jc w:val="center"/>
+              <w:rPr>
+                <w:rFonts w:asciiTheme="minorBidi" w:hAnsiTheme="minorBidi"/>
+                <w:sz w:val="28"/>
+                <w:szCs w:val="28"/>
+                <w:lang w:bidi="th-TH"/>
+              </w:rPr>
+            </w:pPr>
+          </w:p>
+        </w:tc>
+        <w:tc>
+          <w:tcPr>
+            <w:tcW w:w="1351" w:type="dxa"/>
+          </w:tcPr>
+          <w:p>
+            <w:pPr>
+              <w:rPr>
+                <w:rFonts w:asciiTheme="minorBidi" w:hAnsiTheme="minorBidi"/>
+                <w:sz w:val="28"/>
+                <w:szCs w:val="28"/>
+                <w:lang w:bidi="th-TH"/>
+              </w:rPr>
+            </w:pPr>
+          </w:p>
+        </w:tc>
+      </w:tr>
+      <w:tr>
+        <w:tc>
+          <w:tcPr>
+            <w:tcW w:w="1056" w:type="dxa"/>
+          </w:tcPr>
+          <w:p>
+            <w:pPr>
+              <w:jc w:val="center"/>
+              <w:rPr>
+                <w:rFonts w:asciiTheme="minorBidi" w:hAnsiTheme="minorBidi"/>
+                <w:sz w:val="28"/>
+                <w:szCs w:val="28"/>
+                <w:lang w:bidi="th-TH"/>
+              </w:rPr>
+            </w:pPr>
+            <w:r>
+              <w:rPr>
+                <w:rFonts w:asciiTheme="minorBidi" w:hAnsiTheme="minorBidi"/>
+                <w:sz w:val="28"/>
+                <w:szCs w:val="28"/>
+                <w:lang w:bidi="th-TH"/>
+              </w:rPr>
+              <w:t>TC</w:t>
+            </w:r>
+            <w:r>
+              <w:rPr>
+                <w:rFonts w:asciiTheme="minorBidi" w:hAnsiTheme="minorBidi"/>
+                <w:sz w:val="28"/>
+                <w:szCs w:val="28"/>
+                <w:lang w:bidi="th-TH"/>
+              </w:rPr>
+              <w:t>1</w:t>
+            </w:r>
+            <w:r>
+              <w:rPr>
+                <w:rFonts w:asciiTheme="minorBidi" w:hAnsiTheme="minorBidi"/>
+                <w:sz w:val="28"/>
+                <w:szCs w:val="28"/>
+                <w:lang w:bidi="th-TH"/>
+              </w:rPr>
+              <w:t>0</w:t>
+            </w:r>
+          </w:p>
+        </w:tc>
+        <w:tc>
+          <w:tcPr>
+            <w:tcW w:w="4394" w:type="dxa"/>
+            <w:gridSpan w:val="2"/>
+          </w:tcPr>
+          <w:p>
+            <w:pPr>
+              <w:rPr>
+                <w:rFonts w:asciiTheme="minorBidi" w:hAnsiTheme="minorBidi"/>
+                <w:sz w:val="28"/>
+                <w:szCs w:val="28"/>
+                <w:lang w:bidi="th-TH"/>
+              </w:rPr>
+            </w:pPr>
+            <w:r>
+              <w:rPr>
+                <w:rFonts w:asciiTheme="minorBidi" w:hAnsiTheme="minorBidi"/>
+                <w:sz w:val="28"/>
+                <w:szCs w:val="28"/>
+                <w:lang w:bidi="th-TH"/>
+              </w:rPr>
+              <w:t>Test Add News To Highlights Full:</w:t>
             </w:r>
           </w:p>
           <w:p>
@@ -15887,7 +17857,7 @@
   <w:style w:type="paragraph" w:default="1" w:styleId="Normal">
     <w:name w:val="Normal"/>
     <w:qFormat/>
-    <w:rsid w:val="00665F76"/>
+    <w:rsid w:val="003028C2"/>
   </w:style>
   <w:style w:type="paragraph" w:styleId="Heading1">
     <w:name w:val="heading 1"/>
@@ -15913,6 +17883,7 @@
   <w:style w:type="character" w:default="1" w:styleId="DefaultParagraphFont">
     <w:name w:val="Default Paragraph Font"/>
     <w:uiPriority w:val="1"/>
+    <w:semiHidden/>
     <w:unhideWhenUsed/>
   </w:style>
   <w:style w:type="table" w:default="1" w:styleId="TableNormal">

</xml_diff>

<commit_message>
merge main to Thanathorn_1317 branch and commit for suwarin mearge to suwarin branch.
</commit_message>
<xml_diff>
--- a/test_v1/Test-Design.docx
+++ b/test_v1/Test-Design.docx
@@ -9751,21 +9751,520 @@
           <w:p>
             <w:pPr>
               <w:rPr>
+                <w:rFonts w:asciiTheme="minorBidi" w:hAnsiTheme="minorBidi"/>
+                <w:sz w:val="28"/>
+                <w:szCs w:val="28"/>
+                <w:cs/>
+                <w:lang w:bidi="th-TH"/>
+              </w:rPr>
+            </w:pPr>
+            <w:r>
+              <w:rPr>
+                <w:rFonts w:asciiTheme="minorBidi" w:hAnsiTheme="minorBidi"/>
+                <w:sz w:val="28"/>
+                <w:szCs w:val="28"/>
+                <w:lang w:bidi="th-TH"/>
+              </w:rPr>
+              <w:t>7.</w:t>
+            </w:r>
+            <w:r>
+              <w:rPr>
                 <w:rFonts w:asciiTheme="minorBidi" w:hAnsiTheme="minorBidi" w:hint="cs"/>
                 <w:sz w:val="28"/>
                 <w:szCs w:val="28"/>
                 <w:cs/>
                 <w:lang w:bidi="th-TH"/>
               </w:rPr>
-            </w:pPr>
-            <w:r>
-              <w:rPr>
-                <w:rFonts w:asciiTheme="minorBidi" w:hAnsiTheme="minorBidi"/>
-                <w:sz w:val="28"/>
-                <w:szCs w:val="28"/>
-                <w:lang w:bidi="th-TH"/>
-              </w:rPr>
-              <w:t>7.</w:t>
+              <w:t xml:space="preserve">กดปุ่ม </w:t>
+            </w:r>
+            <w:r>
+              <w:rPr>
+                <w:rFonts w:asciiTheme="minorBidi" w:hAnsiTheme="minorBidi"/>
+                <w:sz w:val="28"/>
+                <w:szCs w:val="28"/>
+                <w:lang w:bidi="th-TH"/>
+              </w:rPr>
+              <w:t>“Save”</w:t>
+            </w:r>
+          </w:p>
+        </w:tc>
+        <w:tc>
+          <w:tcPr>
+            <w:tcW w:w="2984" w:type="dxa"/>
+          </w:tcPr>
+          <w:p>
+            <w:pPr>
+              <w:rPr>
+                <w:rFonts w:asciiTheme="minorBidi" w:hAnsiTheme="minorBidi"/>
+                <w:sz w:val="28"/>
+                <w:szCs w:val="28"/>
+                <w:lang w:bidi="th-TH"/>
+              </w:rPr>
+            </w:pPr>
+            <w:r>
+              <w:rPr>
+                <w:rFonts w:asciiTheme="minorBidi" w:hAnsiTheme="minorBidi" w:hint="cs"/>
+                <w:sz w:val="28"/>
+                <w:szCs w:val="28"/>
+                <w:cs/>
+                <w:lang w:bidi="th-TH"/>
+              </w:rPr>
+              <w:t xml:space="preserve">แสดง </w:t>
+            </w:r>
+            <w:r>
+              <w:rPr>
+                <w:rFonts w:asciiTheme="minorBidi" w:hAnsiTheme="minorBidi"/>
+                <w:sz w:val="28"/>
+                <w:szCs w:val="28"/>
+                <w:lang w:bidi="th-TH"/>
+              </w:rPr>
+              <w:t>popup “</w:t>
+            </w:r>
+            <w:r>
+              <w:rPr>
+                <w:rFonts w:asciiTheme="minorBidi" w:hAnsiTheme="minorBidi" w:hint="cs"/>
+                <w:sz w:val="28"/>
+                <w:szCs w:val="28"/>
+                <w:cs/>
+                <w:lang w:bidi="th-TH"/>
+              </w:rPr>
+              <w:t>สร้างข่าวสำเร็จ</w:t>
+            </w:r>
+            <w:r>
+              <w:rPr>
+                <w:rFonts w:asciiTheme="minorBidi" w:hAnsiTheme="minorBidi"/>
+                <w:sz w:val="28"/>
+                <w:szCs w:val="28"/>
+                <w:lang w:bidi="th-TH"/>
+              </w:rPr>
+              <w:t>”</w:t>
+            </w:r>
+          </w:p>
+        </w:tc>
+        <w:tc>
+          <w:tcPr>
+            <w:tcW w:w="2971" w:type="dxa"/>
+            <w:gridSpan w:val="2"/>
+          </w:tcPr>
+          <w:p>
+            <w:pPr>
+              <w:rPr>
+                <w:rFonts w:asciiTheme="minorBidi" w:hAnsiTheme="minorBidi"/>
+                <w:sz w:val="28"/>
+                <w:szCs w:val="28"/>
+                <w:lang w:bidi="th-TH"/>
+              </w:rPr>
+            </w:pPr>
+          </w:p>
+        </w:tc>
+        <w:tc>
+          <w:tcPr>
+            <w:tcW w:w="1374" w:type="dxa"/>
+          </w:tcPr>
+          <w:p>
+            <w:pPr>
+              <w:jc w:val="center"/>
+              <w:rPr>
+                <w:rFonts w:asciiTheme="minorBidi" w:hAnsiTheme="minorBidi"/>
+                <w:sz w:val="28"/>
+                <w:szCs w:val="28"/>
+                <w:lang w:bidi="th-TH"/>
+              </w:rPr>
+            </w:pPr>
+          </w:p>
+        </w:tc>
+        <w:tc>
+          <w:tcPr>
+            <w:tcW w:w="1351" w:type="dxa"/>
+          </w:tcPr>
+          <w:p>
+            <w:pPr>
+              <w:rPr>
+                <w:rFonts w:asciiTheme="minorBidi" w:hAnsiTheme="minorBidi"/>
+                <w:sz w:val="28"/>
+                <w:szCs w:val="28"/>
+                <w:lang w:bidi="th-TH"/>
+              </w:rPr>
+            </w:pPr>
+          </w:p>
+        </w:tc>
+      </w:tr>
+      <w:tr>
+        <w:tc>
+          <w:tcPr>
+            <w:tcW w:w="1056" w:type="dxa"/>
+          </w:tcPr>
+          <w:p>
+            <w:pPr>
+              <w:jc w:val="center"/>
+              <w:rPr>
+                <w:rFonts w:asciiTheme="minorBidi" w:hAnsiTheme="minorBidi"/>
+                <w:sz w:val="28"/>
+                <w:szCs w:val="28"/>
+                <w:lang w:bidi="th-TH"/>
+              </w:rPr>
+            </w:pPr>
+            <w:r>
+              <w:rPr>
+                <w:rFonts w:asciiTheme="minorBidi" w:hAnsiTheme="minorBidi"/>
+                <w:sz w:val="28"/>
+                <w:szCs w:val="28"/>
+                <w:lang w:bidi="th-TH"/>
+              </w:rPr>
+              <w:t>TC03</w:t>
+            </w:r>
+          </w:p>
+        </w:tc>
+        <w:tc>
+          <w:tcPr>
+            <w:tcW w:w="4394" w:type="dxa"/>
+            <w:gridSpan w:val="2"/>
+          </w:tcPr>
+          <w:p>
+            <w:pPr>
+              <w:rPr>
+                <w:rFonts w:asciiTheme="minorBidi" w:hAnsiTheme="minorBidi"/>
+                <w:sz w:val="28"/>
+                <w:szCs w:val="28"/>
+                <w:lang w:bidi="th-TH"/>
+              </w:rPr>
+            </w:pPr>
+            <w:r>
+              <w:rPr>
+                <w:rFonts w:asciiTheme="minorBidi" w:hAnsiTheme="minorBidi"/>
+                <w:sz w:val="28"/>
+                <w:szCs w:val="28"/>
+                <w:lang w:bidi="th-TH"/>
+              </w:rPr>
+              <w:t xml:space="preserve">Test </w:t>
+            </w:r>
+            <w:r>
+              <w:rPr>
+                <w:rFonts w:asciiTheme="minorBidi" w:hAnsiTheme="minorBidi"/>
+                <w:sz w:val="28"/>
+                <w:szCs w:val="28"/>
+                <w:lang w:bidi="th-TH"/>
+              </w:rPr>
+              <w:t>Create News</w:t>
+            </w:r>
+            <w:r>
+              <w:rPr>
+                <w:rFonts w:asciiTheme="minorBidi" w:hAnsiTheme="minorBidi"/>
+                <w:sz w:val="28"/>
+                <w:szCs w:val="28"/>
+                <w:lang w:bidi="th-TH"/>
+              </w:rPr>
+              <w:t xml:space="preserve"> Unsuccess</w:t>
+            </w:r>
+            <w:r>
+              <w:rPr>
+                <w:rFonts w:asciiTheme="minorBidi" w:hAnsiTheme="minorBidi"/>
+                <w:sz w:val="28"/>
+                <w:szCs w:val="28"/>
+                <w:lang w:bidi="th-TH"/>
+              </w:rPr>
+              <w:t xml:space="preserve"> Empty </w:t>
+            </w:r>
+            <w:r>
+              <w:rPr>
+                <w:rFonts w:asciiTheme="minorBidi" w:hAnsiTheme="minorBidi"/>
+                <w:sz w:val="28"/>
+                <w:szCs w:val="28"/>
+                <w:lang w:bidi="th-TH"/>
+              </w:rPr>
+              <w:t>Cover Image</w:t>
+            </w:r>
+            <w:r>
+              <w:rPr>
+                <w:rFonts w:asciiTheme="minorBidi" w:hAnsiTheme="minorBidi"/>
+                <w:sz w:val="28"/>
+                <w:szCs w:val="28"/>
+                <w:lang w:bidi="th-TH"/>
+              </w:rPr>
+              <w:t>:</w:t>
+            </w:r>
+          </w:p>
+          <w:p>
+            <w:pPr>
+              <w:rPr>
+                <w:rFonts w:asciiTheme="minorBidi" w:hAnsiTheme="minorBidi"/>
+                <w:sz w:val="28"/>
+                <w:szCs w:val="28"/>
+                <w:lang w:bidi="th-TH"/>
+              </w:rPr>
+            </w:pPr>
+            <w:r>
+              <w:rPr>
+                <w:rFonts w:asciiTheme="minorBidi" w:hAnsiTheme="minorBidi" w:hint="cs"/>
+                <w:sz w:val="28"/>
+                <w:szCs w:val="28"/>
+                <w:cs/>
+                <w:lang w:bidi="th-TH"/>
+              </w:rPr>
+              <w:t xml:space="preserve">ที่หน้า </w:t>
+            </w:r>
+            <w:r>
+              <w:rPr>
+                <w:rFonts w:asciiTheme="minorBidi" w:hAnsiTheme="minorBidi"/>
+                <w:sz w:val="28"/>
+                <w:szCs w:val="28"/>
+                <w:lang w:bidi="th-TH"/>
+              </w:rPr>
+              <w:t>Manage Highlights</w:t>
+            </w:r>
+          </w:p>
+          <w:p>
+            <w:pPr>
+              <w:rPr>
+                <w:rFonts w:asciiTheme="minorBidi" w:hAnsiTheme="minorBidi"/>
+                <w:sz w:val="28"/>
+                <w:szCs w:val="28"/>
+                <w:lang w:bidi="th-TH"/>
+              </w:rPr>
+            </w:pPr>
+            <w:r>
+              <w:rPr>
+                <w:rFonts w:asciiTheme="minorBidi" w:hAnsiTheme="minorBidi"/>
+                <w:sz w:val="28"/>
+                <w:szCs w:val="28"/>
+                <w:lang w:bidi="th-TH"/>
+              </w:rPr>
+              <w:t>1.</w:t>
+            </w:r>
+            <w:r>
+              <w:rPr>
+                <w:rFonts w:asciiTheme="minorBidi" w:hAnsiTheme="minorBidi"/>
+                <w:sz w:val="28"/>
+                <w:szCs w:val="28"/>
+                <w:cs/>
+                <w:lang w:bidi="th-TH"/>
+              </w:rPr>
+              <w:t xml:space="preserve">กดปุ่ม </w:t>
+            </w:r>
+            <w:r>
+              <w:rPr>
+                <w:rFonts w:asciiTheme="minorBidi" w:hAnsiTheme="minorBidi"/>
+                <w:sz w:val="28"/>
+                <w:szCs w:val="28"/>
+                <w:lang w:bidi="th-TH"/>
+              </w:rPr>
+              <w:t>“+Create”</w:t>
+            </w:r>
+          </w:p>
+          <w:p>
+            <w:pPr>
+              <w:rPr>
+                <w:rFonts w:asciiTheme="minorBidi" w:hAnsiTheme="minorBidi"/>
+                <w:sz w:val="28"/>
+                <w:szCs w:val="28"/>
+                <w:lang w:bidi="th-TH"/>
+              </w:rPr>
+            </w:pPr>
+            <w:r>
+              <w:rPr>
+                <w:rFonts w:asciiTheme="minorBidi" w:hAnsiTheme="minorBidi"/>
+                <w:sz w:val="28"/>
+                <w:szCs w:val="28"/>
+                <w:lang w:bidi="th-TH"/>
+              </w:rPr>
+              <w:lastRenderedPageBreak/>
+              <w:t>2</w:t>
+            </w:r>
+            <w:r>
+              <w:rPr>
+                <w:rFonts w:asciiTheme="minorBidi" w:hAnsiTheme="minorBidi"/>
+                <w:sz w:val="28"/>
+                <w:szCs w:val="28"/>
+                <w:lang w:bidi="th-TH"/>
+              </w:rPr>
+              <w:t>.</w:t>
+            </w:r>
+            <w:r>
+              <w:rPr>
+                <w:rFonts w:asciiTheme="minorBidi" w:hAnsiTheme="minorBidi"/>
+                <w:sz w:val="28"/>
+                <w:szCs w:val="28"/>
+                <w:cs/>
+                <w:lang w:bidi="th-TH"/>
+              </w:rPr>
+              <w:t>กรอกข้อมูลที่ช่อง</w:t>
+            </w:r>
+            <w:r>
+              <w:rPr>
+                <w:rFonts w:asciiTheme="minorBidi" w:hAnsiTheme="minorBidi"/>
+                <w:sz w:val="28"/>
+                <w:szCs w:val="28"/>
+                <w:lang w:bidi="th-TH"/>
+              </w:rPr>
+              <w:t xml:space="preserve"> Title = “”</w:t>
+            </w:r>
+          </w:p>
+          <w:p>
+            <w:pPr>
+              <w:rPr>
+                <w:rFonts w:asciiTheme="minorBidi" w:hAnsiTheme="minorBidi"/>
+                <w:sz w:val="28"/>
+                <w:szCs w:val="28"/>
+                <w:lang w:bidi="th-TH"/>
+              </w:rPr>
+            </w:pPr>
+            <w:r>
+              <w:rPr>
+                <w:rFonts w:asciiTheme="minorBidi" w:hAnsiTheme="minorBidi" w:hint="cs"/>
+                <w:sz w:val="28"/>
+                <w:szCs w:val="28"/>
+                <w:cs/>
+                <w:lang w:bidi="th-TH"/>
+              </w:rPr>
+              <w:t>3</w:t>
+            </w:r>
+            <w:r>
+              <w:rPr>
+                <w:rFonts w:asciiTheme="minorBidi" w:hAnsiTheme="minorBidi"/>
+                <w:sz w:val="28"/>
+                <w:szCs w:val="28"/>
+                <w:cs/>
+                <w:lang w:bidi="th-TH"/>
+              </w:rPr>
+              <w:t xml:space="preserve">.เลือกหมวดหมู่ที่ช่อง </w:t>
+            </w:r>
+            <w:r>
+              <w:rPr>
+                <w:rFonts w:asciiTheme="minorBidi" w:hAnsiTheme="minorBidi"/>
+                <w:sz w:val="28"/>
+                <w:szCs w:val="28"/>
+                <w:lang w:bidi="th-TH"/>
+              </w:rPr>
+              <w:t>Category = “”</w:t>
+            </w:r>
+            <w:r>
+              <w:rPr>
+                <w:rFonts w:asciiTheme="minorBidi" w:hAnsiTheme="minorBidi"/>
+                <w:sz w:val="28"/>
+                <w:szCs w:val="28"/>
+                <w:lang w:bidi="th-TH"/>
+              </w:rPr>
+              <w:br/>
+            </w:r>
+            <w:r>
+              <w:rPr>
+                <w:rFonts w:asciiTheme="minorBidi" w:hAnsiTheme="minorBidi"/>
+                <w:sz w:val="28"/>
+                <w:szCs w:val="28"/>
+                <w:lang w:bidi="th-TH"/>
+              </w:rPr>
+              <w:t>4</w:t>
+            </w:r>
+            <w:r>
+              <w:rPr>
+                <w:rFonts w:asciiTheme="minorBidi" w:hAnsiTheme="minorBidi"/>
+                <w:sz w:val="28"/>
+                <w:szCs w:val="28"/>
+                <w:lang w:bidi="th-TH"/>
+              </w:rPr>
+              <w:t>.</w:t>
+            </w:r>
+            <w:r>
+              <w:rPr>
+                <w:rFonts w:asciiTheme="minorBidi" w:hAnsiTheme="minorBidi"/>
+                <w:sz w:val="28"/>
+                <w:szCs w:val="28"/>
+                <w:cs/>
+                <w:lang w:bidi="th-TH"/>
+              </w:rPr>
+              <w:t>กรอกข้อมูลที่ช่อง</w:t>
+            </w:r>
+            <w:r>
+              <w:rPr>
+                <w:rFonts w:asciiTheme="minorBidi" w:hAnsiTheme="minorBidi"/>
+                <w:sz w:val="28"/>
+                <w:szCs w:val="28"/>
+                <w:lang w:bidi="th-TH"/>
+              </w:rPr>
+              <w:t xml:space="preserve"> Description = “”</w:t>
+            </w:r>
+            <w:r>
+              <w:rPr>
+                <w:rFonts w:asciiTheme="minorBidi" w:hAnsiTheme="minorBidi"/>
+                <w:sz w:val="28"/>
+                <w:szCs w:val="28"/>
+                <w:lang w:bidi="th-TH"/>
+              </w:rPr>
+              <w:br/>
+            </w:r>
+            <w:r>
+              <w:rPr>
+                <w:rFonts w:asciiTheme="minorBidi" w:hAnsiTheme="minorBidi"/>
+                <w:sz w:val="28"/>
+                <w:szCs w:val="28"/>
+                <w:lang w:bidi="th-TH"/>
+              </w:rPr>
+              <w:t>5</w:t>
+            </w:r>
+            <w:r>
+              <w:rPr>
+                <w:rFonts w:asciiTheme="minorBidi" w:hAnsiTheme="minorBidi"/>
+                <w:sz w:val="28"/>
+                <w:szCs w:val="28"/>
+                <w:lang w:bidi="th-TH"/>
+              </w:rPr>
+              <w:t>.</w:t>
+            </w:r>
+            <w:r>
+              <w:rPr>
+                <w:rFonts w:asciiTheme="minorBidi" w:hAnsiTheme="minorBidi"/>
+                <w:sz w:val="28"/>
+                <w:szCs w:val="28"/>
+                <w:cs/>
+                <w:lang w:bidi="th-TH"/>
+              </w:rPr>
+              <w:t>เพิ่มรูปภาพที่ช่อง</w:t>
+            </w:r>
+            <w:r>
+              <w:rPr>
+                <w:rFonts w:asciiTheme="minorBidi" w:hAnsiTheme="minorBidi"/>
+                <w:sz w:val="28"/>
+                <w:szCs w:val="28"/>
+                <w:lang w:bidi="th-TH"/>
+              </w:rPr>
+              <w:t xml:space="preserve"> </w:t>
+            </w:r>
+            <w:r>
+              <w:rPr>
+                <w:rFonts w:asciiTheme="minorBidi" w:hAnsiTheme="minorBidi"/>
+                <w:sz w:val="28"/>
+                <w:szCs w:val="28"/>
+                <w:lang w:bidi="th-TH"/>
+              </w:rPr>
+              <w:t>Image</w:t>
+            </w:r>
+            <w:r>
+              <w:rPr>
+                <w:rFonts w:asciiTheme="minorBidi" w:hAnsiTheme="minorBidi"/>
+                <w:sz w:val="28"/>
+                <w:szCs w:val="28"/>
+                <w:lang w:bidi="th-TH"/>
+              </w:rPr>
+              <w:t xml:space="preserve"> Album</w:t>
+            </w:r>
+          </w:p>
+          <w:p>
+            <w:pPr>
+              <w:rPr>
+                <w:rFonts w:asciiTheme="minorBidi" w:hAnsiTheme="minorBidi"/>
+                <w:sz w:val="28"/>
+                <w:szCs w:val="28"/>
+                <w:lang w:bidi="th-TH"/>
+              </w:rPr>
+            </w:pPr>
+            <w:r>
+              <w:rPr>
+                <w:rFonts w:asciiTheme="minorBidi" w:hAnsiTheme="minorBidi"/>
+                <w:sz w:val="28"/>
+                <w:szCs w:val="28"/>
+                <w:lang w:bidi="th-TH"/>
+              </w:rPr>
+              <w:t>6.</w:t>
             </w:r>
             <w:r>
               <w:rPr>
@@ -9875,7 +10374,7 @@
                 <w:szCs w:val="28"/>
                 <w:lang w:bidi="th-TH"/>
               </w:rPr>
-              <w:t>TC03</w:t>
+              <w:t>TC04</w:t>
             </w:r>
           </w:p>
         </w:tc>
@@ -9918,6 +10417,269 @@
                 <w:szCs w:val="28"/>
                 <w:lang w:bidi="th-TH"/>
               </w:rPr>
+              <w:t xml:space="preserve"> Unsuccess</w:t>
+            </w:r>
+            <w:r>
+              <w:rPr>
+                <w:rFonts w:asciiTheme="minorBidi" w:hAnsiTheme="minorBidi"/>
+                <w:sz w:val="28"/>
+                <w:szCs w:val="28"/>
+                <w:lang w:bidi="th-TH"/>
+              </w:rPr>
+              <w:t xml:space="preserve"> Empty </w:t>
+            </w:r>
+            <w:r>
+              <w:rPr>
+                <w:rFonts w:asciiTheme="minorBidi" w:hAnsiTheme="minorBidi"/>
+                <w:sz w:val="28"/>
+                <w:szCs w:val="28"/>
+                <w:lang w:bidi="th-TH"/>
+              </w:rPr>
+              <w:t>Title</w:t>
+            </w:r>
+            <w:r>
+              <w:rPr>
+                <w:rFonts w:asciiTheme="minorBidi" w:hAnsiTheme="minorBidi"/>
+                <w:sz w:val="28"/>
+                <w:szCs w:val="28"/>
+                <w:lang w:bidi="th-TH"/>
+              </w:rPr>
+              <w:t>:</w:t>
+            </w:r>
+          </w:p>
+          <w:p>
+            <w:pPr>
+              <w:rPr>
+                <w:rFonts w:asciiTheme="minorBidi" w:hAnsiTheme="minorBidi"/>
+                <w:sz w:val="28"/>
+                <w:szCs w:val="28"/>
+                <w:lang w:bidi="th-TH"/>
+              </w:rPr>
+            </w:pPr>
+            <w:r>
+              <w:rPr>
+                <w:rFonts w:asciiTheme="minorBidi" w:hAnsiTheme="minorBidi"/>
+                <w:sz w:val="28"/>
+                <w:szCs w:val="28"/>
+                <w:cs/>
+                <w:lang w:bidi="th-TH"/>
+              </w:rPr>
+              <w:t xml:space="preserve">ที่หน้า </w:t>
+            </w:r>
+            <w:r>
+              <w:rPr>
+                <w:rFonts w:asciiTheme="minorBidi" w:hAnsiTheme="minorBidi"/>
+                <w:sz w:val="28"/>
+                <w:szCs w:val="28"/>
+                <w:lang w:bidi="th-TH"/>
+              </w:rPr>
+              <w:t>Manage Highlights</w:t>
+            </w:r>
+          </w:p>
+          <w:p>
+            <w:pPr>
+              <w:rPr>
+                <w:rFonts w:asciiTheme="minorBidi" w:hAnsiTheme="minorBidi"/>
+                <w:sz w:val="28"/>
+                <w:szCs w:val="28"/>
+                <w:lang w:bidi="th-TH"/>
+              </w:rPr>
+            </w:pPr>
+            <w:r>
+              <w:rPr>
+                <w:rFonts w:asciiTheme="minorBidi" w:hAnsiTheme="minorBidi"/>
+                <w:sz w:val="28"/>
+                <w:szCs w:val="28"/>
+                <w:lang w:bidi="th-TH"/>
+              </w:rPr>
+              <w:t>1.</w:t>
+            </w:r>
+            <w:r>
+              <w:rPr>
+                <w:rFonts w:asciiTheme="minorBidi" w:hAnsiTheme="minorBidi"/>
+                <w:sz w:val="28"/>
+                <w:szCs w:val="28"/>
+                <w:cs/>
+                <w:lang w:bidi="th-TH"/>
+              </w:rPr>
+              <w:t xml:space="preserve">กดปุ่ม </w:t>
+            </w:r>
+            <w:r>
+              <w:rPr>
+                <w:rFonts w:asciiTheme="minorBidi" w:hAnsiTheme="minorBidi"/>
+                <w:sz w:val="28"/>
+                <w:szCs w:val="28"/>
+                <w:lang w:bidi="th-TH"/>
+              </w:rPr>
+              <w:t>“+Create”</w:t>
+            </w:r>
+          </w:p>
+          <w:p>
+            <w:pPr>
+              <w:rPr>
+                <w:rFonts w:asciiTheme="minorBidi" w:hAnsiTheme="minorBidi"/>
+                <w:sz w:val="28"/>
+                <w:szCs w:val="28"/>
+                <w:lang w:bidi="th-TH"/>
+              </w:rPr>
+            </w:pPr>
+            <w:r>
+              <w:rPr>
+                <w:rFonts w:asciiTheme="minorBidi" w:hAnsiTheme="minorBidi"/>
+                <w:sz w:val="28"/>
+                <w:szCs w:val="28"/>
+                <w:lang w:bidi="th-TH"/>
+              </w:rPr>
+              <w:t>2.</w:t>
+            </w:r>
+            <w:r>
+              <w:rPr>
+                <w:rFonts w:asciiTheme="minorBidi" w:hAnsiTheme="minorBidi"/>
+                <w:sz w:val="28"/>
+                <w:szCs w:val="28"/>
+                <w:cs/>
+                <w:lang w:bidi="th-TH"/>
+              </w:rPr>
+              <w:t xml:space="preserve">เพิ่มรูปภาพที่ช่อง </w:t>
+            </w:r>
+            <w:r>
+              <w:rPr>
+                <w:rFonts w:asciiTheme="minorBidi" w:hAnsiTheme="minorBidi"/>
+                <w:sz w:val="28"/>
+                <w:szCs w:val="28"/>
+                <w:lang w:bidi="th-TH"/>
+              </w:rPr>
+              <w:t>Cover Image</w:t>
+            </w:r>
+          </w:p>
+          <w:p>
+            <w:pPr>
+              <w:rPr>
+                <w:rFonts w:asciiTheme="minorBidi" w:hAnsiTheme="minorBidi"/>
+                <w:sz w:val="28"/>
+                <w:szCs w:val="28"/>
+                <w:lang w:bidi="th-TH"/>
+              </w:rPr>
+            </w:pPr>
+            <w:r>
+              <w:rPr>
+                <w:rFonts w:asciiTheme="minorBidi" w:hAnsiTheme="minorBidi" w:hint="cs"/>
+                <w:sz w:val="28"/>
+                <w:szCs w:val="28"/>
+                <w:cs/>
+                <w:lang w:bidi="th-TH"/>
+              </w:rPr>
+              <w:t>3</w:t>
+            </w:r>
+            <w:r>
+              <w:rPr>
+                <w:rFonts w:asciiTheme="minorBidi" w:hAnsiTheme="minorBidi"/>
+                <w:sz w:val="28"/>
+                <w:szCs w:val="28"/>
+                <w:cs/>
+                <w:lang w:bidi="th-TH"/>
+              </w:rPr>
+              <w:t xml:space="preserve">.เลือกหมวดหมู่ที่ช่อง </w:t>
+            </w:r>
+            <w:r>
+              <w:rPr>
+                <w:rFonts w:asciiTheme="minorBidi" w:hAnsiTheme="minorBidi"/>
+                <w:sz w:val="28"/>
+                <w:szCs w:val="28"/>
+                <w:lang w:bidi="th-TH"/>
+              </w:rPr>
+              <w:t>Category = “”</w:t>
+            </w:r>
+            <w:r>
+              <w:rPr>
+                <w:rFonts w:asciiTheme="minorBidi" w:hAnsiTheme="minorBidi"/>
+                <w:sz w:val="28"/>
+                <w:szCs w:val="28"/>
+                <w:lang w:bidi="th-TH"/>
+              </w:rPr>
+              <w:br/>
+            </w:r>
+            <w:r>
+              <w:rPr>
+                <w:rFonts w:asciiTheme="minorBidi" w:hAnsiTheme="minorBidi"/>
+                <w:sz w:val="28"/>
+                <w:szCs w:val="28"/>
+                <w:lang w:bidi="th-TH"/>
+              </w:rPr>
+              <w:t>4</w:t>
+            </w:r>
+            <w:r>
+              <w:rPr>
+                <w:rFonts w:asciiTheme="minorBidi" w:hAnsiTheme="minorBidi"/>
+                <w:sz w:val="28"/>
+                <w:szCs w:val="28"/>
+                <w:lang w:bidi="th-TH"/>
+              </w:rPr>
+              <w:t>.</w:t>
+            </w:r>
+            <w:r>
+              <w:rPr>
+                <w:rFonts w:asciiTheme="minorBidi" w:hAnsiTheme="minorBidi"/>
+                <w:sz w:val="28"/>
+                <w:szCs w:val="28"/>
+                <w:cs/>
+                <w:lang w:bidi="th-TH"/>
+              </w:rPr>
+              <w:t>กรอกข้อมูลที่ช่อง</w:t>
+            </w:r>
+            <w:r>
+              <w:rPr>
+                <w:rFonts w:asciiTheme="minorBidi" w:hAnsiTheme="minorBidi"/>
+                <w:sz w:val="28"/>
+                <w:szCs w:val="28"/>
+                <w:lang w:bidi="th-TH"/>
+              </w:rPr>
+              <w:t xml:space="preserve"> Description = “”</w:t>
+            </w:r>
+            <w:r>
+              <w:rPr>
+                <w:rFonts w:asciiTheme="minorBidi" w:hAnsiTheme="minorBidi"/>
+                <w:sz w:val="28"/>
+                <w:szCs w:val="28"/>
+                <w:lang w:bidi="th-TH"/>
+              </w:rPr>
+              <w:br/>
+            </w:r>
+            <w:r>
+              <w:rPr>
+                <w:rFonts w:asciiTheme="minorBidi" w:hAnsiTheme="minorBidi"/>
+                <w:sz w:val="28"/>
+                <w:szCs w:val="28"/>
+                <w:lang w:bidi="th-TH"/>
+              </w:rPr>
+              <w:t>5</w:t>
+            </w:r>
+            <w:r>
+              <w:rPr>
+                <w:rFonts w:asciiTheme="minorBidi" w:hAnsiTheme="minorBidi"/>
+                <w:sz w:val="28"/>
+                <w:szCs w:val="28"/>
+                <w:lang w:bidi="th-TH"/>
+              </w:rPr>
+              <w:t>.</w:t>
+            </w:r>
+            <w:r>
+              <w:rPr>
+                <w:rFonts w:asciiTheme="minorBidi" w:hAnsiTheme="minorBidi"/>
+                <w:sz w:val="28"/>
+                <w:szCs w:val="28"/>
+                <w:cs/>
+                <w:lang w:bidi="th-TH"/>
+              </w:rPr>
+              <w:t>เพิ่มรูปภาพที่ช่อง</w:t>
+            </w:r>
+            <w:r>
+              <w:rPr>
+                <w:rFonts w:asciiTheme="minorBidi" w:hAnsiTheme="minorBidi"/>
+                <w:sz w:val="28"/>
+                <w:szCs w:val="28"/>
+                <w:lang w:bidi="th-TH"/>
+              </w:rPr>
               <w:t xml:space="preserve"> </w:t>
             </w:r>
             <w:r>
@@ -9927,288 +10689,6 @@
                 <w:szCs w:val="28"/>
                 <w:lang w:bidi="th-TH"/>
               </w:rPr>
-              <w:t>Unsuccess</w:t>
-            </w:r>
-            <w:r>
-              <w:rPr>
-                <w:rFonts w:asciiTheme="minorBidi" w:hAnsiTheme="minorBidi"/>
-                <w:sz w:val="28"/>
-                <w:szCs w:val="28"/>
-                <w:lang w:bidi="th-TH"/>
-              </w:rPr>
-              <w:t xml:space="preserve"> Empty </w:t>
-            </w:r>
-            <w:r>
-              <w:rPr>
-                <w:rFonts w:asciiTheme="minorBidi" w:hAnsiTheme="minorBidi"/>
-                <w:sz w:val="28"/>
-                <w:szCs w:val="28"/>
-                <w:lang w:bidi="th-TH"/>
-              </w:rPr>
-              <w:t>Cover Image</w:t>
-            </w:r>
-            <w:r>
-              <w:rPr>
-                <w:rFonts w:asciiTheme="minorBidi" w:hAnsiTheme="minorBidi"/>
-                <w:sz w:val="28"/>
-                <w:szCs w:val="28"/>
-                <w:lang w:bidi="th-TH"/>
-              </w:rPr>
-              <w:t>:</w:t>
-            </w:r>
-          </w:p>
-          <w:p>
-            <w:pPr>
-              <w:rPr>
-                <w:rFonts w:asciiTheme="minorBidi" w:hAnsiTheme="minorBidi"/>
-                <w:sz w:val="28"/>
-                <w:szCs w:val="28"/>
-                <w:lang w:bidi="th-TH"/>
-              </w:rPr>
-            </w:pPr>
-            <w:r>
-              <w:rPr>
-                <w:rFonts w:asciiTheme="minorBidi" w:hAnsiTheme="minorBidi" w:hint="cs"/>
-                <w:sz w:val="28"/>
-                <w:szCs w:val="28"/>
-                <w:cs/>
-                <w:lang w:bidi="th-TH"/>
-              </w:rPr>
-              <w:t xml:space="preserve">ที่หน้า </w:t>
-            </w:r>
-            <w:r>
-              <w:rPr>
-                <w:rFonts w:asciiTheme="minorBidi" w:hAnsiTheme="minorBidi"/>
-                <w:sz w:val="28"/>
-                <w:szCs w:val="28"/>
-                <w:lang w:bidi="th-TH"/>
-              </w:rPr>
-              <w:t>Manage Highlights</w:t>
-            </w:r>
-          </w:p>
-          <w:p>
-            <w:pPr>
-              <w:rPr>
-                <w:rFonts w:asciiTheme="minorBidi" w:hAnsiTheme="minorBidi"/>
-                <w:sz w:val="28"/>
-                <w:szCs w:val="28"/>
-                <w:lang w:bidi="th-TH"/>
-              </w:rPr>
-            </w:pPr>
-            <w:r>
-              <w:rPr>
-                <w:rFonts w:asciiTheme="minorBidi" w:hAnsiTheme="minorBidi"/>
-                <w:sz w:val="28"/>
-                <w:szCs w:val="28"/>
-                <w:lang w:bidi="th-TH"/>
-              </w:rPr>
-              <w:t>1.</w:t>
-            </w:r>
-            <w:r>
-              <w:rPr>
-                <w:rFonts w:asciiTheme="minorBidi" w:hAnsiTheme="minorBidi"/>
-                <w:sz w:val="28"/>
-                <w:szCs w:val="28"/>
-                <w:cs/>
-                <w:lang w:bidi="th-TH"/>
-              </w:rPr>
-              <w:t xml:space="preserve">กดปุ่ม </w:t>
-            </w:r>
-            <w:r>
-              <w:rPr>
-                <w:rFonts w:asciiTheme="minorBidi" w:hAnsiTheme="minorBidi"/>
-                <w:sz w:val="28"/>
-                <w:szCs w:val="28"/>
-                <w:lang w:bidi="th-TH"/>
-              </w:rPr>
-              <w:t>“+Create”</w:t>
-            </w:r>
-          </w:p>
-          <w:p>
-            <w:pPr>
-              <w:rPr>
-                <w:rFonts w:asciiTheme="minorBidi" w:hAnsiTheme="minorBidi"/>
-                <w:sz w:val="28"/>
-                <w:szCs w:val="28"/>
-                <w:lang w:bidi="th-TH"/>
-              </w:rPr>
-            </w:pPr>
-            <w:r>
-              <w:rPr>
-                <w:rFonts w:asciiTheme="minorBidi" w:hAnsiTheme="minorBidi"/>
-                <w:sz w:val="28"/>
-                <w:szCs w:val="28"/>
-                <w:lang w:bidi="th-TH"/>
-              </w:rPr>
-              <w:lastRenderedPageBreak/>
-              <w:t>2</w:t>
-            </w:r>
-            <w:r>
-              <w:rPr>
-                <w:rFonts w:asciiTheme="minorBidi" w:hAnsiTheme="minorBidi"/>
-                <w:sz w:val="28"/>
-                <w:szCs w:val="28"/>
-                <w:lang w:bidi="th-TH"/>
-              </w:rPr>
-              <w:t>.</w:t>
-            </w:r>
-            <w:r>
-              <w:rPr>
-                <w:rFonts w:asciiTheme="minorBidi" w:hAnsiTheme="minorBidi"/>
-                <w:sz w:val="28"/>
-                <w:szCs w:val="28"/>
-                <w:cs/>
-                <w:lang w:bidi="th-TH"/>
-              </w:rPr>
-              <w:t>กรอกข้อมูลที่ช่อง</w:t>
-            </w:r>
-            <w:r>
-              <w:rPr>
-                <w:rFonts w:asciiTheme="minorBidi" w:hAnsiTheme="minorBidi"/>
-                <w:sz w:val="28"/>
-                <w:szCs w:val="28"/>
-                <w:lang w:bidi="th-TH"/>
-              </w:rPr>
-              <w:t xml:space="preserve"> Title = “”</w:t>
-            </w:r>
-          </w:p>
-          <w:p>
-            <w:pPr>
-              <w:rPr>
-                <w:rFonts w:asciiTheme="minorBidi" w:hAnsiTheme="minorBidi"/>
-                <w:sz w:val="28"/>
-                <w:szCs w:val="28"/>
-                <w:lang w:bidi="th-TH"/>
-              </w:rPr>
-            </w:pPr>
-            <w:r>
-              <w:rPr>
-                <w:rFonts w:asciiTheme="minorBidi" w:hAnsiTheme="minorBidi" w:hint="cs"/>
-                <w:sz w:val="28"/>
-                <w:szCs w:val="28"/>
-                <w:cs/>
-                <w:lang w:bidi="th-TH"/>
-              </w:rPr>
-              <w:t>3</w:t>
-            </w:r>
-            <w:r>
-              <w:rPr>
-                <w:rFonts w:asciiTheme="minorBidi" w:hAnsiTheme="minorBidi"/>
-                <w:sz w:val="28"/>
-                <w:szCs w:val="28"/>
-                <w:cs/>
-                <w:lang w:bidi="th-TH"/>
-              </w:rPr>
-              <w:t xml:space="preserve">.เลือกหมวดหมู่ที่ช่อง </w:t>
-            </w:r>
-            <w:r>
-              <w:rPr>
-                <w:rFonts w:asciiTheme="minorBidi" w:hAnsiTheme="minorBidi"/>
-                <w:sz w:val="28"/>
-                <w:szCs w:val="28"/>
-                <w:lang w:bidi="th-TH"/>
-              </w:rPr>
-              <w:t>Category = “”</w:t>
-            </w:r>
-            <w:r>
-              <w:rPr>
-                <w:rFonts w:asciiTheme="minorBidi" w:hAnsiTheme="minorBidi"/>
-                <w:sz w:val="28"/>
-                <w:szCs w:val="28"/>
-                <w:lang w:bidi="th-TH"/>
-              </w:rPr>
-              <w:br/>
-            </w:r>
-            <w:r>
-              <w:rPr>
-                <w:rFonts w:asciiTheme="minorBidi" w:hAnsiTheme="minorBidi"/>
-                <w:sz w:val="28"/>
-                <w:szCs w:val="28"/>
-                <w:lang w:bidi="th-TH"/>
-              </w:rPr>
-              <w:t>4</w:t>
-            </w:r>
-            <w:r>
-              <w:rPr>
-                <w:rFonts w:asciiTheme="minorBidi" w:hAnsiTheme="minorBidi"/>
-                <w:sz w:val="28"/>
-                <w:szCs w:val="28"/>
-                <w:lang w:bidi="th-TH"/>
-              </w:rPr>
-              <w:t>.</w:t>
-            </w:r>
-            <w:r>
-              <w:rPr>
-                <w:rFonts w:asciiTheme="minorBidi" w:hAnsiTheme="minorBidi"/>
-                <w:sz w:val="28"/>
-                <w:szCs w:val="28"/>
-                <w:cs/>
-                <w:lang w:bidi="th-TH"/>
-              </w:rPr>
-              <w:t>กรอกข้อมูลที่ช่อง</w:t>
-            </w:r>
-            <w:r>
-              <w:rPr>
-                <w:rFonts w:asciiTheme="minorBidi" w:hAnsiTheme="minorBidi"/>
-                <w:sz w:val="28"/>
-                <w:szCs w:val="28"/>
-                <w:lang w:bidi="th-TH"/>
-              </w:rPr>
-              <w:t xml:space="preserve"> Description = “”</w:t>
-            </w:r>
-            <w:r>
-              <w:rPr>
-                <w:rFonts w:asciiTheme="minorBidi" w:hAnsiTheme="minorBidi"/>
-                <w:sz w:val="28"/>
-                <w:szCs w:val="28"/>
-                <w:lang w:bidi="th-TH"/>
-              </w:rPr>
-              <w:br/>
-            </w:r>
-            <w:r>
-              <w:rPr>
-                <w:rFonts w:asciiTheme="minorBidi" w:hAnsiTheme="minorBidi"/>
-                <w:sz w:val="28"/>
-                <w:szCs w:val="28"/>
-                <w:lang w:bidi="th-TH"/>
-              </w:rPr>
-              <w:t>5</w:t>
-            </w:r>
-            <w:r>
-              <w:rPr>
-                <w:rFonts w:asciiTheme="minorBidi" w:hAnsiTheme="minorBidi"/>
-                <w:sz w:val="28"/>
-                <w:szCs w:val="28"/>
-                <w:lang w:bidi="th-TH"/>
-              </w:rPr>
-              <w:t>.</w:t>
-            </w:r>
-            <w:r>
-              <w:rPr>
-                <w:rFonts w:asciiTheme="minorBidi" w:hAnsiTheme="minorBidi"/>
-                <w:sz w:val="28"/>
-                <w:szCs w:val="28"/>
-                <w:cs/>
-                <w:lang w:bidi="th-TH"/>
-              </w:rPr>
-              <w:t>เพิ่มรูปภาพที่ช่อง</w:t>
-            </w:r>
-            <w:r>
-              <w:rPr>
-                <w:rFonts w:asciiTheme="minorBidi" w:hAnsiTheme="minorBidi"/>
-                <w:sz w:val="28"/>
-                <w:szCs w:val="28"/>
-                <w:lang w:bidi="th-TH"/>
-              </w:rPr>
-              <w:t xml:space="preserve"> </w:t>
-            </w:r>
-            <w:r>
-              <w:rPr>
-                <w:rFonts w:asciiTheme="minorBidi" w:hAnsiTheme="minorBidi"/>
-                <w:sz w:val="28"/>
-                <w:szCs w:val="28"/>
-                <w:lang w:bidi="th-TH"/>
-              </w:rPr>
               <w:t>Image</w:t>
             </w:r>
             <w:r>
@@ -10237,16 +10717,7 @@
                 <w:szCs w:val="28"/>
                 <w:lang w:bidi="th-TH"/>
               </w:rPr>
-              <w:t>6</w:t>
-            </w:r>
-            <w:r>
-              <w:rPr>
-                <w:rFonts w:asciiTheme="minorBidi" w:hAnsiTheme="minorBidi"/>
-                <w:sz w:val="28"/>
-                <w:szCs w:val="28"/>
-                <w:lang w:bidi="th-TH"/>
-              </w:rPr>
-              <w:t>.</w:t>
+              <w:t>6.</w:t>
             </w:r>
             <w:r>
               <w:rPr>
@@ -10356,7 +10827,7 @@
                 <w:szCs w:val="28"/>
                 <w:lang w:bidi="th-TH"/>
               </w:rPr>
-              <w:t>TC04</w:t>
+              <w:t>TC05</w:t>
             </w:r>
           </w:p>
         </w:tc>
@@ -10408,25 +10879,7 @@
                 <w:szCs w:val="28"/>
                 <w:lang w:bidi="th-TH"/>
               </w:rPr>
-              <w:t xml:space="preserve"> Empty </w:t>
-            </w:r>
-            <w:r>
-              <w:rPr>
-                <w:rFonts w:asciiTheme="minorBidi" w:hAnsiTheme="minorBidi"/>
-                <w:sz w:val="28"/>
-                <w:szCs w:val="28"/>
-                <w:lang w:bidi="th-TH"/>
-              </w:rPr>
-              <w:t>Title</w:t>
-            </w:r>
-            <w:r>
-              <w:rPr>
-                <w:rFonts w:asciiTheme="minorBidi" w:hAnsiTheme="minorBidi"/>
-                <w:sz w:val="28"/>
-                <w:szCs w:val="28"/>
-                <w:lang w:bidi="th-TH"/>
-              </w:rPr>
-              <w:t>:</w:t>
+              <w:t xml:space="preserve"> Empty Category:</w:t>
             </w:r>
           </w:p>
           <w:p>
@@ -10545,10 +10998,9 @@
             </w:pPr>
             <w:r>
               <w:rPr>
-                <w:rFonts w:asciiTheme="minorBidi" w:hAnsiTheme="minorBidi" w:hint="cs"/>
-                <w:sz w:val="28"/>
-                <w:szCs w:val="28"/>
-                <w:cs/>
+                <w:rFonts w:asciiTheme="minorBidi" w:hAnsiTheme="minorBidi"/>
+                <w:sz w:val="28"/>
+                <w:szCs w:val="28"/>
                 <w:lang w:bidi="th-TH"/>
               </w:rPr>
               <w:t>3</w:t>
@@ -10558,19 +11010,28 @@
                 <w:rFonts w:asciiTheme="minorBidi" w:hAnsiTheme="minorBidi"/>
                 <w:sz w:val="28"/>
                 <w:szCs w:val="28"/>
-                <w:cs/>
-                <w:lang w:bidi="th-TH"/>
-              </w:rPr>
-              <w:t xml:space="preserve">.เลือกหมวดหมู่ที่ช่อง </w:t>
-            </w:r>
-            <w:r>
-              <w:rPr>
-                <w:rFonts w:asciiTheme="minorBidi" w:hAnsiTheme="minorBidi"/>
-                <w:sz w:val="28"/>
-                <w:szCs w:val="28"/>
-                <w:lang w:bidi="th-TH"/>
-              </w:rPr>
-              <w:t>Category = “”</w:t>
+                <w:lang w:bidi="th-TH"/>
+              </w:rPr>
+              <w:t>.</w:t>
+            </w:r>
+            <w:r>
+              <w:rPr>
+                <w:rFonts w:asciiTheme="minorBidi" w:hAnsiTheme="minorBidi"/>
+                <w:sz w:val="28"/>
+                <w:szCs w:val="28"/>
+                <w:cs/>
+                <w:lang w:bidi="th-TH"/>
+              </w:rPr>
+              <w:t>กรอกข้อมูลที่ช่อง</w:t>
+            </w:r>
+            <w:r>
+              <w:rPr>
+                <w:rFonts w:asciiTheme="minorBidi" w:hAnsiTheme="minorBidi"/>
+                <w:sz w:val="28"/>
+                <w:szCs w:val="28"/>
+                <w:lang w:bidi="th-TH"/>
+              </w:rPr>
+              <w:t xml:space="preserve"> Title = “”</w:t>
             </w:r>
             <w:r>
               <w:rPr>
@@ -10699,16 +11160,7 @@
                 <w:szCs w:val="28"/>
                 <w:lang w:bidi="th-TH"/>
               </w:rPr>
-              <w:t>6</w:t>
-            </w:r>
-            <w:r>
-              <w:rPr>
-                <w:rFonts w:asciiTheme="minorBidi" w:hAnsiTheme="minorBidi"/>
-                <w:sz w:val="28"/>
-                <w:szCs w:val="28"/>
-                <w:lang w:bidi="th-TH"/>
-              </w:rPr>
-              <w:t>.</w:t>
+              <w:t>6.</w:t>
             </w:r>
             <w:r>
               <w:rPr>
@@ -10746,6 +11198,45 @@
                 <w:lang w:bidi="th-TH"/>
               </w:rPr>
             </w:pPr>
+            <w:r>
+              <w:rPr>
+                <w:rFonts w:asciiTheme="minorBidi" w:hAnsiTheme="minorBidi" w:hint="cs"/>
+                <w:sz w:val="28"/>
+                <w:szCs w:val="28"/>
+                <w:cs/>
+                <w:lang w:bidi="th-TH"/>
+              </w:rPr>
+              <w:t xml:space="preserve">แสดง </w:t>
+            </w:r>
+            <w:r>
+              <w:rPr>
+                <w:rFonts w:asciiTheme="minorBidi" w:hAnsiTheme="minorBidi"/>
+                <w:sz w:val="28"/>
+                <w:szCs w:val="28"/>
+                <w:lang w:bidi="th-TH"/>
+              </w:rPr>
+              <w:t xml:space="preserve">popup </w:t>
+            </w:r>
+            <w:r>
+              <w:rPr>
+                <w:rFonts w:asciiTheme="minorBidi" w:hAnsiTheme="minorBidi" w:hint="cs"/>
+                <w:sz w:val="28"/>
+                <w:szCs w:val="28"/>
+                <w:cs/>
+                <w:lang w:bidi="th-TH"/>
+              </w:rPr>
+              <w:t>สร้างข่าว</w:t>
+            </w:r>
+            <w:r>
+              <w:rPr>
+                <w:rFonts w:asciiTheme="minorBidi" w:hAnsiTheme="minorBidi" w:hint="cs"/>
+                <w:sz w:val="28"/>
+                <w:szCs w:val="28"/>
+                <w:cs/>
+                <w:lang w:bidi="th-TH"/>
+              </w:rPr>
+              <w:t>สำเร็จ</w:t>
+            </w:r>
           </w:p>
         </w:tc>
         <w:tc>
@@ -10818,7 +11309,16 @@
                 <w:szCs w:val="28"/>
                 <w:lang w:bidi="th-TH"/>
               </w:rPr>
-              <w:t>TC05</w:t>
+              <w:t>TC0</w:t>
+            </w:r>
+            <w:r>
+              <w:rPr>
+                <w:rFonts w:asciiTheme="minorBidi" w:hAnsiTheme="minorBidi"/>
+                <w:sz w:val="28"/>
+                <w:szCs w:val="28"/>
+                <w:lang w:bidi="th-TH"/>
+              </w:rPr>
+              <w:t>6</w:t>
             </w:r>
           </w:p>
         </w:tc>
@@ -10852,39 +11352,21 @@
                 <w:szCs w:val="28"/>
                 <w:lang w:bidi="th-TH"/>
               </w:rPr>
-              <w:t>Create News</w:t>
-            </w:r>
-            <w:r>
-              <w:rPr>
-                <w:rFonts w:asciiTheme="minorBidi" w:hAnsiTheme="minorBidi"/>
-                <w:sz w:val="28"/>
-                <w:szCs w:val="28"/>
-                <w:lang w:bidi="th-TH"/>
-              </w:rPr>
-              <w:t xml:space="preserve"> Unsuccess</w:t>
-            </w:r>
-            <w:r>
-              <w:rPr>
-                <w:rFonts w:asciiTheme="minorBidi" w:hAnsiTheme="minorBidi"/>
-                <w:sz w:val="28"/>
-                <w:szCs w:val="28"/>
-                <w:lang w:bidi="th-TH"/>
-              </w:rPr>
-              <w:t xml:space="preserve"> Empty Category:</w:t>
-            </w:r>
-          </w:p>
-          <w:p>
-            <w:pPr>
-              <w:rPr>
-                <w:rFonts w:asciiTheme="minorBidi" w:hAnsiTheme="minorBidi"/>
-                <w:sz w:val="28"/>
-                <w:szCs w:val="28"/>
-                <w:lang w:bidi="th-TH"/>
-              </w:rPr>
-            </w:pPr>
-            <w:r>
-              <w:rPr>
-                <w:rFonts w:asciiTheme="minorBidi" w:hAnsiTheme="minorBidi"/>
+              <w:t>Edit News:</w:t>
+            </w:r>
+          </w:p>
+          <w:p>
+            <w:pPr>
+              <w:rPr>
+                <w:rFonts w:asciiTheme="minorBidi" w:hAnsiTheme="minorBidi"/>
+                <w:sz w:val="28"/>
+                <w:szCs w:val="28"/>
+                <w:lang w:bidi="th-TH"/>
+              </w:rPr>
+            </w:pPr>
+            <w:r>
+              <w:rPr>
+                <w:rFonts w:asciiTheme="minorBidi" w:hAnsiTheme="minorBidi" w:hint="cs"/>
                 <w:sz w:val="28"/>
                 <w:szCs w:val="28"/>
                 <w:cs/>
@@ -10922,22 +11404,51 @@
             </w:r>
             <w:r>
               <w:rPr>
-                <w:rFonts w:asciiTheme="minorBidi" w:hAnsiTheme="minorBidi"/>
-                <w:sz w:val="28"/>
-                <w:szCs w:val="28"/>
-                <w:cs/>
-                <w:lang w:bidi="th-TH"/>
-              </w:rPr>
-              <w:t xml:space="preserve">กดปุ่ม </w:t>
-            </w:r>
-            <w:r>
-              <w:rPr>
-                <w:rFonts w:asciiTheme="minorBidi" w:hAnsiTheme="minorBidi"/>
-                <w:sz w:val="28"/>
-                <w:szCs w:val="28"/>
-                <w:lang w:bidi="th-TH"/>
-              </w:rPr>
-              <w:t>“+Create”</w:t>
+                <w:rFonts w:asciiTheme="minorBidi" w:hAnsiTheme="minorBidi" w:hint="cs"/>
+                <w:sz w:val="28"/>
+                <w:szCs w:val="28"/>
+                <w:cs/>
+                <w:lang w:bidi="th-TH"/>
+              </w:rPr>
+              <w:t xml:space="preserve">กดที่ปุ่ม </w:t>
+            </w:r>
+            <w:r>
+              <w:rPr>
+                <w:rFonts w:asciiTheme="minorBidi" w:hAnsiTheme="minorBidi"/>
+                <w:sz w:val="28"/>
+                <w:szCs w:val="28"/>
+                <w:lang w:bidi="th-TH"/>
+              </w:rPr>
+              <w:t xml:space="preserve">“Edit” </w:t>
+            </w:r>
+            <w:r>
+              <w:rPr>
+                <w:rFonts w:asciiTheme="minorBidi" w:hAnsiTheme="minorBidi" w:hint="cs"/>
+                <w:sz w:val="28"/>
+                <w:szCs w:val="28"/>
+                <w:cs/>
+                <w:lang w:bidi="th-TH"/>
+              </w:rPr>
+              <w:t>ของ</w:t>
+            </w:r>
+            <w:r>
+              <w:rPr>
+                <w:rFonts w:asciiTheme="minorBidi" w:hAnsiTheme="minorBidi" w:hint="cs"/>
+                <w:sz w:val="28"/>
+                <w:szCs w:val="28"/>
+                <w:cs/>
+                <w:lang w:bidi="th-TH"/>
+              </w:rPr>
+              <w:t xml:space="preserve"> </w:t>
+            </w:r>
+            <w:r>
+              <w:rPr>
+                <w:rFonts w:asciiTheme="minorBidi" w:hAnsiTheme="minorBidi"/>
+                <w:sz w:val="28"/>
+                <w:szCs w:val="28"/>
+                <w:lang w:bidi="th-TH"/>
+              </w:rPr>
+              <w:t>News</w:t>
             </w:r>
           </w:p>
           <w:p>
@@ -10958,243 +11469,19 @@
               </w:rPr>
               <w:t>2.</w:t>
             </w:r>
-            <w:r>
-              <w:rPr>
-                <w:rFonts w:asciiTheme="minorBidi" w:hAnsiTheme="minorBidi"/>
-                <w:sz w:val="28"/>
-                <w:szCs w:val="28"/>
-                <w:cs/>
-                <w:lang w:bidi="th-TH"/>
-              </w:rPr>
-              <w:t xml:space="preserve">เพิ่มรูปภาพที่ช่อง </w:t>
-            </w:r>
-            <w:r>
-              <w:rPr>
-                <w:rFonts w:asciiTheme="minorBidi" w:hAnsiTheme="minorBidi"/>
-                <w:sz w:val="28"/>
-                <w:szCs w:val="28"/>
-                <w:lang w:bidi="th-TH"/>
-              </w:rPr>
-              <w:t>Cover Image</w:t>
-            </w:r>
-          </w:p>
-          <w:p>
-            <w:pPr>
-              <w:rPr>
-                <w:rFonts w:asciiTheme="minorBidi" w:hAnsiTheme="minorBidi"/>
-                <w:sz w:val="28"/>
-                <w:szCs w:val="28"/>
-                <w:lang w:bidi="th-TH"/>
-              </w:rPr>
-            </w:pPr>
-            <w:r>
-              <w:rPr>
-                <w:rFonts w:asciiTheme="minorBidi" w:hAnsiTheme="minorBidi"/>
-                <w:sz w:val="28"/>
-                <w:szCs w:val="28"/>
-                <w:lang w:bidi="th-TH"/>
-              </w:rPr>
-              <w:t>3</w:t>
-            </w:r>
-            <w:r>
-              <w:rPr>
-                <w:rFonts w:asciiTheme="minorBidi" w:hAnsiTheme="minorBidi"/>
-                <w:sz w:val="28"/>
-                <w:szCs w:val="28"/>
-                <w:lang w:bidi="th-TH"/>
-              </w:rPr>
-              <w:t>.</w:t>
-            </w:r>
-            <w:r>
-              <w:rPr>
-                <w:rFonts w:asciiTheme="minorBidi" w:hAnsiTheme="minorBidi"/>
-                <w:sz w:val="28"/>
-                <w:szCs w:val="28"/>
-                <w:cs/>
-                <w:lang w:bidi="th-TH"/>
-              </w:rPr>
-              <w:t>กรอกข้อมูลที่ช่อง</w:t>
-            </w:r>
-            <w:r>
-              <w:rPr>
-                <w:rFonts w:asciiTheme="minorBidi" w:hAnsiTheme="minorBidi"/>
-                <w:sz w:val="28"/>
-                <w:szCs w:val="28"/>
-                <w:lang w:bidi="th-TH"/>
-              </w:rPr>
-              <w:t xml:space="preserve"> Title = “”</w:t>
-            </w:r>
-            <w:r>
-              <w:rPr>
-                <w:rFonts w:asciiTheme="minorBidi" w:hAnsiTheme="minorBidi"/>
-                <w:sz w:val="28"/>
-                <w:szCs w:val="28"/>
-                <w:lang w:bidi="th-TH"/>
-              </w:rPr>
-              <w:br/>
-            </w:r>
-            <w:r>
-              <w:rPr>
-                <w:rFonts w:asciiTheme="minorBidi" w:hAnsiTheme="minorBidi"/>
-                <w:sz w:val="28"/>
-                <w:szCs w:val="28"/>
-                <w:lang w:bidi="th-TH"/>
-              </w:rPr>
-              <w:t>4</w:t>
-            </w:r>
-            <w:r>
-              <w:rPr>
-                <w:rFonts w:asciiTheme="minorBidi" w:hAnsiTheme="minorBidi"/>
-                <w:sz w:val="28"/>
-                <w:szCs w:val="28"/>
-                <w:lang w:bidi="th-TH"/>
-              </w:rPr>
-              <w:t>.</w:t>
-            </w:r>
-            <w:r>
-              <w:rPr>
-                <w:rFonts w:asciiTheme="minorBidi" w:hAnsiTheme="minorBidi"/>
-                <w:sz w:val="28"/>
-                <w:szCs w:val="28"/>
-                <w:cs/>
-                <w:lang w:bidi="th-TH"/>
-              </w:rPr>
-              <w:t>กรอกข้อมูลที่ช่อง</w:t>
-            </w:r>
-            <w:r>
-              <w:rPr>
-                <w:rFonts w:asciiTheme="minorBidi" w:hAnsiTheme="minorBidi"/>
-                <w:sz w:val="28"/>
-                <w:szCs w:val="28"/>
-                <w:lang w:bidi="th-TH"/>
-              </w:rPr>
-              <w:t xml:space="preserve"> Description = “”</w:t>
-            </w:r>
-            <w:r>
-              <w:rPr>
-                <w:rFonts w:asciiTheme="minorBidi" w:hAnsiTheme="minorBidi"/>
-                <w:sz w:val="28"/>
-                <w:szCs w:val="28"/>
-                <w:lang w:bidi="th-TH"/>
-              </w:rPr>
-              <w:br/>
-            </w:r>
-            <w:r>
-              <w:rPr>
-                <w:rFonts w:asciiTheme="minorBidi" w:hAnsiTheme="minorBidi"/>
-                <w:sz w:val="28"/>
-                <w:szCs w:val="28"/>
-                <w:lang w:bidi="th-TH"/>
-              </w:rPr>
-              <w:t>5</w:t>
-            </w:r>
-            <w:r>
-              <w:rPr>
-                <w:rFonts w:asciiTheme="minorBidi" w:hAnsiTheme="minorBidi"/>
-                <w:sz w:val="28"/>
-                <w:szCs w:val="28"/>
-                <w:lang w:bidi="th-TH"/>
-              </w:rPr>
-              <w:t>.</w:t>
-            </w:r>
-            <w:r>
-              <w:rPr>
-                <w:rFonts w:asciiTheme="minorBidi" w:hAnsiTheme="minorBidi"/>
-                <w:sz w:val="28"/>
-                <w:szCs w:val="28"/>
-                <w:cs/>
-                <w:lang w:bidi="th-TH"/>
-              </w:rPr>
-              <w:t>เพิ่มรูปภาพที่ช่อง</w:t>
-            </w:r>
-            <w:r>
-              <w:rPr>
-                <w:rFonts w:asciiTheme="minorBidi" w:hAnsiTheme="minorBidi"/>
-                <w:sz w:val="28"/>
-                <w:szCs w:val="28"/>
-                <w:lang w:bidi="th-TH"/>
-              </w:rPr>
-              <w:t xml:space="preserve"> </w:t>
-            </w:r>
-            <w:r>
-              <w:rPr>
-                <w:rFonts w:asciiTheme="minorBidi" w:hAnsiTheme="minorBidi"/>
-                <w:sz w:val="28"/>
-                <w:szCs w:val="28"/>
-                <w:lang w:bidi="th-TH"/>
-              </w:rPr>
-              <w:t>Image</w:t>
-            </w:r>
-            <w:r>
-              <w:rPr>
-                <w:rFonts w:asciiTheme="minorBidi" w:hAnsiTheme="minorBidi"/>
-                <w:sz w:val="28"/>
-                <w:szCs w:val="28"/>
-                <w:lang w:bidi="th-TH"/>
-              </w:rPr>
-              <w:t xml:space="preserve"> Album</w:t>
-            </w:r>
-          </w:p>
-          <w:p>
-            <w:pPr>
-              <w:rPr>
-                <w:rFonts w:asciiTheme="minorBidi" w:hAnsiTheme="minorBidi"/>
-                <w:sz w:val="28"/>
-                <w:szCs w:val="28"/>
-                <w:lang w:bidi="th-TH"/>
-              </w:rPr>
-            </w:pPr>
-            <w:r>
-              <w:rPr>
-                <w:rFonts w:asciiTheme="minorBidi" w:hAnsiTheme="minorBidi"/>
-                <w:sz w:val="28"/>
-                <w:szCs w:val="28"/>
-                <w:lang w:bidi="th-TH"/>
-              </w:rPr>
-              <w:t>6</w:t>
-            </w:r>
-            <w:r>
-              <w:rPr>
-                <w:rFonts w:asciiTheme="minorBidi" w:hAnsiTheme="minorBidi"/>
-                <w:sz w:val="28"/>
-                <w:szCs w:val="28"/>
-                <w:lang w:bidi="th-TH"/>
-              </w:rPr>
-              <w:t>.</w:t>
-            </w:r>
-            <w:r>
+          </w:p>
+        </w:tc>
+        <w:tc>
+          <w:tcPr>
+            <w:tcW w:w="2984" w:type="dxa"/>
+          </w:tcPr>
+          <w:p>
+            <w:pPr>
               <w:rPr>
                 <w:rFonts w:asciiTheme="minorBidi" w:hAnsiTheme="minorBidi" w:hint="cs"/>
                 <w:sz w:val="28"/>
                 <w:szCs w:val="28"/>
                 <w:cs/>
-                <w:lang w:bidi="th-TH"/>
-              </w:rPr>
-              <w:t xml:space="preserve">กดปุ่ม </w:t>
-            </w:r>
-            <w:r>
-              <w:rPr>
-                <w:rFonts w:asciiTheme="minorBidi" w:hAnsiTheme="minorBidi"/>
-                <w:sz w:val="28"/>
-                <w:szCs w:val="28"/>
-                <w:lang w:bidi="th-TH"/>
-              </w:rPr>
-              <w:t>“Save”</w:t>
-            </w:r>
-          </w:p>
-        </w:tc>
-        <w:tc>
-          <w:tcPr>
-            <w:tcW w:w="2984" w:type="dxa"/>
-          </w:tcPr>
-          <w:p>
-            <w:pPr>
-              <w:rPr>
-                <w:rFonts w:asciiTheme="minorBidi" w:hAnsiTheme="minorBidi"/>
-                <w:b/>
-                <w:bCs/>
-                <w:sz w:val="28"/>
-                <w:szCs w:val="28"/>
                 <w:lang w:bidi="th-TH"/>
               </w:rPr>
             </w:pPr>
@@ -11279,7 +11566,7 @@
                 <w:szCs w:val="28"/>
                 <w:lang w:bidi="th-TH"/>
               </w:rPr>
-              <w:t>6</w:t>
+              <w:t>7</w:t>
             </w:r>
           </w:p>
         </w:tc>
@@ -11313,7 +11600,7 @@
                 <w:szCs w:val="28"/>
                 <w:lang w:bidi="th-TH"/>
               </w:rPr>
-              <w:t>Edit News:</w:t>
+              <w:t>Delete News:</w:t>
             </w:r>
           </w:p>
           <w:p>
@@ -11333,6 +11620,7 @@
                 <w:cs/>
                 <w:lang w:bidi="th-TH"/>
               </w:rPr>
+              <w:lastRenderedPageBreak/>
               <w:t xml:space="preserve">ที่หน้า </w:t>
             </w:r>
             <w:r>
@@ -11348,21 +11636,48 @@
           <w:p>
             <w:pPr>
               <w:rPr>
+                <w:rFonts w:asciiTheme="minorBidi" w:hAnsiTheme="minorBidi"/>
+                <w:sz w:val="28"/>
+                <w:szCs w:val="28"/>
+                <w:lang w:bidi="th-TH"/>
+              </w:rPr>
+            </w:pPr>
+            <w:r>
+              <w:rPr>
+                <w:rFonts w:asciiTheme="minorBidi" w:hAnsiTheme="minorBidi"/>
+                <w:sz w:val="28"/>
+                <w:szCs w:val="28"/>
+                <w:lang w:bidi="th-TH"/>
+              </w:rPr>
+              <w:t>1.</w:t>
+            </w:r>
+            <w:r>
+              <w:rPr>
                 <w:rFonts w:asciiTheme="minorBidi" w:hAnsiTheme="minorBidi" w:hint="cs"/>
                 <w:sz w:val="28"/>
                 <w:szCs w:val="28"/>
                 <w:cs/>
                 <w:lang w:bidi="th-TH"/>
               </w:rPr>
-            </w:pPr>
-            <w:r>
-              <w:rPr>
-                <w:rFonts w:asciiTheme="minorBidi" w:hAnsiTheme="minorBidi"/>
-                <w:sz w:val="28"/>
-                <w:szCs w:val="28"/>
-                <w:lang w:bidi="th-TH"/>
-              </w:rPr>
-              <w:t>1.</w:t>
+              <w:t xml:space="preserve">กดที่ปุ่ม </w:t>
+            </w:r>
+            <w:r>
+              <w:rPr>
+                <w:rFonts w:asciiTheme="minorBidi" w:hAnsiTheme="minorBidi"/>
+                <w:sz w:val="28"/>
+                <w:szCs w:val="28"/>
+                <w:lang w:bidi="th-TH"/>
+              </w:rPr>
+              <w:t>“Delete</w:t>
+            </w:r>
+            <w:r>
+              <w:rPr>
+                <w:rFonts w:asciiTheme="minorBidi" w:hAnsiTheme="minorBidi"/>
+                <w:sz w:val="28"/>
+                <w:szCs w:val="28"/>
+                <w:lang w:bidi="th-TH"/>
+              </w:rPr>
+              <w:t xml:space="preserve">” </w:t>
             </w:r>
             <w:r>
               <w:rPr>
@@ -11372,16 +11687,35 @@
                 <w:cs/>
                 <w:lang w:bidi="th-TH"/>
               </w:rPr>
-              <w:t xml:space="preserve">กดที่ปุ่ม </w:t>
-            </w:r>
-            <w:r>
-              <w:rPr>
-                <w:rFonts w:asciiTheme="minorBidi" w:hAnsiTheme="minorBidi"/>
-                <w:sz w:val="28"/>
-                <w:szCs w:val="28"/>
-                <w:lang w:bidi="th-TH"/>
-              </w:rPr>
-              <w:t xml:space="preserve">“Edit” </w:t>
+              <w:t xml:space="preserve">ของ </w:t>
+            </w:r>
+            <w:r>
+              <w:rPr>
+                <w:rFonts w:asciiTheme="minorBidi" w:hAnsiTheme="minorBidi"/>
+                <w:sz w:val="28"/>
+                <w:szCs w:val="28"/>
+                <w:lang w:bidi="th-TH"/>
+              </w:rPr>
+              <w:t>News</w:t>
+            </w:r>
+          </w:p>
+          <w:p>
+            <w:pPr>
+              <w:rPr>
+                <w:rFonts w:asciiTheme="minorBidi" w:hAnsiTheme="minorBidi"/>
+                <w:sz w:val="28"/>
+                <w:szCs w:val="28"/>
+                <w:lang w:bidi="th-TH"/>
+              </w:rPr>
+            </w:pPr>
+            <w:r>
+              <w:rPr>
+                <w:rFonts w:asciiTheme="minorBidi" w:hAnsiTheme="minorBidi"/>
+                <w:sz w:val="28"/>
+                <w:szCs w:val="28"/>
+                <w:lang w:bidi="th-TH"/>
+              </w:rPr>
+              <w:t>2.</w:t>
             </w:r>
             <w:r>
               <w:rPr>
@@ -11391,26 +11725,63 @@
                 <w:cs/>
                 <w:lang w:bidi="th-TH"/>
               </w:rPr>
-              <w:t>ของ</w:t>
-            </w:r>
-          </w:p>
-          <w:p>
-            <w:pPr>
-              <w:rPr>
-                <w:rFonts w:asciiTheme="minorBidi" w:hAnsiTheme="minorBidi"/>
-                <w:sz w:val="28"/>
-                <w:szCs w:val="28"/>
-                <w:lang w:bidi="th-TH"/>
-              </w:rPr>
-            </w:pPr>
-            <w:r>
-              <w:rPr>
-                <w:rFonts w:asciiTheme="minorBidi" w:hAnsiTheme="minorBidi"/>
-                <w:sz w:val="28"/>
-                <w:szCs w:val="28"/>
-                <w:lang w:bidi="th-TH"/>
-              </w:rPr>
-              <w:t>2.</w:t>
+              <w:t xml:space="preserve">กดปุ่ม </w:t>
+            </w:r>
+            <w:r>
+              <w:rPr>
+                <w:rFonts w:asciiTheme="minorBidi" w:hAnsiTheme="minorBidi"/>
+                <w:sz w:val="28"/>
+                <w:szCs w:val="28"/>
+                <w:lang w:bidi="th-TH"/>
+              </w:rPr>
+              <w:t>“</w:t>
+            </w:r>
+            <w:r>
+              <w:rPr>
+                <w:rFonts w:asciiTheme="minorBidi" w:hAnsiTheme="minorBidi"/>
+                <w:sz w:val="28"/>
+                <w:szCs w:val="28"/>
+                <w:cs/>
+                <w:lang w:bidi="th-TH"/>
+              </w:rPr>
+              <w:t>ใช่</w:t>
+            </w:r>
+            <w:r>
+              <w:rPr>
+                <w:rFonts w:asciiTheme="minorBidi" w:hAnsiTheme="minorBidi"/>
+                <w:sz w:val="28"/>
+                <w:szCs w:val="28"/>
+                <w:lang w:bidi="th-TH"/>
+              </w:rPr>
+              <w:t xml:space="preserve">, </w:t>
+            </w:r>
+            <w:r>
+              <w:rPr>
+                <w:rFonts w:asciiTheme="minorBidi" w:hAnsiTheme="minorBidi"/>
+                <w:sz w:val="28"/>
+                <w:szCs w:val="28"/>
+                <w:cs/>
+                <w:lang w:bidi="th-TH"/>
+              </w:rPr>
+              <w:t>ลบเลย</w:t>
+            </w:r>
+            <w:r>
+              <w:rPr>
+                <w:rFonts w:asciiTheme="minorBidi" w:hAnsiTheme="minorBidi"/>
+                <w:sz w:val="28"/>
+                <w:szCs w:val="28"/>
+                <w:lang w:bidi="th-TH"/>
+              </w:rPr>
+              <w:t>!</w:t>
+            </w:r>
+            <w:r>
+              <w:rPr>
+                <w:rFonts w:asciiTheme="minorBidi" w:hAnsiTheme="minorBidi"/>
+                <w:sz w:val="28"/>
+                <w:szCs w:val="28"/>
+                <w:lang w:bidi="th-TH"/>
+              </w:rPr>
+              <w:t>”</w:t>
             </w:r>
           </w:p>
         </w:tc>
@@ -11424,9 +11795,40 @@
                 <w:rFonts w:asciiTheme="minorBidi" w:hAnsiTheme="minorBidi"/>
                 <w:sz w:val="28"/>
                 <w:szCs w:val="28"/>
-                <w:lang w:bidi="th-TH"/>
-              </w:rPr>
-            </w:pPr>
+                <w:cs/>
+                <w:lang w:bidi="th-TH"/>
+              </w:rPr>
+            </w:pPr>
+            <w:r>
+              <w:rPr>
+                <w:rFonts w:asciiTheme="minorBidi" w:hAnsiTheme="minorBidi" w:hint="cs"/>
+                <w:sz w:val="28"/>
+                <w:szCs w:val="28"/>
+                <w:cs/>
+                <w:lang w:bidi="th-TH"/>
+              </w:rPr>
+              <w:lastRenderedPageBreak/>
+              <w:t xml:space="preserve">แสดง </w:t>
+            </w:r>
+            <w:r>
+              <w:rPr>
+                <w:rFonts w:asciiTheme="minorBidi" w:hAnsiTheme="minorBidi"/>
+                <w:sz w:val="28"/>
+                <w:szCs w:val="28"/>
+                <w:lang w:bidi="th-TH"/>
+              </w:rPr>
+              <w:t xml:space="preserve">popup </w:t>
+            </w:r>
+            <w:r>
+              <w:rPr>
+                <w:rFonts w:asciiTheme="minorBidi" w:hAnsiTheme="minorBidi" w:hint="cs"/>
+                <w:sz w:val="28"/>
+                <w:szCs w:val="28"/>
+                <w:cs/>
+                <w:lang w:bidi="th-TH"/>
+              </w:rPr>
+              <w:t>ลบสำเร็จ</w:t>
+            </w:r>
           </w:p>
         </w:tc>
         <w:tc>
@@ -11508,7 +11910,7 @@
                 <w:szCs w:val="28"/>
                 <w:lang w:bidi="th-TH"/>
               </w:rPr>
-              <w:t>7</w:t>
+              <w:t>8</w:t>
             </w:r>
           </w:p>
         </w:tc>
@@ -11533,16 +11935,25 @@
                 <w:szCs w:val="28"/>
                 <w:lang w:bidi="th-TH"/>
               </w:rPr>
-              <w:t xml:space="preserve">Test </w:t>
-            </w:r>
-            <w:r>
-              <w:rPr>
-                <w:rFonts w:asciiTheme="minorBidi" w:hAnsiTheme="minorBidi"/>
-                <w:sz w:val="28"/>
-                <w:szCs w:val="28"/>
-                <w:lang w:bidi="th-TH"/>
-              </w:rPr>
-              <w:t>Delete News:</w:t>
+              <w:t xml:space="preserve">Test Add News </w:t>
+            </w:r>
+            <w:r>
+              <w:rPr>
+                <w:rFonts w:asciiTheme="minorBidi" w:hAnsiTheme="minorBidi"/>
+                <w:sz w:val="28"/>
+                <w:szCs w:val="28"/>
+                <w:lang w:bidi="th-TH"/>
+              </w:rPr>
+              <w:t>T</w:t>
+            </w:r>
+            <w:r>
+              <w:rPr>
+                <w:rFonts w:asciiTheme="minorBidi" w:hAnsiTheme="minorBidi"/>
+                <w:sz w:val="28"/>
+                <w:szCs w:val="28"/>
+                <w:lang w:bidi="th-TH"/>
+              </w:rPr>
+              <w:t>o Highlights:</w:t>
             </w:r>
           </w:p>
           <w:p>
@@ -11562,7 +11973,6 @@
                 <w:cs/>
                 <w:lang w:bidi="th-TH"/>
               </w:rPr>
-              <w:lastRenderedPageBreak/>
               <w:t xml:space="preserve">ที่หน้า </w:t>
             </w:r>
             <w:r>
@@ -11628,6 +12038,63 @@
                 <w:lang w:bidi="th-TH"/>
               </w:rPr>
             </w:pPr>
+            <w:r>
+              <w:rPr>
+                <w:rFonts w:asciiTheme="minorBidi" w:hAnsiTheme="minorBidi" w:hint="cs"/>
+                <w:sz w:val="28"/>
+                <w:szCs w:val="28"/>
+                <w:cs/>
+                <w:lang w:bidi="th-TH"/>
+              </w:rPr>
+              <w:t xml:space="preserve">แสดง </w:t>
+            </w:r>
+            <w:r>
+              <w:rPr>
+                <w:rFonts w:asciiTheme="minorBidi" w:hAnsiTheme="minorBidi"/>
+                <w:sz w:val="28"/>
+                <w:szCs w:val="28"/>
+                <w:lang w:bidi="th-TH"/>
+              </w:rPr>
+              <w:t>popup “</w:t>
+            </w:r>
+            <w:r>
+              <w:rPr>
+                <w:rFonts w:asciiTheme="minorBidi" w:hAnsiTheme="minorBidi" w:hint="cs"/>
+                <w:sz w:val="28"/>
+                <w:szCs w:val="28"/>
+                <w:cs/>
+                <w:lang w:bidi="th-TH"/>
+              </w:rPr>
+              <w:t>เพิ่มลงใน</w:t>
+            </w:r>
+            <w:r>
+              <w:rPr>
+                <w:rFonts w:asciiTheme="minorBidi" w:hAnsiTheme="minorBidi"/>
+                <w:sz w:val="28"/>
+                <w:szCs w:val="28"/>
+                <w:lang w:bidi="th-TH"/>
+              </w:rPr>
+              <w:t xml:space="preserve"> Highlights </w:t>
+            </w:r>
+            <w:r>
+              <w:rPr>
+                <w:rFonts w:asciiTheme="minorBidi" w:hAnsiTheme="minorBidi" w:hint="cs"/>
+                <w:sz w:val="28"/>
+                <w:szCs w:val="28"/>
+                <w:cs/>
+                <w:lang w:bidi="th-TH"/>
+              </w:rPr>
+              <w:t>แล้ว</w:t>
+            </w:r>
+            <w:r>
+              <w:rPr>
+                <w:rFonts w:asciiTheme="minorBidi" w:hAnsiTheme="minorBidi"/>
+                <w:sz w:val="28"/>
+                <w:szCs w:val="28"/>
+                <w:lang w:bidi="th-TH"/>
+              </w:rPr>
+              <w:t>!”</w:t>
+            </w:r>
           </w:p>
         </w:tc>
         <w:tc>
@@ -11709,7 +12176,7 @@
                 <w:szCs w:val="28"/>
                 <w:lang w:bidi="th-TH"/>
               </w:rPr>
-              <w:t>8</w:t>
+              <w:t>9</w:t>
             </w:r>
           </w:p>
         </w:tc>
@@ -11734,25 +12201,7 @@
                 <w:szCs w:val="28"/>
                 <w:lang w:bidi="th-TH"/>
               </w:rPr>
-              <w:t xml:space="preserve">Test Add News </w:t>
-            </w:r>
-            <w:r>
-              <w:rPr>
-                <w:rFonts w:asciiTheme="minorBidi" w:hAnsiTheme="minorBidi"/>
-                <w:sz w:val="28"/>
-                <w:szCs w:val="28"/>
-                <w:lang w:bidi="th-TH"/>
-              </w:rPr>
-              <w:t>T</w:t>
-            </w:r>
-            <w:r>
-              <w:rPr>
-                <w:rFonts w:asciiTheme="minorBidi" w:hAnsiTheme="minorBidi"/>
-                <w:sz w:val="28"/>
-                <w:szCs w:val="28"/>
-                <w:lang w:bidi="th-TH"/>
-              </w:rPr>
-              <w:t>o Highlights:</w:t>
+              <w:t>Test Remove News Form Highlights:</w:t>
             </w:r>
           </w:p>
           <w:p>
@@ -11833,125 +12282,6 @@
                 <w:rFonts w:asciiTheme="minorBidi" w:hAnsiTheme="minorBidi"/>
                 <w:sz w:val="28"/>
                 <w:szCs w:val="28"/>
-                <w:cs/>
-                <w:lang w:bidi="th-TH"/>
-              </w:rPr>
-            </w:pPr>
-          </w:p>
-        </w:tc>
-        <w:tc>
-          <w:tcPr>
-            <w:tcW w:w="2971" w:type="dxa"/>
-            <w:gridSpan w:val="2"/>
-          </w:tcPr>
-          <w:p>
-            <w:pPr>
-              <w:rPr>
-                <w:rFonts w:asciiTheme="minorBidi" w:hAnsiTheme="minorBidi"/>
-                <w:sz w:val="28"/>
-                <w:szCs w:val="28"/>
-                <w:lang w:bidi="th-TH"/>
-              </w:rPr>
-            </w:pPr>
-          </w:p>
-        </w:tc>
-        <w:tc>
-          <w:tcPr>
-            <w:tcW w:w="1374" w:type="dxa"/>
-          </w:tcPr>
-          <w:p>
-            <w:pPr>
-              <w:jc w:val="center"/>
-              <w:rPr>
-                <w:rFonts w:asciiTheme="minorBidi" w:hAnsiTheme="minorBidi"/>
-                <w:sz w:val="28"/>
-                <w:szCs w:val="28"/>
-                <w:lang w:bidi="th-TH"/>
-              </w:rPr>
-            </w:pPr>
-          </w:p>
-        </w:tc>
-        <w:tc>
-          <w:tcPr>
-            <w:tcW w:w="1351" w:type="dxa"/>
-          </w:tcPr>
-          <w:p>
-            <w:pPr>
-              <w:rPr>
-                <w:rFonts w:asciiTheme="minorBidi" w:hAnsiTheme="minorBidi"/>
-                <w:sz w:val="28"/>
-                <w:szCs w:val="28"/>
-                <w:lang w:bidi="th-TH"/>
-              </w:rPr>
-            </w:pPr>
-          </w:p>
-        </w:tc>
-      </w:tr>
-      <w:tr>
-        <w:tc>
-          <w:tcPr>
-            <w:tcW w:w="1056" w:type="dxa"/>
-          </w:tcPr>
-          <w:p>
-            <w:pPr>
-              <w:jc w:val="center"/>
-              <w:rPr>
-                <w:rFonts w:asciiTheme="minorBidi" w:hAnsiTheme="minorBidi"/>
-                <w:sz w:val="28"/>
-                <w:szCs w:val="28"/>
-                <w:lang w:bidi="th-TH"/>
-              </w:rPr>
-            </w:pPr>
-            <w:r>
-              <w:rPr>
-                <w:rFonts w:asciiTheme="minorBidi" w:hAnsiTheme="minorBidi"/>
-                <w:sz w:val="28"/>
-                <w:szCs w:val="28"/>
-                <w:lang w:bidi="th-TH"/>
-              </w:rPr>
-              <w:t>TC0</w:t>
-            </w:r>
-            <w:r>
-              <w:rPr>
-                <w:rFonts w:asciiTheme="minorBidi" w:hAnsiTheme="minorBidi"/>
-                <w:sz w:val="28"/>
-                <w:szCs w:val="28"/>
-                <w:lang w:bidi="th-TH"/>
-              </w:rPr>
-              <w:t>9</w:t>
-            </w:r>
-          </w:p>
-        </w:tc>
-        <w:tc>
-          <w:tcPr>
-            <w:tcW w:w="4394" w:type="dxa"/>
-            <w:gridSpan w:val="2"/>
-          </w:tcPr>
-          <w:p>
-            <w:pPr>
-              <w:rPr>
-                <w:rFonts w:asciiTheme="minorBidi" w:hAnsiTheme="minorBidi"/>
-                <w:sz w:val="28"/>
-                <w:szCs w:val="28"/>
-                <w:lang w:bidi="th-TH"/>
-              </w:rPr>
-            </w:pPr>
-            <w:r>
-              <w:rPr>
-                <w:rFonts w:asciiTheme="minorBidi" w:hAnsiTheme="minorBidi"/>
-                <w:sz w:val="28"/>
-                <w:szCs w:val="28"/>
-                <w:lang w:bidi="th-TH"/>
-              </w:rPr>
-              <w:t>Test Remove News Form Highlights:</w:t>
-            </w:r>
-          </w:p>
-          <w:p>
-            <w:pPr>
-              <w:rPr>
-                <w:rFonts w:asciiTheme="minorBidi" w:hAnsiTheme="minorBidi"/>
-                <w:sz w:val="28"/>
-                <w:szCs w:val="28"/>
                 <w:lang w:bidi="th-TH"/>
               </w:rPr>
             </w:pPr>
@@ -11963,71 +12293,55 @@
                 <w:cs/>
                 <w:lang w:bidi="th-TH"/>
               </w:rPr>
-              <w:t xml:space="preserve">ที่หน้า </w:t>
-            </w:r>
-            <w:r>
-              <w:rPr>
-                <w:rFonts w:asciiTheme="minorBidi" w:hAnsiTheme="minorBidi"/>
-                <w:sz w:val="28"/>
-                <w:szCs w:val="28"/>
-                <w:lang w:bidi="th-TH"/>
-              </w:rPr>
-              <w:t>Manage Highlights</w:t>
-            </w:r>
-          </w:p>
-          <w:p>
-            <w:pPr>
-              <w:rPr>
-                <w:rFonts w:asciiTheme="minorBidi" w:hAnsiTheme="minorBidi"/>
-                <w:sz w:val="28"/>
-                <w:szCs w:val="28"/>
-                <w:lang w:bidi="th-TH"/>
-              </w:rPr>
-            </w:pPr>
-            <w:r>
-              <w:rPr>
-                <w:rFonts w:asciiTheme="minorBidi" w:hAnsiTheme="minorBidi"/>
-                <w:sz w:val="28"/>
-                <w:szCs w:val="28"/>
-                <w:lang w:bidi="th-TH"/>
-              </w:rPr>
-              <w:t>1.</w:t>
-            </w:r>
-          </w:p>
-          <w:p>
-            <w:pPr>
-              <w:rPr>
-                <w:rFonts w:asciiTheme="minorBidi" w:hAnsiTheme="minorBidi"/>
-                <w:sz w:val="28"/>
-                <w:szCs w:val="28"/>
-                <w:lang w:bidi="th-TH"/>
-              </w:rPr>
-            </w:pPr>
-            <w:r>
-              <w:rPr>
-                <w:rFonts w:asciiTheme="minorBidi" w:hAnsiTheme="minorBidi"/>
-                <w:sz w:val="28"/>
-                <w:szCs w:val="28"/>
-                <w:lang w:bidi="th-TH"/>
-              </w:rPr>
-              <w:t>2.</w:t>
-            </w:r>
-          </w:p>
-        </w:tc>
-        <w:tc>
-          <w:tcPr>
-            <w:tcW w:w="2984" w:type="dxa"/>
-          </w:tcPr>
-          <w:p>
-            <w:pPr>
-              <w:rPr>
-                <w:rFonts w:asciiTheme="minorBidi" w:hAnsiTheme="minorBidi"/>
-                <w:sz w:val="28"/>
-                <w:szCs w:val="28"/>
-                <w:cs/>
-                <w:lang w:bidi="th-TH"/>
-              </w:rPr>
-            </w:pPr>
+              <w:t xml:space="preserve">แสดง </w:t>
+            </w:r>
+            <w:r>
+              <w:rPr>
+                <w:rFonts w:asciiTheme="minorBidi" w:hAnsiTheme="minorBidi"/>
+                <w:sz w:val="28"/>
+                <w:szCs w:val="28"/>
+                <w:lang w:bidi="th-TH"/>
+              </w:rPr>
+              <w:t>popup “</w:t>
+            </w:r>
+            <w:r>
+              <w:rPr>
+                <w:rFonts w:asciiTheme="minorBidi" w:hAnsiTheme="minorBidi" w:hint="cs"/>
+                <w:sz w:val="28"/>
+                <w:szCs w:val="28"/>
+                <w:cs/>
+                <w:lang w:bidi="th-TH"/>
+              </w:rPr>
+              <w:t>นำออกจาก</w:t>
+            </w:r>
+            <w:r>
+              <w:rPr>
+                <w:rFonts w:asciiTheme="minorBidi" w:hAnsiTheme="minorBidi"/>
+                <w:sz w:val="28"/>
+                <w:szCs w:val="28"/>
+                <w:lang w:bidi="th-TH"/>
+              </w:rPr>
+              <w:t xml:space="preserve"> Highlights </w:t>
+            </w:r>
+            <w:r>
+              <w:rPr>
+                <w:rFonts w:asciiTheme="minorBidi" w:hAnsiTheme="minorBidi" w:hint="cs"/>
+                <w:sz w:val="28"/>
+                <w:szCs w:val="28"/>
+                <w:cs/>
+                <w:lang w:bidi="th-TH"/>
+              </w:rPr>
+              <w:t>แล้ว</w:t>
+            </w:r>
+            <w:r>
+              <w:rPr>
+                <w:rFonts w:asciiTheme="minorBidi" w:hAnsiTheme="minorBidi"/>
+                <w:sz w:val="28"/>
+                <w:szCs w:val="28"/>
+                <w:lang w:bidi="th-TH"/>
+              </w:rPr>
+              <w:t>!”</w:t>
+            </w:r>
           </w:p>
         </w:tc>
         <w:tc>
@@ -17913,7 +18227,6 @@
   <w:style w:type="character" w:default="1" w:styleId="DefaultParagraphFont">
     <w:name w:val="Default Paragraph Font"/>
     <w:uiPriority w:val="1"/>
-    <w:semiHidden/>
     <w:unhideWhenUsed/>
   </w:style>
   <w:style w:type="table" w:default="1" w:styleId="TableNormal">

</xml_diff>

<commit_message>
update&check doc pdf json
</commit_message>
<xml_diff>
--- a/test_v1/Test-Design.docx
+++ b/test_v1/Test-Design.docx
@@ -1027,13 +1027,23 @@
           <w:szCs w:val="28"/>
         </w:rPr>
       </w:pPr>
+      <w:proofErr w:type="gramStart"/>
       <w:r>
         <w:rPr>
           <w:rFonts w:asciiTheme="minorBidi" w:hAnsiTheme="minorBidi"/>
           <w:sz w:val="28"/>
           <w:szCs w:val="28"/>
         </w:rPr>
-        <w:t>CPU : AMD Ryzen 5 5600H with Radeon Graphics 3.30 GHz</w:t>
+        <w:t>CPU :</w:t>
+      </w:r>
+      <w:proofErr w:type="gramEnd"/>
+      <w:r>
+        <w:rPr>
+          <w:rFonts w:asciiTheme="minorBidi" w:hAnsiTheme="minorBidi"/>
+          <w:sz w:val="28"/>
+          <w:szCs w:val="28"/>
+        </w:rPr>
+        <w:t xml:space="preserve"> AMD Ryzen 5 5600H with Radeon Graphics 3.30 GHz</w:t>
       </w:r>
     </w:p>
     <w:p>
@@ -1050,13 +1060,23 @@
           <w:szCs w:val="28"/>
         </w:rPr>
       </w:pPr>
+      <w:proofErr w:type="gramStart"/>
       <w:r>
         <w:rPr>
           <w:rFonts w:asciiTheme="minorBidi" w:hAnsiTheme="minorBidi"/>
           <w:sz w:val="28"/>
           <w:szCs w:val="28"/>
         </w:rPr>
-        <w:t>RAM : 16.0 GB</w:t>
+        <w:t>RAM :</w:t>
+      </w:r>
+      <w:proofErr w:type="gramEnd"/>
+      <w:r>
+        <w:rPr>
+          <w:rFonts w:asciiTheme="minorBidi" w:hAnsiTheme="minorBidi"/>
+          <w:sz w:val="28"/>
+          <w:szCs w:val="28"/>
+        </w:rPr>
+        <w:t xml:space="preserve"> 16.0 GB</w:t>
       </w:r>
     </w:p>
     <w:p>
@@ -1073,13 +1093,23 @@
           <w:szCs w:val="28"/>
         </w:rPr>
       </w:pPr>
+      <w:proofErr w:type="gramStart"/>
       <w:r>
         <w:rPr>
           <w:rFonts w:asciiTheme="minorBidi" w:hAnsiTheme="minorBidi"/>
           <w:sz w:val="28"/>
           <w:szCs w:val="28"/>
         </w:rPr>
-        <w:t xml:space="preserve">OS : </w:t>
+        <w:t>OS :</w:t>
+      </w:r>
+      <w:proofErr w:type="gramEnd"/>
+      <w:r>
+        <w:rPr>
+          <w:rFonts w:asciiTheme="minorBidi" w:hAnsiTheme="minorBidi"/>
+          <w:sz w:val="28"/>
+          <w:szCs w:val="28"/>
+        </w:rPr>
+        <w:t xml:space="preserve"> </w:t>
       </w:r>
       <w:r>
         <w:rPr>
@@ -1192,13 +1222,23 @@
           <w:szCs w:val="28"/>
         </w:rPr>
       </w:pPr>
+      <w:proofErr w:type="gramStart"/>
       <w:r>
         <w:rPr>
           <w:rFonts w:asciiTheme="minorBidi" w:hAnsiTheme="minorBidi"/>
           <w:sz w:val="28"/>
           <w:szCs w:val="28"/>
         </w:rPr>
-        <w:t xml:space="preserve">CPU : </w:t>
+        <w:t>CPU :</w:t>
+      </w:r>
+      <w:proofErr w:type="gramEnd"/>
+      <w:r>
+        <w:rPr>
+          <w:rFonts w:asciiTheme="minorBidi" w:hAnsiTheme="minorBidi"/>
+          <w:sz w:val="28"/>
+          <w:szCs w:val="28"/>
+        </w:rPr>
+        <w:t xml:space="preserve"> </w:t>
       </w:r>
       <w:r>
         <w:rPr>
@@ -1223,13 +1263,23 @@
           <w:szCs w:val="28"/>
         </w:rPr>
       </w:pPr>
+      <w:proofErr w:type="gramStart"/>
       <w:r>
         <w:rPr>
           <w:rFonts w:asciiTheme="minorBidi" w:hAnsiTheme="minorBidi"/>
           <w:sz w:val="28"/>
           <w:szCs w:val="28"/>
         </w:rPr>
-        <w:t xml:space="preserve">RAM : </w:t>
+        <w:t>RAM :</w:t>
+      </w:r>
+      <w:proofErr w:type="gramEnd"/>
+      <w:r>
+        <w:rPr>
+          <w:rFonts w:asciiTheme="minorBidi" w:hAnsiTheme="minorBidi"/>
+          <w:sz w:val="28"/>
+          <w:szCs w:val="28"/>
+        </w:rPr>
+        <w:t xml:space="preserve"> </w:t>
       </w:r>
       <w:r>
         <w:rPr>
@@ -1254,13 +1304,23 @@
           <w:szCs w:val="28"/>
         </w:rPr>
       </w:pPr>
+      <w:proofErr w:type="gramStart"/>
       <w:r>
         <w:rPr>
           <w:rFonts w:asciiTheme="minorBidi" w:hAnsiTheme="minorBidi"/>
           <w:sz w:val="28"/>
           <w:szCs w:val="28"/>
         </w:rPr>
-        <w:t xml:space="preserve">OS : </w:t>
+        <w:t>OS :</w:t>
+      </w:r>
+      <w:proofErr w:type="gramEnd"/>
+      <w:r>
+        <w:rPr>
+          <w:rFonts w:asciiTheme="minorBidi" w:hAnsiTheme="minorBidi"/>
+          <w:sz w:val="28"/>
+          <w:szCs w:val="28"/>
+        </w:rPr>
+        <w:t xml:space="preserve"> </w:t>
       </w:r>
       <w:r>
         <w:rPr>
@@ -3960,6 +4020,7 @@
               </w:rPr>
               <w:t xml:space="preserve">Test Go </w:t>
             </w:r>
+            <w:proofErr w:type="gramStart"/>
             <w:r>
               <w:rPr>
                 <w:rFonts w:asciiTheme="minorBidi" w:hAnsiTheme="minorBidi"/>
@@ -3976,7 +4037,17 @@
                 <w:szCs w:val="28"/>
                 <w:lang w:bidi="th-TH"/>
               </w:rPr>
-              <w:t>o Login Page</w:t>
+              <w:t>o</w:t>
+            </w:r>
+            <w:proofErr w:type="gramEnd"/>
+            <w:r>
+              <w:rPr>
+                <w:rFonts w:asciiTheme="minorBidi" w:hAnsiTheme="minorBidi"/>
+                <w:sz w:val="28"/>
+                <w:szCs w:val="28"/>
+                <w:lang w:bidi="th-TH"/>
+              </w:rPr>
+              <w:t xml:space="preserve"> Login Page</w:t>
             </w:r>
             <w:r>
               <w:rPr>
@@ -4436,8 +4507,19 @@
                 <w:szCs w:val="28"/>
                 <w:lang w:bidi="th-TH"/>
               </w:rPr>
-              <w:t xml:space="preserve"> =“</w:t>
-            </w:r>
+              <w:t xml:space="preserve"> </w:t>
+            </w:r>
+            <w:proofErr w:type="gramStart"/>
+            <w:r>
+              <w:rPr>
+                <w:rFonts w:asciiTheme="minorBidi" w:hAnsiTheme="minorBidi"/>
+                <w:sz w:val="28"/>
+                <w:szCs w:val="28"/>
+                <w:lang w:bidi="th-TH"/>
+              </w:rPr>
+              <w:t>=“</w:t>
+            </w:r>
+            <w:proofErr w:type="gramEnd"/>
             <w:r>
               <w:rPr>
                 <w:rFonts w:asciiTheme="minorBidi" w:hAnsiTheme="minorBidi"/>
@@ -4492,8 +4574,19 @@
                 <w:szCs w:val="28"/>
                 <w:lang w:bidi="th-TH"/>
               </w:rPr>
-              <w:t>Password =“</w:t>
-            </w:r>
+              <w:t xml:space="preserve">Password </w:t>
+            </w:r>
+            <w:proofErr w:type="gramStart"/>
+            <w:r>
+              <w:rPr>
+                <w:rFonts w:asciiTheme="minorBidi" w:hAnsiTheme="minorBidi"/>
+                <w:sz w:val="28"/>
+                <w:szCs w:val="28"/>
+                <w:lang w:bidi="th-TH"/>
+              </w:rPr>
+              <w:t>=“</w:t>
+            </w:r>
+            <w:proofErr w:type="gramEnd"/>
             <w:r>
               <w:rPr>
                 <w:rFonts w:asciiTheme="minorBidi" w:hAnsiTheme="minorBidi"/>
@@ -4930,8 +5023,19 @@
                 <w:szCs w:val="28"/>
                 <w:lang w:bidi="th-TH"/>
               </w:rPr>
-              <w:t xml:space="preserve"> =“</w:t>
-            </w:r>
+              <w:t xml:space="preserve"> </w:t>
+            </w:r>
+            <w:proofErr w:type="gramStart"/>
+            <w:r>
+              <w:rPr>
+                <w:rFonts w:asciiTheme="minorBidi" w:hAnsiTheme="minorBidi"/>
+                <w:sz w:val="28"/>
+                <w:szCs w:val="28"/>
+                <w:lang w:bidi="th-TH"/>
+              </w:rPr>
+              <w:t>=“</w:t>
+            </w:r>
+            <w:proofErr w:type="gramEnd"/>
             <w:r>
               <w:rPr>
                 <w:rFonts w:asciiTheme="minorBidi" w:hAnsiTheme="minorBidi"/>
@@ -4986,8 +5090,19 @@
                 <w:szCs w:val="28"/>
                 <w:lang w:bidi="th-TH"/>
               </w:rPr>
-              <w:t>Password =“</w:t>
-            </w:r>
+              <w:t xml:space="preserve">Password </w:t>
+            </w:r>
+            <w:proofErr w:type="gramStart"/>
+            <w:r>
+              <w:rPr>
+                <w:rFonts w:asciiTheme="minorBidi" w:hAnsiTheme="minorBidi"/>
+                <w:sz w:val="28"/>
+                <w:szCs w:val="28"/>
+                <w:lang w:bidi="th-TH"/>
+              </w:rPr>
+              <w:t>=“</w:t>
+            </w:r>
+            <w:proofErr w:type="gramEnd"/>
             <w:r>
               <w:rPr>
                 <w:rFonts w:asciiTheme="minorBidi" w:hAnsiTheme="minorBidi"/>
@@ -5448,11 +5563,21 @@
                 <w:szCs w:val="28"/>
                 <w:lang w:bidi="th-TH"/>
               </w:rPr>
-              <w:t xml:space="preserve"> =“</w:t>
-            </w:r>
-            <w:r>
               <w:t xml:space="preserve"> </w:t>
             </w:r>
+            <w:proofErr w:type="gramStart"/>
+            <w:r>
+              <w:rPr>
+                <w:rFonts w:asciiTheme="minorBidi" w:hAnsiTheme="minorBidi"/>
+                <w:sz w:val="28"/>
+                <w:szCs w:val="28"/>
+                <w:lang w:bidi="th-TH"/>
+              </w:rPr>
+              <w:t>=“</w:t>
+            </w:r>
+            <w:r>
+              <w:t xml:space="preserve"> </w:t>
+            </w:r>
             <w:r>
               <w:rPr>
                 <w:rFonts w:asciiTheme="minorBidi" w:hAnsiTheme="minorBidi"/>
@@ -5462,6 +5587,7 @@
               </w:rPr>
               <w:t>thanaphon@kku.ac.th</w:t>
             </w:r>
+            <w:proofErr w:type="gramEnd"/>
             <w:r>
               <w:rPr>
                 <w:rFonts w:asciiTheme="minorBidi" w:hAnsiTheme="minorBidi"/>
@@ -5507,8 +5633,19 @@
                 <w:szCs w:val="28"/>
                 <w:lang w:bidi="th-TH"/>
               </w:rPr>
-              <w:t>Password =“</w:t>
-            </w:r>
+              <w:t xml:space="preserve">Password </w:t>
+            </w:r>
+            <w:proofErr w:type="gramStart"/>
+            <w:r>
+              <w:rPr>
+                <w:rFonts w:asciiTheme="minorBidi" w:hAnsiTheme="minorBidi"/>
+                <w:sz w:val="28"/>
+                <w:szCs w:val="28"/>
+                <w:lang w:bidi="th-TH"/>
+              </w:rPr>
+              <w:t>=“</w:t>
+            </w:r>
+            <w:proofErr w:type="gramEnd"/>
             <w:r>
               <w:rPr>
                 <w:rFonts w:asciiTheme="minorBidi" w:hAnsiTheme="minorBidi"/>
@@ -7223,8 +7360,19 @@
                 <w:szCs w:val="28"/>
                 <w:lang w:bidi="th-TH"/>
               </w:rPr>
-              <w:t xml:space="preserve"> =“</w:t>
-            </w:r>
+              <w:t xml:space="preserve"> </w:t>
+            </w:r>
+            <w:proofErr w:type="gramStart"/>
+            <w:r>
+              <w:rPr>
+                <w:rFonts w:asciiTheme="minorBidi" w:hAnsiTheme="minorBidi"/>
+                <w:sz w:val="28"/>
+                <w:szCs w:val="28"/>
+                <w:lang w:bidi="th-TH"/>
+              </w:rPr>
+              <w:t>=“</w:t>
+            </w:r>
+            <w:proofErr w:type="gramEnd"/>
             <w:r>
               <w:rPr>
                 <w:rFonts w:asciiTheme="minorBidi" w:hAnsiTheme="minorBidi"/>
@@ -7279,8 +7427,19 @@
                 <w:szCs w:val="28"/>
                 <w:lang w:bidi="th-TH"/>
               </w:rPr>
-              <w:t>Password =“</w:t>
-            </w:r>
+              <w:t xml:space="preserve">Password </w:t>
+            </w:r>
+            <w:proofErr w:type="gramStart"/>
+            <w:r>
+              <w:rPr>
+                <w:rFonts w:asciiTheme="minorBidi" w:hAnsiTheme="minorBidi"/>
+                <w:sz w:val="28"/>
+                <w:szCs w:val="28"/>
+                <w:lang w:bidi="th-TH"/>
+              </w:rPr>
+              <w:t>=“</w:t>
+            </w:r>
+            <w:proofErr w:type="gramEnd"/>
             <w:r>
               <w:rPr>
                 <w:rFonts w:asciiTheme="minorBidi" w:hAnsiTheme="minorBidi"/>
@@ -7705,8 +7864,19 @@
                 <w:szCs w:val="28"/>
                 <w:lang w:bidi="th-TH"/>
               </w:rPr>
-              <w:t xml:space="preserve"> =“</w:t>
-            </w:r>
+              <w:t xml:space="preserve"> </w:t>
+            </w:r>
+            <w:proofErr w:type="gramStart"/>
+            <w:r>
+              <w:rPr>
+                <w:rFonts w:asciiTheme="minorBidi" w:hAnsiTheme="minorBidi"/>
+                <w:sz w:val="28"/>
+                <w:szCs w:val="28"/>
+                <w:lang w:bidi="th-TH"/>
+              </w:rPr>
+              <w:t>=“</w:t>
+            </w:r>
+            <w:proofErr w:type="gramEnd"/>
             <w:r>
               <w:rPr>
                 <w:rFonts w:asciiTheme="minorBidi" w:hAnsiTheme="minorBidi"/>
@@ -7761,8 +7931,19 @@
                 <w:szCs w:val="28"/>
                 <w:lang w:bidi="th-TH"/>
               </w:rPr>
-              <w:t>Password =“</w:t>
-            </w:r>
+              <w:t xml:space="preserve">Password </w:t>
+            </w:r>
+            <w:proofErr w:type="gramStart"/>
+            <w:r>
+              <w:rPr>
+                <w:rFonts w:asciiTheme="minorBidi" w:hAnsiTheme="minorBidi"/>
+                <w:sz w:val="28"/>
+                <w:szCs w:val="28"/>
+                <w:lang w:bidi="th-TH"/>
+              </w:rPr>
+              <w:t>=“</w:t>
+            </w:r>
+            <w:proofErr w:type="gramEnd"/>
             <w:r>
               <w:rPr>
                 <w:rFonts w:asciiTheme="minorBidi" w:hAnsiTheme="minorBidi"/>
@@ -8187,7 +8368,17 @@
                 <w:szCs w:val="28"/>
                 <w:lang w:bidi="th-TH"/>
               </w:rPr>
-              <w:t xml:space="preserve"> =“</w:t>
+              <w:t xml:space="preserve"> </w:t>
+            </w:r>
+            <w:proofErr w:type="gramStart"/>
+            <w:r>
+              <w:rPr>
+                <w:rFonts w:asciiTheme="minorBidi" w:hAnsiTheme="minorBidi"/>
+                <w:sz w:val="28"/>
+                <w:szCs w:val="28"/>
+                <w:lang w:bidi="th-TH"/>
+              </w:rPr>
+              <w:t>=“</w:t>
             </w:r>
             <w:r>
               <w:rPr>
@@ -8198,6 +8389,7 @@
               </w:rPr>
               <w:t xml:space="preserve"> thanaphon@kku.ac.th</w:t>
             </w:r>
+            <w:proofErr w:type="gramEnd"/>
             <w:r>
               <w:rPr>
                 <w:rFonts w:asciiTheme="minorBidi" w:hAnsiTheme="minorBidi"/>
@@ -8243,8 +8435,19 @@
                 <w:szCs w:val="28"/>
                 <w:lang w:bidi="th-TH"/>
               </w:rPr>
-              <w:t>Password =“</w:t>
-            </w:r>
+              <w:t xml:space="preserve">Password </w:t>
+            </w:r>
+            <w:proofErr w:type="gramStart"/>
+            <w:r>
+              <w:rPr>
+                <w:rFonts w:asciiTheme="minorBidi" w:hAnsiTheme="minorBidi"/>
+                <w:sz w:val="28"/>
+                <w:szCs w:val="28"/>
+                <w:lang w:bidi="th-TH"/>
+              </w:rPr>
+              <w:t>=“</w:t>
+            </w:r>
+            <w:proofErr w:type="gramEnd"/>
             <w:r>
               <w:rPr>
                 <w:rFonts w:asciiTheme="minorBidi" w:hAnsiTheme="minorBidi"/>
@@ -9647,6 +9850,7 @@
               </w:rPr>
               <w:t xml:space="preserve">Test Go </w:t>
             </w:r>
+            <w:proofErr w:type="gramStart"/>
             <w:r>
               <w:rPr>
                 <w:rFonts w:asciiTheme="minorBidi" w:hAnsiTheme="minorBidi"/>
@@ -9663,7 +9867,17 @@
                 <w:szCs w:val="28"/>
                 <w:lang w:bidi="th-TH"/>
               </w:rPr>
-              <w:t>o Manage Highlights Page</w:t>
+              <w:t>o</w:t>
+            </w:r>
+            <w:proofErr w:type="gramEnd"/>
+            <w:r>
+              <w:rPr>
+                <w:rFonts w:asciiTheme="minorBidi" w:hAnsiTheme="minorBidi"/>
+                <w:sz w:val="28"/>
+                <w:szCs w:val="28"/>
+                <w:lang w:bidi="th-TH"/>
+              </w:rPr>
+              <w:t xml:space="preserve"> Manage Highlights Page</w:t>
             </w:r>
             <w:r>
               <w:rPr>
@@ -9748,8 +9962,19 @@
                 <w:szCs w:val="28"/>
                 <w:lang w:bidi="th-TH"/>
               </w:rPr>
-              <w:t xml:space="preserve"> =“</w:t>
-            </w:r>
+              <w:t xml:space="preserve"> </w:t>
+            </w:r>
+            <w:proofErr w:type="gramStart"/>
+            <w:r>
+              <w:rPr>
+                <w:rFonts w:asciiTheme="minorBidi" w:hAnsiTheme="minorBidi"/>
+                <w:sz w:val="28"/>
+                <w:szCs w:val="28"/>
+                <w:lang w:bidi="th-TH"/>
+              </w:rPr>
+              <w:t>=“</w:t>
+            </w:r>
+            <w:proofErr w:type="gramEnd"/>
             <w:r>
               <w:rPr>
                 <w:rFonts w:asciiTheme="minorBidi" w:hAnsiTheme="minorBidi"/>
@@ -10704,12 +10929,31 @@
           <w:p>
             <w:pPr>
               <w:rPr>
+                <w:rFonts w:asciiTheme="minorBidi" w:hAnsiTheme="minorBidi"/>
+                <w:sz w:val="28"/>
+                <w:szCs w:val="28"/>
+                <w:lang w:bidi="th-TH"/>
+              </w:rPr>
+            </w:pPr>
+            <w:r>
+              <w:rPr>
                 <w:rFonts w:asciiTheme="minorBidi" w:hAnsiTheme="minorBidi" w:hint="cs"/>
                 <w:sz w:val="28"/>
                 <w:szCs w:val="28"/>
-                <w:lang w:bidi="th-TH"/>
-              </w:rPr>
-            </w:pPr>
+                <w:cs/>
+                <w:lang w:bidi="th-TH"/>
+              </w:rPr>
+              <w:t xml:space="preserve">แสดง </w:t>
+            </w:r>
+            <w:r>
+              <w:rPr>
+                <w:rFonts w:asciiTheme="minorBidi" w:hAnsiTheme="minorBidi"/>
+                <w:sz w:val="28"/>
+                <w:szCs w:val="28"/>
+                <w:lang w:bidi="th-TH"/>
+              </w:rPr>
+              <w:t>popup “</w:t>
+            </w:r>
             <w:r>
               <w:rPr>
                 <w:rFonts w:asciiTheme="minorBidi" w:hAnsiTheme="minorBidi" w:hint="cs"/>
@@ -10718,16 +10962,16 @@
                 <w:cs/>
                 <w:lang w:bidi="th-TH"/>
               </w:rPr>
-              <w:t xml:space="preserve">ไม่สามารถใส่ </w:t>
-            </w:r>
-            <w:r>
-              <w:rPr>
-                <w:rFonts w:asciiTheme="minorBidi" w:hAnsiTheme="minorBidi"/>
-                <w:sz w:val="28"/>
-                <w:szCs w:val="28"/>
-                <w:lang w:bidi="th-TH"/>
-              </w:rPr>
-              <w:t xml:space="preserve">input </w:t>
+              <w:t>สร้างข่าวสำเร็จ</w:t>
+            </w:r>
+            <w:r>
+              <w:rPr>
+                <w:rFonts w:asciiTheme="minorBidi" w:hAnsiTheme="minorBidi"/>
+                <w:sz w:val="28"/>
+                <w:szCs w:val="28"/>
+                <w:lang w:bidi="th-TH"/>
+              </w:rPr>
+              <w:t xml:space="preserve">” </w:t>
             </w:r>
             <w:r>
               <w:rPr>
@@ -10737,7 +10981,16 @@
                 <w:cs/>
                 <w:lang w:bidi="th-TH"/>
               </w:rPr>
-              <w:t>ที่เป็นรูปภาพได้</w:t>
+              <w:t xml:space="preserve">กลับไปยังหน้า </w:t>
+            </w:r>
+            <w:r>
+              <w:rPr>
+                <w:rFonts w:asciiTheme="minorBidi" w:hAnsiTheme="minorBidi"/>
+                <w:sz w:val="28"/>
+                <w:szCs w:val="28"/>
+                <w:lang w:bidi="th-TH"/>
+              </w:rPr>
+              <w:t xml:space="preserve">Manage Highlights </w:t>
             </w:r>
             <w:r>
               <w:rPr>
@@ -10747,45 +11000,16 @@
                 <w:cs/>
                 <w:lang w:bidi="th-TH"/>
               </w:rPr>
-              <w:t xml:space="preserve"> </w:t>
-            </w:r>
-            <w:r>
-              <w:rPr>
-                <w:rFonts w:asciiTheme="minorBidi" w:hAnsiTheme="minorBidi" w:hint="cs"/>
-                <w:sz w:val="28"/>
-                <w:szCs w:val="28"/>
-                <w:cs/>
-                <w:lang w:bidi="th-TH"/>
-              </w:rPr>
-              <w:t xml:space="preserve">และอยู่หน้า </w:t>
-            </w:r>
-            <w:r>
-              <w:rPr>
-                <w:rFonts w:asciiTheme="minorBidi" w:hAnsiTheme="minorBidi"/>
-                <w:sz w:val="28"/>
-                <w:szCs w:val="28"/>
-                <w:lang w:bidi="th-TH"/>
-              </w:rPr>
-              <w:t>Create New</w:t>
-            </w:r>
-            <w:r>
-              <w:rPr>
-                <w:rFonts w:asciiTheme="minorBidi" w:hAnsiTheme="minorBidi"/>
-                <w:sz w:val="28"/>
-                <w:szCs w:val="28"/>
-                <w:lang w:bidi="th-TH"/>
-              </w:rPr>
-              <w:t xml:space="preserve">s </w:t>
-            </w:r>
-            <w:r>
-              <w:rPr>
-                <w:rFonts w:asciiTheme="minorBidi" w:hAnsiTheme="minorBidi" w:hint="cs"/>
-                <w:sz w:val="28"/>
-                <w:szCs w:val="28"/>
-                <w:cs/>
-                <w:lang w:bidi="th-TH"/>
-              </w:rPr>
-              <w:t>เช่นเดิม</w:t>
+              <w:t xml:space="preserve">และข่าวที่สร้างถูกเพิ่มไปยังตาราง </w:t>
+            </w:r>
+            <w:r>
+              <w:rPr>
+                <w:rFonts w:asciiTheme="minorBidi" w:hAnsiTheme="minorBidi"/>
+                <w:sz w:val="28"/>
+                <w:szCs w:val="28"/>
+                <w:lang w:bidi="th-TH"/>
+              </w:rPr>
+              <w:t>News</w:t>
             </w:r>
           </w:p>
         </w:tc>
@@ -10812,10 +11036,10 @@
                 <w:lang w:bidi="th-TH"/>
               </w:rPr>
               <w:drawing>
-                <wp:inline distT="0" distB="0" distL="0" distR="0" wp14:anchorId="0696D70F" wp14:editId="63C504C8">
-                  <wp:extent cx="216464" cy="190841"/>
-                  <wp:effectExtent l="0" t="0" r="0" b="0"/>
-                  <wp:docPr id="1506162599" name="Picture 1506162599"/>
+                <wp:inline distT="0" distB="0" distL="0" distR="0" wp14:anchorId="4DD3ED44" wp14:editId="56422258">
+                  <wp:extent cx="201761" cy="191069"/>
+                  <wp:effectExtent l="0" t="0" r="8255" b="0"/>
+                  <wp:docPr id="1541183800" name="Picture 1541183800"/>
                   <wp:cNvGraphicFramePr>
                     <a:graphicFrameLocks xmlns:a="http://schemas.openxmlformats.org/drawingml/2006/main" noChangeAspect="1"/>
                   </wp:cNvGraphicFramePr>
@@ -10823,36 +11047,29 @@
                     <a:graphicData uri="http://schemas.openxmlformats.org/drawingml/2006/picture">
                       <pic:pic xmlns:pic="http://schemas.openxmlformats.org/drawingml/2006/picture">
                         <pic:nvPicPr>
-                          <pic:cNvPr id="0" name="Picture 1"/>
-                          <pic:cNvPicPr>
-                            <a:picLocks noChangeAspect="1" noChangeArrowheads="1"/>
-                          </pic:cNvPicPr>
+                          <pic:cNvPr id="1" name="th[1].png"/>
+                          <pic:cNvPicPr/>
                         </pic:nvPicPr>
                         <pic:blipFill>
-                          <a:blip r:embed="rId9" cstate="print">
+                          <a:blip r:embed="rId8" cstate="print">
                             <a:extLst>
                               <a:ext uri="{28A0092B-C50C-407E-A947-70E740481C1C}">
                                 <a14:useLocalDpi xmlns:a14="http://schemas.microsoft.com/office/drawing/2010/main" val="0"/>
                               </a:ext>
                             </a:extLst>
                           </a:blip>
-                          <a:srcRect/>
                           <a:stretch>
                             <a:fillRect/>
                           </a:stretch>
                         </pic:blipFill>
-                        <pic:spPr bwMode="auto">
+                        <pic:spPr>
                           <a:xfrm>
                             <a:off x="0" y="0"/>
-                            <a:ext cx="250653" cy="220983"/>
+                            <a:ext cx="214886" cy="203498"/>
                           </a:xfrm>
                           <a:prstGeom prst="rect">
                             <a:avLst/>
                           </a:prstGeom>
-                          <a:noFill/>
-                          <a:ln>
-                            <a:noFill/>
-                          </a:ln>
                         </pic:spPr>
                       </pic:pic>
                     </a:graphicData>
@@ -10875,34 +11092,6 @@
                 <w:lang w:bidi="th-TH"/>
               </w:rPr>
             </w:pPr>
-            <w:r>
-              <w:rPr>
-                <w:rFonts w:asciiTheme="minorBidi" w:hAnsiTheme="minorBidi" w:hint="cs"/>
-                <w:sz w:val="28"/>
-                <w:szCs w:val="28"/>
-                <w:cs/>
-                <w:lang w:bidi="th-TH"/>
-              </w:rPr>
-              <w:t>สามารถทำงานและทดสอบได้ปกติเมื่อทำ</w:t>
-            </w:r>
-            <w:r>
-              <w:rPr>
-                <w:rFonts w:asciiTheme="minorBidi" w:hAnsiTheme="minorBidi"/>
-                <w:sz w:val="28"/>
-                <w:szCs w:val="28"/>
-                <w:lang w:bidi="th-TH"/>
-              </w:rPr>
-              <w:t xml:space="preserve"> </w:t>
-            </w:r>
-            <w:r>
-              <w:rPr>
-                <w:rFonts w:asciiTheme="minorBidi" w:hAnsiTheme="minorBidi"/>
-                <w:sz w:val="28"/>
-                <w:szCs w:val="28"/>
-                <w:lang w:bidi="th-TH"/>
-              </w:rPr>
-              <w:t>manual test</w:t>
-            </w:r>
           </w:p>
         </w:tc>
       </w:tr>
@@ -11305,30 +11494,30 @@
           <w:p>
             <w:pPr>
               <w:rPr>
+                <w:rFonts w:asciiTheme="minorBidi" w:hAnsiTheme="minorBidi"/>
+                <w:sz w:val="28"/>
+                <w:szCs w:val="28"/>
+                <w:cs/>
+                <w:lang w:bidi="th-TH"/>
+              </w:rPr>
+            </w:pPr>
+            <w:r>
+              <w:rPr>
+                <w:rFonts w:asciiTheme="minorBidi" w:hAnsiTheme="minorBidi"/>
+                <w:sz w:val="28"/>
+                <w:szCs w:val="28"/>
+                <w:lang w:bidi="th-TH"/>
+              </w:rPr>
+              <w:t>6.</w:t>
+            </w:r>
+            <w:r>
+              <w:rPr>
                 <w:rFonts w:asciiTheme="minorBidi" w:hAnsiTheme="minorBidi" w:hint="cs"/>
                 <w:sz w:val="28"/>
                 <w:szCs w:val="28"/>
                 <w:cs/>
                 <w:lang w:bidi="th-TH"/>
               </w:rPr>
-            </w:pPr>
-            <w:r>
-              <w:rPr>
-                <w:rFonts w:asciiTheme="minorBidi" w:hAnsiTheme="minorBidi"/>
-                <w:sz w:val="28"/>
-                <w:szCs w:val="28"/>
-                <w:lang w:bidi="th-TH"/>
-              </w:rPr>
-              <w:t>6.</w:t>
-            </w:r>
-            <w:r>
-              <w:rPr>
-                <w:rFonts w:asciiTheme="minorBidi" w:hAnsiTheme="minorBidi" w:hint="cs"/>
-                <w:sz w:val="28"/>
-                <w:szCs w:val="28"/>
-                <w:cs/>
-                <w:lang w:bidi="th-TH"/>
-              </w:rPr>
               <w:t xml:space="preserve">กดปุ่ม </w:t>
             </w:r>
             <w:r>
@@ -11349,7 +11538,7 @@
           <w:p>
             <w:pPr>
               <w:rPr>
-                <w:rFonts w:asciiTheme="minorBidi" w:hAnsiTheme="minorBidi" w:hint="cs"/>
+                <w:rFonts w:asciiTheme="minorBidi" w:hAnsiTheme="minorBidi"/>
                 <w:sz w:val="28"/>
                 <w:szCs w:val="28"/>
                 <w:cs/>
@@ -11484,16 +11673,16 @@
                 <w:cs/>
                 <w:lang w:bidi="th-TH"/>
               </w:rPr>
-              <w:t xml:space="preserve">ไม่สามารถใส่ </w:t>
-            </w:r>
-            <w:r>
-              <w:rPr>
-                <w:rFonts w:asciiTheme="minorBidi" w:hAnsiTheme="minorBidi"/>
-                <w:sz w:val="28"/>
-                <w:szCs w:val="28"/>
-                <w:lang w:bidi="th-TH"/>
-              </w:rPr>
-              <w:t xml:space="preserve">input </w:t>
+              <w:t xml:space="preserve">แสดง </w:t>
+            </w:r>
+            <w:r>
+              <w:rPr>
+                <w:rFonts w:asciiTheme="minorBidi" w:hAnsiTheme="minorBidi"/>
+                <w:sz w:val="28"/>
+                <w:szCs w:val="28"/>
+                <w:lang w:bidi="th-TH"/>
+              </w:rPr>
+              <w:t>popup</w:t>
             </w:r>
             <w:r>
               <w:rPr>
@@ -11503,7 +11692,16 @@
                 <w:cs/>
                 <w:lang w:bidi="th-TH"/>
               </w:rPr>
-              <w:t>ที่เป็นรูปภาพได้ ไม่</w:t>
+              <w:t xml:space="preserve"> </w:t>
+            </w:r>
+            <w:r>
+              <w:rPr>
+                <w:rFonts w:asciiTheme="minorBidi" w:hAnsiTheme="minorBidi"/>
+                <w:sz w:val="28"/>
+                <w:szCs w:val="28"/>
+                <w:lang w:bidi="th-TH"/>
+              </w:rPr>
+              <w:t>“</w:t>
             </w:r>
             <w:r>
               <w:rPr>
@@ -11513,16 +11711,25 @@
                 <w:cs/>
                 <w:lang w:bidi="th-TH"/>
               </w:rPr>
-              <w:t xml:space="preserve">แสดง </w:t>
-            </w:r>
-            <w:r>
-              <w:rPr>
-                <w:rFonts w:asciiTheme="minorBidi" w:hAnsiTheme="minorBidi"/>
-                <w:sz w:val="28"/>
-                <w:szCs w:val="28"/>
-                <w:lang w:bidi="th-TH"/>
-              </w:rPr>
-              <w:t>popup</w:t>
+              <w:t>กรุณาอัปโหลดรูปภาพ</w:t>
+            </w:r>
+            <w:r>
+              <w:rPr>
+                <w:rFonts w:asciiTheme="minorBidi" w:hAnsiTheme="minorBidi"/>
+                <w:sz w:val="28"/>
+                <w:szCs w:val="28"/>
+                <w:lang w:bidi="th-TH"/>
+              </w:rPr>
+              <w:t>!”</w:t>
+            </w:r>
+            <w:r>
+              <w:rPr>
+                <w:rFonts w:asciiTheme="minorBidi" w:hAnsiTheme="minorBidi"/>
+                <w:sz w:val="28"/>
+                <w:szCs w:val="28"/>
+                <w:lang w:bidi="th-TH"/>
+              </w:rPr>
+              <w:t xml:space="preserve"> </w:t>
             </w:r>
             <w:r>
               <w:rPr>
@@ -11532,16 +11739,25 @@
                 <w:cs/>
                 <w:lang w:bidi="th-TH"/>
               </w:rPr>
-              <w:t xml:space="preserve"> </w:t>
-            </w:r>
-            <w:r>
-              <w:rPr>
-                <w:rFonts w:asciiTheme="minorBidi" w:hAnsiTheme="minorBidi"/>
-                <w:sz w:val="28"/>
-                <w:szCs w:val="28"/>
-                <w:lang w:bidi="th-TH"/>
-              </w:rPr>
-              <w:t>“</w:t>
+              <w:t xml:space="preserve">และอยู่หน้า </w:t>
+            </w:r>
+            <w:r>
+              <w:rPr>
+                <w:rFonts w:asciiTheme="minorBidi" w:hAnsiTheme="minorBidi"/>
+                <w:sz w:val="28"/>
+                <w:szCs w:val="28"/>
+                <w:lang w:bidi="th-TH"/>
+              </w:rPr>
+              <w:t>Create New</w:t>
+            </w:r>
+            <w:r>
+              <w:rPr>
+                <w:rFonts w:asciiTheme="minorBidi" w:hAnsiTheme="minorBidi"/>
+                <w:sz w:val="28"/>
+                <w:szCs w:val="28"/>
+                <w:lang w:bidi="th-TH"/>
+              </w:rPr>
+              <w:t xml:space="preserve">s </w:t>
             </w:r>
             <w:r>
               <w:rPr>
@@ -11551,62 +11767,6 @@
                 <w:cs/>
                 <w:lang w:bidi="th-TH"/>
               </w:rPr>
-              <w:t>กรุณาอัปโหลดรูปภาพ</w:t>
-            </w:r>
-            <w:r>
-              <w:rPr>
-                <w:rFonts w:asciiTheme="minorBidi" w:hAnsiTheme="minorBidi"/>
-                <w:sz w:val="28"/>
-                <w:szCs w:val="28"/>
-                <w:lang w:bidi="th-TH"/>
-              </w:rPr>
-              <w:t>!”</w:t>
-            </w:r>
-            <w:r>
-              <w:rPr>
-                <w:rFonts w:asciiTheme="minorBidi" w:hAnsiTheme="minorBidi"/>
-                <w:sz w:val="28"/>
-                <w:szCs w:val="28"/>
-                <w:lang w:bidi="th-TH"/>
-              </w:rPr>
-              <w:t xml:space="preserve"> </w:t>
-            </w:r>
-            <w:r>
-              <w:rPr>
-                <w:rFonts w:asciiTheme="minorBidi" w:hAnsiTheme="minorBidi" w:hint="cs"/>
-                <w:sz w:val="28"/>
-                <w:szCs w:val="28"/>
-                <w:cs/>
-                <w:lang w:bidi="th-TH"/>
-              </w:rPr>
-              <w:t xml:space="preserve">และอยู่หน้า </w:t>
-            </w:r>
-            <w:r>
-              <w:rPr>
-                <w:rFonts w:asciiTheme="minorBidi" w:hAnsiTheme="minorBidi"/>
-                <w:sz w:val="28"/>
-                <w:szCs w:val="28"/>
-                <w:lang w:bidi="th-TH"/>
-              </w:rPr>
-              <w:t>Create New</w:t>
-            </w:r>
-            <w:r>
-              <w:rPr>
-                <w:rFonts w:asciiTheme="minorBidi" w:hAnsiTheme="minorBidi"/>
-                <w:sz w:val="28"/>
-                <w:szCs w:val="28"/>
-                <w:lang w:bidi="th-TH"/>
-              </w:rPr>
-              <w:t xml:space="preserve">s </w:t>
-            </w:r>
-            <w:r>
-              <w:rPr>
-                <w:rFonts w:asciiTheme="minorBidi" w:hAnsiTheme="minorBidi" w:hint="cs"/>
-                <w:sz w:val="28"/>
-                <w:szCs w:val="28"/>
-                <w:cs/>
-                <w:lang w:bidi="th-TH"/>
-              </w:rPr>
               <w:t>เช่นเดิม</w:t>
             </w:r>
           </w:p>
@@ -11634,10 +11794,10 @@
                 <w:lang w:bidi="th-TH"/>
               </w:rPr>
               <w:drawing>
-                <wp:inline distT="0" distB="0" distL="0" distR="0" wp14:anchorId="23D42399" wp14:editId="1C665BA8">
-                  <wp:extent cx="216464" cy="190841"/>
-                  <wp:effectExtent l="0" t="0" r="0" b="0"/>
-                  <wp:docPr id="813277937" name="Picture 813277937"/>
+                <wp:inline distT="0" distB="0" distL="0" distR="0" wp14:anchorId="4B6F6A28" wp14:editId="0C486B75">
+                  <wp:extent cx="201761" cy="191069"/>
+                  <wp:effectExtent l="0" t="0" r="8255" b="0"/>
+                  <wp:docPr id="588958607" name="Picture 588958607"/>
                   <wp:cNvGraphicFramePr>
                     <a:graphicFrameLocks xmlns:a="http://schemas.openxmlformats.org/drawingml/2006/main" noChangeAspect="1"/>
                   </wp:cNvGraphicFramePr>
@@ -11645,36 +11805,29 @@
                     <a:graphicData uri="http://schemas.openxmlformats.org/drawingml/2006/picture">
                       <pic:pic xmlns:pic="http://schemas.openxmlformats.org/drawingml/2006/picture">
                         <pic:nvPicPr>
-                          <pic:cNvPr id="0" name="Picture 1"/>
-                          <pic:cNvPicPr>
-                            <a:picLocks noChangeAspect="1" noChangeArrowheads="1"/>
-                          </pic:cNvPicPr>
+                          <pic:cNvPr id="1" name="th[1].png"/>
+                          <pic:cNvPicPr/>
                         </pic:nvPicPr>
                         <pic:blipFill>
-                          <a:blip r:embed="rId9" cstate="print">
+                          <a:blip r:embed="rId8" cstate="print">
                             <a:extLst>
                               <a:ext uri="{28A0092B-C50C-407E-A947-70E740481C1C}">
                                 <a14:useLocalDpi xmlns:a14="http://schemas.microsoft.com/office/drawing/2010/main" val="0"/>
                               </a:ext>
                             </a:extLst>
                           </a:blip>
-                          <a:srcRect/>
                           <a:stretch>
                             <a:fillRect/>
                           </a:stretch>
                         </pic:blipFill>
-                        <pic:spPr bwMode="auto">
+                        <pic:spPr>
                           <a:xfrm>
                             <a:off x="0" y="0"/>
-                            <a:ext cx="250653" cy="220983"/>
+                            <a:ext cx="214886" cy="203498"/>
                           </a:xfrm>
                           <a:prstGeom prst="rect">
                             <a:avLst/>
                           </a:prstGeom>
-                          <a:noFill/>
-                          <a:ln>
-                            <a:noFill/>
-                          </a:ln>
                         </pic:spPr>
                       </pic:pic>
                     </a:graphicData>
@@ -11697,34 +11850,6 @@
                 <w:lang w:bidi="th-TH"/>
               </w:rPr>
             </w:pPr>
-            <w:r>
-              <w:rPr>
-                <w:rFonts w:asciiTheme="minorBidi" w:hAnsiTheme="minorBidi" w:hint="cs"/>
-                <w:sz w:val="28"/>
-                <w:szCs w:val="28"/>
-                <w:cs/>
-                <w:lang w:bidi="th-TH"/>
-              </w:rPr>
-              <w:t>สามารถทำงานและทดสอบได้ปกติเมื่อทำ</w:t>
-            </w:r>
-            <w:r>
-              <w:rPr>
-                <w:rFonts w:asciiTheme="minorBidi" w:hAnsiTheme="minorBidi"/>
-                <w:sz w:val="28"/>
-                <w:szCs w:val="28"/>
-                <w:lang w:bidi="th-TH"/>
-              </w:rPr>
-              <w:t xml:space="preserve"> </w:t>
-            </w:r>
-            <w:r>
-              <w:rPr>
-                <w:rFonts w:asciiTheme="minorBidi" w:hAnsiTheme="minorBidi"/>
-                <w:sz w:val="28"/>
-                <w:szCs w:val="28"/>
-                <w:lang w:bidi="th-TH"/>
-              </w:rPr>
-              <w:t>manual test</w:t>
-            </w:r>
           </w:p>
         </w:tc>
       </w:tr>
@@ -12281,26 +12406,7 @@
                 <w:cs/>
                 <w:lang w:bidi="th-TH"/>
               </w:rPr>
-              <w:t xml:space="preserve">ไม่สามารถใส่ </w:t>
-            </w:r>
-            <w:r>
-              <w:rPr>
-                <w:rFonts w:asciiTheme="minorBidi" w:hAnsiTheme="minorBidi"/>
-                <w:sz w:val="28"/>
-                <w:szCs w:val="28"/>
-                <w:lang w:bidi="th-TH"/>
-              </w:rPr>
-              <w:t xml:space="preserve">input </w:t>
-            </w:r>
-            <w:r>
-              <w:rPr>
-                <w:rFonts w:asciiTheme="minorBidi" w:hAnsiTheme="minorBidi" w:hint="cs"/>
-                <w:sz w:val="28"/>
-                <w:szCs w:val="28"/>
-                <w:cs/>
-                <w:lang w:bidi="th-TH"/>
-              </w:rPr>
-              <w:t xml:space="preserve">ที่เป็นรูปภาพได้ ไม่แสดง </w:t>
+              <w:t xml:space="preserve">แสดง </w:t>
             </w:r>
             <w:r>
               <w:rPr>
@@ -12426,10 +12532,10 @@
                 <w:lang w:bidi="th-TH"/>
               </w:rPr>
               <w:drawing>
-                <wp:inline distT="0" distB="0" distL="0" distR="0" wp14:anchorId="56A05EBB" wp14:editId="615F0B77">
-                  <wp:extent cx="216464" cy="190841"/>
-                  <wp:effectExtent l="0" t="0" r="0" b="0"/>
-                  <wp:docPr id="837516482" name="Picture 837516482"/>
+                <wp:inline distT="0" distB="0" distL="0" distR="0" wp14:anchorId="207267C7" wp14:editId="60040213">
+                  <wp:extent cx="201761" cy="191069"/>
+                  <wp:effectExtent l="0" t="0" r="8255" b="0"/>
+                  <wp:docPr id="454642266" name="Picture 454642266"/>
                   <wp:cNvGraphicFramePr>
                     <a:graphicFrameLocks xmlns:a="http://schemas.openxmlformats.org/drawingml/2006/main" noChangeAspect="1"/>
                   </wp:cNvGraphicFramePr>
@@ -12437,36 +12543,29 @@
                     <a:graphicData uri="http://schemas.openxmlformats.org/drawingml/2006/picture">
                       <pic:pic xmlns:pic="http://schemas.openxmlformats.org/drawingml/2006/picture">
                         <pic:nvPicPr>
-                          <pic:cNvPr id="0" name="Picture 1"/>
-                          <pic:cNvPicPr>
-                            <a:picLocks noChangeAspect="1" noChangeArrowheads="1"/>
-                          </pic:cNvPicPr>
+                          <pic:cNvPr id="1" name="th[1].png"/>
+                          <pic:cNvPicPr/>
                         </pic:nvPicPr>
                         <pic:blipFill>
-                          <a:blip r:embed="rId9" cstate="print">
+                          <a:blip r:embed="rId8" cstate="print">
                             <a:extLst>
                               <a:ext uri="{28A0092B-C50C-407E-A947-70E740481C1C}">
                                 <a14:useLocalDpi xmlns:a14="http://schemas.microsoft.com/office/drawing/2010/main" val="0"/>
                               </a:ext>
                             </a:extLst>
                           </a:blip>
-                          <a:srcRect/>
                           <a:stretch>
                             <a:fillRect/>
                           </a:stretch>
                         </pic:blipFill>
-                        <pic:spPr bwMode="auto">
+                        <pic:spPr>
                           <a:xfrm>
                             <a:off x="0" y="0"/>
-                            <a:ext cx="250653" cy="220983"/>
+                            <a:ext cx="214886" cy="203498"/>
                           </a:xfrm>
                           <a:prstGeom prst="rect">
                             <a:avLst/>
                           </a:prstGeom>
-                          <a:noFill/>
-                          <a:ln>
-                            <a:noFill/>
-                          </a:ln>
                         </pic:spPr>
                       </pic:pic>
                     </a:graphicData>
@@ -12489,34 +12588,6 @@
                 <w:lang w:bidi="th-TH"/>
               </w:rPr>
             </w:pPr>
-            <w:r>
-              <w:rPr>
-                <w:rFonts w:asciiTheme="minorBidi" w:hAnsiTheme="minorBidi" w:hint="cs"/>
-                <w:sz w:val="28"/>
-                <w:szCs w:val="28"/>
-                <w:cs/>
-                <w:lang w:bidi="th-TH"/>
-              </w:rPr>
-              <w:t>สามารถทำงานและทดสอบได้ปกติเมื่อทำ</w:t>
-            </w:r>
-            <w:r>
-              <w:rPr>
-                <w:rFonts w:asciiTheme="minorBidi" w:hAnsiTheme="minorBidi"/>
-                <w:sz w:val="28"/>
-                <w:szCs w:val="28"/>
-                <w:lang w:bidi="th-TH"/>
-              </w:rPr>
-              <w:t xml:space="preserve"> </w:t>
-            </w:r>
-            <w:r>
-              <w:rPr>
-                <w:rFonts w:asciiTheme="minorBidi" w:hAnsiTheme="minorBidi"/>
-                <w:sz w:val="28"/>
-                <w:szCs w:val="28"/>
-                <w:lang w:bidi="th-TH"/>
-              </w:rPr>
-              <w:t>manual test</w:t>
-            </w:r>
           </w:p>
         </w:tc>
       </w:tr>
@@ -12777,6 +12848,7 @@
               </w:rPr>
               <w:br/>
             </w:r>
+            <w:proofErr w:type="gramStart"/>
             <w:r>
               <w:rPr>
                 <w:rFonts w:asciiTheme="minorBidi" w:hAnsiTheme="minorBidi"/>
@@ -12805,6 +12877,7 @@
               </w:rPr>
               <w:t>กรอกข้อมูลที่ช่อง</w:t>
             </w:r>
+            <w:proofErr w:type="gramEnd"/>
             <w:r>
               <w:rPr>
                 <w:rFonts w:asciiTheme="minorBidi" w:hAnsiTheme="minorBidi"/>
@@ -13080,16 +13153,16 @@
                 <w:cs/>
                 <w:lang w:bidi="th-TH"/>
               </w:rPr>
-              <w:t xml:space="preserve">ไม่สามารถใส่ </w:t>
-            </w:r>
-            <w:r>
-              <w:rPr>
-                <w:rFonts w:asciiTheme="minorBidi" w:hAnsiTheme="minorBidi"/>
-                <w:sz w:val="28"/>
-                <w:szCs w:val="28"/>
-                <w:lang w:bidi="th-TH"/>
-              </w:rPr>
-              <w:t xml:space="preserve">input </w:t>
+              <w:t xml:space="preserve">แสดง </w:t>
+            </w:r>
+            <w:r>
+              <w:rPr>
+                <w:rFonts w:asciiTheme="minorBidi" w:hAnsiTheme="minorBidi"/>
+                <w:sz w:val="28"/>
+                <w:szCs w:val="28"/>
+                <w:lang w:bidi="th-TH"/>
+              </w:rPr>
+              <w:t>popup</w:t>
             </w:r>
             <w:r>
               <w:rPr>
@@ -13099,26 +13172,44 @@
                 <w:cs/>
                 <w:lang w:bidi="th-TH"/>
               </w:rPr>
-              <w:t>ที่เป็นรูปภาพได้</w:t>
-            </w:r>
-            <w:r>
-              <w:rPr>
-                <w:rFonts w:asciiTheme="minorBidi" w:hAnsiTheme="minorBidi"/>
-                <w:sz w:val="28"/>
-                <w:szCs w:val="28"/>
-                <w:lang w:bidi="th-TH"/>
-              </w:rPr>
               <w:t xml:space="preserve"> </w:t>
             </w:r>
             <w:r>
               <w:rPr>
+                <w:rFonts w:asciiTheme="minorBidi" w:hAnsiTheme="minorBidi"/>
+                <w:sz w:val="28"/>
+                <w:szCs w:val="28"/>
+                <w:lang w:bidi="th-TH"/>
+              </w:rPr>
+              <w:t>“</w:t>
+            </w:r>
+            <w:r>
+              <w:rPr>
                 <w:rFonts w:asciiTheme="minorBidi" w:hAnsiTheme="minorBidi" w:hint="cs"/>
                 <w:sz w:val="28"/>
                 <w:szCs w:val="28"/>
                 <w:cs/>
                 <w:lang w:bidi="th-TH"/>
               </w:rPr>
-              <w:t>ไม่</w:t>
+              <w:t>กรุณาเลือกหมวดหมู่</w:t>
+            </w:r>
+            <w:r>
+              <w:rPr>
+                <w:rFonts w:asciiTheme="minorBidi" w:hAnsiTheme="minorBidi"/>
+                <w:sz w:val="28"/>
+                <w:szCs w:val="28"/>
+                <w:lang w:bidi="th-TH"/>
+              </w:rPr>
+              <w:t>!”</w:t>
+            </w:r>
+            <w:r>
+              <w:rPr>
+                <w:rFonts w:asciiTheme="minorBidi" w:hAnsiTheme="minorBidi"/>
+                <w:sz w:val="28"/>
+                <w:szCs w:val="28"/>
+                <w:lang w:bidi="th-TH"/>
+              </w:rPr>
+              <w:t xml:space="preserve"> </w:t>
             </w:r>
             <w:r>
               <w:rPr>
@@ -13128,16 +13219,16 @@
                 <w:cs/>
                 <w:lang w:bidi="th-TH"/>
               </w:rPr>
-              <w:t xml:space="preserve">แสดง </w:t>
-            </w:r>
-            <w:r>
-              <w:rPr>
-                <w:rFonts w:asciiTheme="minorBidi" w:hAnsiTheme="minorBidi"/>
-                <w:sz w:val="28"/>
-                <w:szCs w:val="28"/>
-                <w:lang w:bidi="th-TH"/>
-              </w:rPr>
-              <w:t>popup</w:t>
+              <w:t xml:space="preserve">และอยู่หน้า </w:t>
+            </w:r>
+            <w:r>
+              <w:rPr>
+                <w:rFonts w:asciiTheme="minorBidi" w:hAnsiTheme="minorBidi"/>
+                <w:sz w:val="28"/>
+                <w:szCs w:val="28"/>
+                <w:lang w:bidi="th-TH"/>
+              </w:rPr>
+              <w:t>Create News</w:t>
             </w:r>
             <w:r>
               <w:rPr>
@@ -13151,89 +13242,14 @@
             </w:r>
             <w:r>
               <w:rPr>
-                <w:rFonts w:asciiTheme="minorBidi" w:hAnsiTheme="minorBidi"/>
-                <w:sz w:val="28"/>
-                <w:szCs w:val="28"/>
-                <w:lang w:bidi="th-TH"/>
-              </w:rPr>
-              <w:t>“</w:t>
-            </w:r>
-            <w:r>
-              <w:rPr>
                 <w:rFonts w:asciiTheme="minorBidi" w:hAnsiTheme="minorBidi" w:hint="cs"/>
                 <w:sz w:val="28"/>
                 <w:szCs w:val="28"/>
                 <w:cs/>
                 <w:lang w:bidi="th-TH"/>
               </w:rPr>
-              <w:t>กรุณาเลือกหมวดหมู่</w:t>
-            </w:r>
-            <w:r>
-              <w:rPr>
-                <w:rFonts w:asciiTheme="minorBidi" w:hAnsiTheme="minorBidi"/>
-                <w:sz w:val="28"/>
-                <w:szCs w:val="28"/>
-                <w:lang w:bidi="th-TH"/>
-              </w:rPr>
-              <w:t>!”</w:t>
-            </w:r>
-            <w:r>
-              <w:rPr>
-                <w:rFonts w:asciiTheme="minorBidi" w:hAnsiTheme="minorBidi"/>
-                <w:sz w:val="28"/>
-                <w:szCs w:val="28"/>
-                <w:lang w:bidi="th-TH"/>
-              </w:rPr>
-              <w:t xml:space="preserve"> </w:t>
-            </w:r>
-            <w:r>
-              <w:rPr>
-                <w:rFonts w:asciiTheme="minorBidi" w:hAnsiTheme="minorBidi" w:hint="cs"/>
-                <w:sz w:val="28"/>
-                <w:szCs w:val="28"/>
-                <w:cs/>
-                <w:lang w:bidi="th-TH"/>
-              </w:rPr>
-              <w:t xml:space="preserve">และอยู่หน้า </w:t>
-            </w:r>
-            <w:r>
-              <w:rPr>
-                <w:rFonts w:asciiTheme="minorBidi" w:hAnsiTheme="minorBidi"/>
-                <w:sz w:val="28"/>
-                <w:szCs w:val="28"/>
-                <w:lang w:bidi="th-TH"/>
-              </w:rPr>
-              <w:t>Create News</w:t>
-            </w:r>
-            <w:r>
-              <w:rPr>
-                <w:rFonts w:asciiTheme="minorBidi" w:hAnsiTheme="minorBidi" w:hint="cs"/>
-                <w:sz w:val="28"/>
-                <w:szCs w:val="28"/>
-                <w:cs/>
-                <w:lang w:bidi="th-TH"/>
-              </w:rPr>
-              <w:t xml:space="preserve"> </w:t>
-            </w:r>
-            <w:r>
-              <w:rPr>
-                <w:rFonts w:asciiTheme="minorBidi" w:hAnsiTheme="minorBidi" w:hint="cs"/>
-                <w:sz w:val="28"/>
-                <w:szCs w:val="28"/>
-                <w:cs/>
-                <w:lang w:bidi="th-TH"/>
-              </w:rPr>
               <w:t>เช่นเดิม</w:t>
             </w:r>
-            <w:r>
-              <w:rPr>
-                <w:rFonts w:asciiTheme="minorBidi" w:hAnsiTheme="minorBidi"/>
-                <w:sz w:val="28"/>
-                <w:szCs w:val="28"/>
-                <w:lang w:bidi="th-TH"/>
-              </w:rPr>
-              <w:t xml:space="preserve"> </w:t>
-            </w:r>
           </w:p>
         </w:tc>
         <w:tc>
@@ -13259,10 +13275,10 @@
                 <w:lang w:bidi="th-TH"/>
               </w:rPr>
               <w:drawing>
-                <wp:inline distT="0" distB="0" distL="0" distR="0" wp14:anchorId="0E946A9B" wp14:editId="6ECA6EBC">
-                  <wp:extent cx="216464" cy="190841"/>
-                  <wp:effectExtent l="0" t="0" r="0" b="0"/>
-                  <wp:docPr id="915223969" name="Picture 915223969"/>
+                <wp:inline distT="0" distB="0" distL="0" distR="0" wp14:anchorId="1AA4C064" wp14:editId="3D758EE6">
+                  <wp:extent cx="201761" cy="191069"/>
+                  <wp:effectExtent l="0" t="0" r="8255" b="0"/>
+                  <wp:docPr id="1340396492" name="Picture 1340396492"/>
                   <wp:cNvGraphicFramePr>
                     <a:graphicFrameLocks xmlns:a="http://schemas.openxmlformats.org/drawingml/2006/main" noChangeAspect="1"/>
                   </wp:cNvGraphicFramePr>
@@ -13270,36 +13286,29 @@
                     <a:graphicData uri="http://schemas.openxmlformats.org/drawingml/2006/picture">
                       <pic:pic xmlns:pic="http://schemas.openxmlformats.org/drawingml/2006/picture">
                         <pic:nvPicPr>
-                          <pic:cNvPr id="0" name="Picture 1"/>
-                          <pic:cNvPicPr>
-                            <a:picLocks noChangeAspect="1" noChangeArrowheads="1"/>
-                          </pic:cNvPicPr>
+                          <pic:cNvPr id="1" name="th[1].png"/>
+                          <pic:cNvPicPr/>
                         </pic:nvPicPr>
                         <pic:blipFill>
-                          <a:blip r:embed="rId9" cstate="print">
+                          <a:blip r:embed="rId8" cstate="print">
                             <a:extLst>
                               <a:ext uri="{28A0092B-C50C-407E-A947-70E740481C1C}">
                                 <a14:useLocalDpi xmlns:a14="http://schemas.microsoft.com/office/drawing/2010/main" val="0"/>
                               </a:ext>
                             </a:extLst>
                           </a:blip>
-                          <a:srcRect/>
                           <a:stretch>
                             <a:fillRect/>
                           </a:stretch>
                         </pic:blipFill>
-                        <pic:spPr bwMode="auto">
+                        <pic:spPr>
                           <a:xfrm>
                             <a:off x="0" y="0"/>
-                            <a:ext cx="250653" cy="220983"/>
+                            <a:ext cx="214886" cy="203498"/>
                           </a:xfrm>
                           <a:prstGeom prst="rect">
                             <a:avLst/>
                           </a:prstGeom>
-                          <a:noFill/>
-                          <a:ln>
-                            <a:noFill/>
-                          </a:ln>
                         </pic:spPr>
                       </pic:pic>
                     </a:graphicData>
@@ -13322,45 +13331,6 @@
                 <w:lang w:bidi="th-TH"/>
               </w:rPr>
             </w:pPr>
-            <w:r>
-              <w:rPr>
-                <w:rFonts w:asciiTheme="minorBidi" w:hAnsiTheme="minorBidi" w:hint="cs"/>
-                <w:sz w:val="28"/>
-                <w:szCs w:val="28"/>
-                <w:cs/>
-                <w:lang w:bidi="th-TH"/>
-              </w:rPr>
-              <w:t>สามารถทำงานและทดสอบได้ปกติ</w:t>
-            </w:r>
-            <w:r>
-              <w:rPr>
-                <w:rFonts w:asciiTheme="minorBidi" w:hAnsiTheme="minorBidi" w:hint="cs"/>
-                <w:sz w:val="28"/>
-                <w:szCs w:val="28"/>
-                <w:cs/>
-                <w:lang w:bidi="th-TH"/>
-              </w:rPr>
-              <w:lastRenderedPageBreak/>
-              <w:t>เมื่อทำ</w:t>
-            </w:r>
-            <w:r>
-              <w:rPr>
-                <w:rFonts w:asciiTheme="minorBidi" w:hAnsiTheme="minorBidi"/>
-                <w:sz w:val="28"/>
-                <w:szCs w:val="28"/>
-                <w:lang w:bidi="th-TH"/>
-              </w:rPr>
-              <w:t xml:space="preserve"> </w:t>
-            </w:r>
-            <w:r>
-              <w:rPr>
-                <w:rFonts w:asciiTheme="minorBidi" w:hAnsiTheme="minorBidi"/>
-                <w:sz w:val="28"/>
-                <w:szCs w:val="28"/>
-                <w:lang w:bidi="th-TH"/>
-              </w:rPr>
-              <w:t>manual test</w:t>
-            </w:r>
           </w:p>
         </w:tc>
       </w:tr>
@@ -13386,16 +13356,7 @@
                 <w:szCs w:val="28"/>
                 <w:lang w:bidi="th-TH"/>
               </w:rPr>
-              <w:t>TC0</w:t>
-            </w:r>
-            <w:r>
-              <w:rPr>
-                <w:rFonts w:asciiTheme="minorBidi" w:hAnsiTheme="minorBidi"/>
-                <w:sz w:val="28"/>
-                <w:szCs w:val="28"/>
-                <w:lang w:bidi="th-TH"/>
-              </w:rPr>
-              <w:t>6</w:t>
+              <w:t>TC06</w:t>
             </w:r>
           </w:p>
         </w:tc>
@@ -13506,7 +13467,35 @@
                 <w:cs/>
                 <w:lang w:bidi="th-TH"/>
               </w:rPr>
-              <w:t>ของ</w:t>
+              <w:t xml:space="preserve">ของ </w:t>
+            </w:r>
+            <w:r>
+              <w:rPr>
+                <w:rFonts w:asciiTheme="minorBidi" w:hAnsiTheme="minorBidi"/>
+                <w:sz w:val="28"/>
+                <w:szCs w:val="28"/>
+                <w:lang w:bidi="th-TH"/>
+              </w:rPr>
+              <w:t>News</w:t>
+            </w:r>
+          </w:p>
+          <w:p>
+            <w:pPr>
+              <w:rPr>
+                <w:rFonts w:asciiTheme="minorBidi" w:hAnsiTheme="minorBidi"/>
+                <w:sz w:val="28"/>
+                <w:szCs w:val="28"/>
+                <w:lang w:bidi="th-TH"/>
+              </w:rPr>
+            </w:pPr>
+            <w:r>
+              <w:rPr>
+                <w:rFonts w:asciiTheme="minorBidi" w:hAnsiTheme="minorBidi"/>
+                <w:sz w:val="28"/>
+                <w:szCs w:val="28"/>
+                <w:lang w:bidi="th-TH"/>
+              </w:rPr>
+              <w:t>2.</w:t>
             </w:r>
             <w:r>
               <w:rPr>
@@ -13516,6 +13505,93 @@
                 <w:cs/>
                 <w:lang w:bidi="th-TH"/>
               </w:rPr>
+              <w:t xml:space="preserve">แก้ไขข้อมูลที่ช่อง </w:t>
+            </w:r>
+            <w:r>
+              <w:rPr>
+                <w:rFonts w:asciiTheme="minorBidi" w:hAnsiTheme="minorBidi"/>
+                <w:sz w:val="28"/>
+                <w:szCs w:val="28"/>
+                <w:lang w:bidi="th-TH"/>
+              </w:rPr>
+              <w:t>Title = “Test Edit”</w:t>
+            </w:r>
+          </w:p>
+          <w:p>
+            <w:pPr>
+              <w:rPr>
+                <w:rFonts w:asciiTheme="minorBidi" w:hAnsiTheme="minorBidi"/>
+                <w:sz w:val="28"/>
+                <w:szCs w:val="28"/>
+                <w:lang w:bidi="th-TH"/>
+              </w:rPr>
+            </w:pPr>
+            <w:r>
+              <w:rPr>
+                <w:rFonts w:asciiTheme="minorBidi" w:hAnsiTheme="minorBidi"/>
+                <w:sz w:val="28"/>
+                <w:szCs w:val="28"/>
+                <w:lang w:bidi="th-TH"/>
+              </w:rPr>
+              <w:t>3.</w:t>
+            </w:r>
+            <w:r>
+              <w:rPr>
+                <w:rFonts w:asciiTheme="minorBidi" w:hAnsiTheme="minorBidi" w:hint="cs"/>
+                <w:sz w:val="28"/>
+                <w:szCs w:val="28"/>
+                <w:cs/>
+                <w:lang w:bidi="th-TH"/>
+              </w:rPr>
+              <w:t xml:space="preserve">กดปุ่ม </w:t>
+            </w:r>
+            <w:r>
+              <w:rPr>
+                <w:rFonts w:asciiTheme="minorBidi" w:hAnsiTheme="minorBidi"/>
+                <w:sz w:val="28"/>
+                <w:szCs w:val="28"/>
+                <w:lang w:bidi="th-TH"/>
+              </w:rPr>
+              <w:t>“Update”</w:t>
+            </w:r>
+            <w:r>
+              <w:rPr>
+                <w:rFonts w:asciiTheme="minorBidi" w:hAnsiTheme="minorBidi"/>
+                <w:sz w:val="28"/>
+                <w:szCs w:val="28"/>
+                <w:lang w:bidi="th-TH"/>
+              </w:rPr>
+              <w:br/>
+            </w:r>
+            <w:proofErr w:type="gramStart"/>
+            <w:r>
+              <w:rPr>
+                <w:rFonts w:asciiTheme="minorBidi" w:hAnsiTheme="minorBidi"/>
+                <w:sz w:val="28"/>
+                <w:szCs w:val="28"/>
+                <w:lang w:bidi="th-TH"/>
+              </w:rPr>
+              <w:t>4.</w:t>
+            </w:r>
+            <w:r>
+              <w:rPr>
+                <w:rFonts w:asciiTheme="minorBidi" w:hAnsiTheme="minorBidi" w:hint="cs"/>
+                <w:sz w:val="28"/>
+                <w:szCs w:val="28"/>
+                <w:cs/>
+                <w:lang w:bidi="th-TH"/>
+              </w:rPr>
+              <w:t>กดปุ่ม</w:t>
+            </w:r>
+            <w:proofErr w:type="gramEnd"/>
+            <w:r>
+              <w:rPr>
+                <w:rFonts w:asciiTheme="minorBidi" w:hAnsiTheme="minorBidi" w:hint="cs"/>
+                <w:sz w:val="28"/>
+                <w:szCs w:val="28"/>
+                <w:cs/>
+                <w:lang w:bidi="th-TH"/>
+              </w:rPr>
               <w:t xml:space="preserve"> </w:t>
             </w:r>
             <w:r>
@@ -13525,27 +13601,71 @@
                 <w:szCs w:val="28"/>
                 <w:lang w:bidi="th-TH"/>
               </w:rPr>
-              <w:t>News</w:t>
-            </w:r>
-          </w:p>
-          <w:p>
-            <w:pPr>
-              <w:rPr>
-                <w:rFonts w:asciiTheme="minorBidi" w:hAnsiTheme="minorBidi"/>
-                <w:sz w:val="28"/>
-                <w:szCs w:val="28"/>
-                <w:lang w:bidi="th-TH"/>
-              </w:rPr>
-            </w:pPr>
-            <w:r>
-              <w:rPr>
-                <w:rFonts w:asciiTheme="minorBidi" w:hAnsiTheme="minorBidi"/>
-                <w:sz w:val="28"/>
-                <w:szCs w:val="28"/>
-                <w:lang w:bidi="th-TH"/>
-              </w:rPr>
-              <w:t>2.</w:t>
-            </w:r>
+              <w:t>“</w:t>
+            </w:r>
+            <w:r>
+              <w:rPr>
+                <w:rFonts w:asciiTheme="minorBidi" w:hAnsiTheme="minorBidi"/>
+                <w:sz w:val="28"/>
+                <w:szCs w:val="28"/>
+                <w:cs/>
+                <w:lang w:bidi="th-TH"/>
+              </w:rPr>
+              <w:t>ใช่</w:t>
+            </w:r>
+            <w:r>
+              <w:rPr>
+                <w:rFonts w:asciiTheme="minorBidi" w:hAnsiTheme="minorBidi"/>
+                <w:sz w:val="28"/>
+                <w:szCs w:val="28"/>
+                <w:lang w:bidi="th-TH"/>
+              </w:rPr>
+              <w:t xml:space="preserve">, </w:t>
+            </w:r>
+            <w:r>
+              <w:rPr>
+                <w:rFonts w:asciiTheme="minorBidi" w:hAnsiTheme="minorBidi"/>
+                <w:sz w:val="28"/>
+                <w:szCs w:val="28"/>
+                <w:cs/>
+                <w:lang w:bidi="th-TH"/>
+              </w:rPr>
+              <w:t>อัปเดตเลย</w:t>
+            </w:r>
+            <w:r>
+              <w:rPr>
+                <w:rFonts w:asciiTheme="minorBidi" w:hAnsiTheme="minorBidi"/>
+                <w:sz w:val="28"/>
+                <w:szCs w:val="28"/>
+                <w:lang w:bidi="th-TH"/>
+              </w:rPr>
+              <w:t>!</w:t>
+            </w:r>
+            <w:r>
+              <w:rPr>
+                <w:rFonts w:asciiTheme="minorBidi" w:hAnsiTheme="minorBidi"/>
+                <w:sz w:val="28"/>
+                <w:szCs w:val="28"/>
+                <w:lang w:bidi="th-TH"/>
+              </w:rPr>
+              <w:t>”</w:t>
+            </w:r>
+          </w:p>
+        </w:tc>
+        <w:tc>
+          <w:tcPr>
+            <w:tcW w:w="2984" w:type="dxa"/>
+          </w:tcPr>
+          <w:p>
+            <w:pPr>
+              <w:rPr>
+                <w:rFonts w:asciiTheme="minorBidi" w:hAnsiTheme="minorBidi"/>
+                <w:sz w:val="28"/>
+                <w:szCs w:val="28"/>
+                <w:cs/>
+                <w:lang w:bidi="th-TH"/>
+              </w:rPr>
+            </w:pPr>
             <w:r>
               <w:rPr>
                 <w:rFonts w:asciiTheme="minorBidi" w:hAnsiTheme="minorBidi" w:hint="cs"/>
@@ -13554,35 +13674,16 @@
                 <w:cs/>
                 <w:lang w:bidi="th-TH"/>
               </w:rPr>
-              <w:t xml:space="preserve">แก้ไขข้อมูลที่ช่อง </w:t>
-            </w:r>
-            <w:r>
-              <w:rPr>
-                <w:rFonts w:asciiTheme="minorBidi" w:hAnsiTheme="minorBidi"/>
-                <w:sz w:val="28"/>
-                <w:szCs w:val="28"/>
-                <w:lang w:bidi="th-TH"/>
-              </w:rPr>
-              <w:t>Title = “Test Edit”</w:t>
-            </w:r>
-          </w:p>
-          <w:p>
-            <w:pPr>
-              <w:rPr>
-                <w:rFonts w:asciiTheme="minorBidi" w:hAnsiTheme="minorBidi"/>
-                <w:sz w:val="28"/>
-                <w:szCs w:val="28"/>
-                <w:lang w:bidi="th-TH"/>
-              </w:rPr>
-            </w:pPr>
-            <w:r>
-              <w:rPr>
-                <w:rFonts w:asciiTheme="minorBidi" w:hAnsiTheme="minorBidi"/>
-                <w:sz w:val="28"/>
-                <w:szCs w:val="28"/>
-                <w:lang w:bidi="th-TH"/>
-              </w:rPr>
-              <w:t>3.</w:t>
+              <w:t xml:space="preserve">กลับไปยังหน้า หน้า </w:t>
+            </w:r>
+            <w:r>
+              <w:rPr>
+                <w:rFonts w:asciiTheme="minorBidi" w:hAnsiTheme="minorBidi"/>
+                <w:sz w:val="28"/>
+                <w:szCs w:val="28"/>
+                <w:lang w:bidi="th-TH"/>
+              </w:rPr>
+              <w:t>Manage Highlights</w:t>
             </w:r>
             <w:r>
               <w:rPr>
@@ -13592,157 +13693,7 @@
                 <w:cs/>
                 <w:lang w:bidi="th-TH"/>
               </w:rPr>
-              <w:t xml:space="preserve">กดปุ่ม </w:t>
-            </w:r>
-            <w:r>
-              <w:rPr>
-                <w:rFonts w:asciiTheme="minorBidi" w:hAnsiTheme="minorBidi"/>
-                <w:sz w:val="28"/>
-                <w:szCs w:val="28"/>
-                <w:lang w:bidi="th-TH"/>
-              </w:rPr>
-              <w:t>“Update”</w:t>
-            </w:r>
-            <w:r>
-              <w:rPr>
-                <w:rFonts w:asciiTheme="minorBidi" w:hAnsiTheme="minorBidi"/>
-                <w:sz w:val="28"/>
-                <w:szCs w:val="28"/>
-                <w:lang w:bidi="th-TH"/>
-              </w:rPr>
-              <w:br/>
-              <w:t>4.</w:t>
-            </w:r>
-            <w:r>
-              <w:rPr>
-                <w:rFonts w:asciiTheme="minorBidi" w:hAnsiTheme="minorBidi" w:hint="cs"/>
-                <w:sz w:val="28"/>
-                <w:szCs w:val="28"/>
-                <w:cs/>
-                <w:lang w:bidi="th-TH"/>
-              </w:rPr>
-              <w:t xml:space="preserve">กดปุ่ม </w:t>
-            </w:r>
-            <w:r>
-              <w:rPr>
-                <w:rFonts w:asciiTheme="minorBidi" w:hAnsiTheme="minorBidi"/>
-                <w:sz w:val="28"/>
-                <w:szCs w:val="28"/>
-                <w:lang w:bidi="th-TH"/>
-              </w:rPr>
-              <w:t>“</w:t>
-            </w:r>
-            <w:r>
-              <w:rPr>
-                <w:rFonts w:asciiTheme="minorBidi" w:hAnsiTheme="minorBidi"/>
-                <w:sz w:val="28"/>
-                <w:szCs w:val="28"/>
-                <w:cs/>
-                <w:lang w:bidi="th-TH"/>
-              </w:rPr>
-              <w:t>ใช่</w:t>
-            </w:r>
-            <w:r>
-              <w:rPr>
-                <w:rFonts w:asciiTheme="minorBidi" w:hAnsiTheme="minorBidi"/>
-                <w:sz w:val="28"/>
-                <w:szCs w:val="28"/>
-                <w:lang w:bidi="th-TH"/>
-              </w:rPr>
-              <w:t xml:space="preserve">, </w:t>
-            </w:r>
-            <w:r>
-              <w:rPr>
-                <w:rFonts w:asciiTheme="minorBidi" w:hAnsiTheme="minorBidi"/>
-                <w:sz w:val="28"/>
-                <w:szCs w:val="28"/>
-                <w:cs/>
-                <w:lang w:bidi="th-TH"/>
-              </w:rPr>
-              <w:t>อัปเดตเลย</w:t>
-            </w:r>
-            <w:r>
-              <w:rPr>
-                <w:rFonts w:asciiTheme="minorBidi" w:hAnsiTheme="minorBidi"/>
-                <w:sz w:val="28"/>
-                <w:szCs w:val="28"/>
-                <w:lang w:bidi="th-TH"/>
-              </w:rPr>
-              <w:t>!</w:t>
-            </w:r>
-            <w:r>
-              <w:rPr>
-                <w:rFonts w:asciiTheme="minorBidi" w:hAnsiTheme="minorBidi"/>
-                <w:sz w:val="28"/>
-                <w:szCs w:val="28"/>
-                <w:lang w:bidi="th-TH"/>
-              </w:rPr>
-              <w:t>”</w:t>
-            </w:r>
-          </w:p>
-        </w:tc>
-        <w:tc>
-          <w:tcPr>
-            <w:tcW w:w="2984" w:type="dxa"/>
-          </w:tcPr>
-          <w:p>
-            <w:pPr>
-              <w:rPr>
-                <w:rFonts w:asciiTheme="minorBidi" w:hAnsiTheme="minorBidi" w:hint="cs"/>
-                <w:sz w:val="28"/>
-                <w:szCs w:val="28"/>
-                <w:cs/>
-                <w:lang w:bidi="th-TH"/>
-              </w:rPr>
-            </w:pPr>
-            <w:r>
-              <w:rPr>
-                <w:rFonts w:asciiTheme="minorBidi" w:hAnsiTheme="minorBidi" w:hint="cs"/>
-                <w:sz w:val="28"/>
-                <w:szCs w:val="28"/>
-                <w:cs/>
-                <w:lang w:bidi="th-TH"/>
-              </w:rPr>
-              <w:t xml:space="preserve">กลับไปยังหน้า </w:t>
-            </w:r>
-            <w:r>
-              <w:rPr>
-                <w:rFonts w:asciiTheme="minorBidi" w:hAnsiTheme="minorBidi" w:hint="cs"/>
-                <w:sz w:val="28"/>
-                <w:szCs w:val="28"/>
-                <w:cs/>
-                <w:lang w:bidi="th-TH"/>
-              </w:rPr>
-              <w:t xml:space="preserve">หน้า </w:t>
-            </w:r>
-            <w:r>
-              <w:rPr>
-                <w:rFonts w:asciiTheme="minorBidi" w:hAnsiTheme="minorBidi"/>
-                <w:sz w:val="28"/>
-                <w:szCs w:val="28"/>
-                <w:lang w:bidi="th-TH"/>
-              </w:rPr>
-              <w:t>Manage Highlights</w:t>
-            </w:r>
-            <w:r>
-              <w:rPr>
-                <w:rFonts w:asciiTheme="minorBidi" w:hAnsiTheme="minorBidi" w:hint="cs"/>
-                <w:sz w:val="28"/>
-                <w:szCs w:val="28"/>
-                <w:cs/>
-                <w:lang w:bidi="th-TH"/>
-              </w:rPr>
-              <w:t xml:space="preserve"> และ</w:t>
-            </w:r>
-            <w:r>
-              <w:rPr>
-                <w:rFonts w:asciiTheme="minorBidi" w:hAnsiTheme="minorBidi" w:hint="cs"/>
-                <w:sz w:val="28"/>
-                <w:szCs w:val="28"/>
-                <w:cs/>
-                <w:lang w:bidi="th-TH"/>
-              </w:rPr>
-              <w:t>แสดงแจ้งเตือน</w:t>
+              <w:t xml:space="preserve"> และแสดงแจ้งเตือน</w:t>
             </w:r>
             <w:r>
               <w:rPr>
@@ -13951,16 +13902,7 @@
                 <w:szCs w:val="28"/>
                 <w:lang w:bidi="th-TH"/>
               </w:rPr>
-              <w:t>TC0</w:t>
-            </w:r>
-            <w:r>
-              <w:rPr>
-                <w:rFonts w:asciiTheme="minorBidi" w:hAnsiTheme="minorBidi"/>
-                <w:sz w:val="28"/>
-                <w:szCs w:val="28"/>
-                <w:lang w:bidi="th-TH"/>
-              </w:rPr>
-              <w:t>7</w:t>
+              <w:t>TC07</w:t>
             </w:r>
           </w:p>
         </w:tc>
@@ -14029,21 +13971,40 @@
           <w:p>
             <w:pPr>
               <w:rPr>
+                <w:rFonts w:asciiTheme="minorBidi" w:hAnsiTheme="minorBidi"/>
+                <w:sz w:val="28"/>
+                <w:szCs w:val="28"/>
+                <w:cs/>
+                <w:lang w:bidi="th-TH"/>
+              </w:rPr>
+            </w:pPr>
+            <w:r>
+              <w:rPr>
+                <w:rFonts w:asciiTheme="minorBidi" w:hAnsiTheme="minorBidi"/>
+                <w:sz w:val="28"/>
+                <w:szCs w:val="28"/>
+                <w:lang w:bidi="th-TH"/>
+              </w:rPr>
+              <w:t>1.</w:t>
+            </w:r>
+            <w:r>
+              <w:rPr>
                 <w:rFonts w:asciiTheme="minorBidi" w:hAnsiTheme="minorBidi" w:hint="cs"/>
                 <w:sz w:val="28"/>
                 <w:szCs w:val="28"/>
                 <w:cs/>
                 <w:lang w:bidi="th-TH"/>
               </w:rPr>
-            </w:pPr>
-            <w:r>
-              <w:rPr>
-                <w:rFonts w:asciiTheme="minorBidi" w:hAnsiTheme="minorBidi"/>
-                <w:sz w:val="28"/>
-                <w:szCs w:val="28"/>
-                <w:lang w:bidi="th-TH"/>
-              </w:rPr>
-              <w:t>1.</w:t>
+              <w:t xml:space="preserve">กดที่ปุ่ม </w:t>
+            </w:r>
+            <w:r>
+              <w:rPr>
+                <w:rFonts w:asciiTheme="minorBidi" w:hAnsiTheme="minorBidi"/>
+                <w:sz w:val="28"/>
+                <w:szCs w:val="28"/>
+                <w:lang w:bidi="th-TH"/>
+              </w:rPr>
+              <w:t xml:space="preserve">“Delete” </w:t>
             </w:r>
             <w:r>
               <w:rPr>
@@ -14053,16 +14014,16 @@
                 <w:cs/>
                 <w:lang w:bidi="th-TH"/>
               </w:rPr>
-              <w:t xml:space="preserve">กดที่ปุ่ม </w:t>
-            </w:r>
-            <w:r>
-              <w:rPr>
-                <w:rFonts w:asciiTheme="minorBidi" w:hAnsiTheme="minorBidi"/>
-                <w:sz w:val="28"/>
-                <w:szCs w:val="28"/>
-                <w:lang w:bidi="th-TH"/>
-              </w:rPr>
-              <w:t xml:space="preserve">“Delete” </w:t>
+              <w:t xml:space="preserve">ที่ </w:t>
+            </w:r>
+            <w:r>
+              <w:rPr>
+                <w:rFonts w:asciiTheme="minorBidi" w:hAnsiTheme="minorBidi"/>
+                <w:sz w:val="28"/>
+                <w:szCs w:val="28"/>
+                <w:lang w:bidi="th-TH"/>
+              </w:rPr>
+              <w:t xml:space="preserve">News </w:t>
             </w:r>
             <w:r>
               <w:rPr>
@@ -14072,7 +14033,26 @@
                 <w:cs/>
                 <w:lang w:bidi="th-TH"/>
               </w:rPr>
-              <w:t>ที่</w:t>
+              <w:t>ที่ต้องการลบ</w:t>
+            </w:r>
+          </w:p>
+          <w:p>
+            <w:pPr>
+              <w:rPr>
+                <w:rFonts w:asciiTheme="minorBidi" w:hAnsiTheme="minorBidi"/>
+                <w:sz w:val="28"/>
+                <w:szCs w:val="28"/>
+                <w:lang w:bidi="th-TH"/>
+              </w:rPr>
+            </w:pPr>
+            <w:r>
+              <w:rPr>
+                <w:rFonts w:asciiTheme="minorBidi" w:hAnsiTheme="minorBidi"/>
+                <w:sz w:val="28"/>
+                <w:szCs w:val="28"/>
+                <w:lang w:bidi="th-TH"/>
+              </w:rPr>
+              <w:t>2.</w:t>
             </w:r>
             <w:r>
               <w:rPr>
@@ -14082,26 +14062,79 @@
                 <w:cs/>
                 <w:lang w:bidi="th-TH"/>
               </w:rPr>
-              <w:t xml:space="preserve"> </w:t>
-            </w:r>
-            <w:r>
-              <w:rPr>
-                <w:rFonts w:asciiTheme="minorBidi" w:hAnsiTheme="minorBidi"/>
-                <w:sz w:val="28"/>
-                <w:szCs w:val="28"/>
-                <w:lang w:bidi="th-TH"/>
-              </w:rPr>
-              <w:t>News</w:t>
-            </w:r>
-            <w:r>
-              <w:rPr>
-                <w:rFonts w:asciiTheme="minorBidi" w:hAnsiTheme="minorBidi"/>
-                <w:sz w:val="28"/>
-                <w:szCs w:val="28"/>
-                <w:lang w:bidi="th-TH"/>
-              </w:rPr>
-              <w:t xml:space="preserve"> </w:t>
-            </w:r>
+              <w:t xml:space="preserve">กดปุ่ม </w:t>
+            </w:r>
+            <w:r>
+              <w:rPr>
+                <w:rFonts w:asciiTheme="minorBidi" w:hAnsiTheme="minorBidi"/>
+                <w:sz w:val="28"/>
+                <w:szCs w:val="28"/>
+                <w:lang w:bidi="th-TH"/>
+              </w:rPr>
+              <w:t>“</w:t>
+            </w:r>
+            <w:r>
+              <w:rPr>
+                <w:rFonts w:asciiTheme="minorBidi" w:hAnsiTheme="minorBidi"/>
+                <w:sz w:val="28"/>
+                <w:szCs w:val="28"/>
+                <w:cs/>
+                <w:lang w:bidi="th-TH"/>
+              </w:rPr>
+              <w:t>ใช่</w:t>
+            </w:r>
+            <w:r>
+              <w:rPr>
+                <w:rFonts w:asciiTheme="minorBidi" w:hAnsiTheme="minorBidi"/>
+                <w:sz w:val="28"/>
+                <w:szCs w:val="28"/>
+                <w:lang w:bidi="th-TH"/>
+              </w:rPr>
+              <w:t xml:space="preserve">, </w:t>
+            </w:r>
+            <w:r>
+              <w:rPr>
+                <w:rFonts w:asciiTheme="minorBidi" w:hAnsiTheme="minorBidi"/>
+                <w:sz w:val="28"/>
+                <w:szCs w:val="28"/>
+                <w:cs/>
+                <w:lang w:bidi="th-TH"/>
+              </w:rPr>
+              <w:t>ลบเลย</w:t>
+            </w:r>
+            <w:r>
+              <w:rPr>
+                <w:rFonts w:asciiTheme="minorBidi" w:hAnsiTheme="minorBidi"/>
+                <w:sz w:val="28"/>
+                <w:szCs w:val="28"/>
+                <w:lang w:bidi="th-TH"/>
+              </w:rPr>
+              <w:t>!</w:t>
+            </w:r>
+            <w:r>
+              <w:rPr>
+                <w:rFonts w:asciiTheme="minorBidi" w:hAnsiTheme="minorBidi"/>
+                <w:sz w:val="28"/>
+                <w:szCs w:val="28"/>
+                <w:lang w:bidi="th-TH"/>
+              </w:rPr>
+              <w:t>”</w:t>
+            </w:r>
+          </w:p>
+        </w:tc>
+        <w:tc>
+          <w:tcPr>
+            <w:tcW w:w="2984" w:type="dxa"/>
+          </w:tcPr>
+          <w:p>
+            <w:pPr>
+              <w:rPr>
+                <w:rFonts w:asciiTheme="minorBidi" w:hAnsiTheme="minorBidi"/>
+                <w:sz w:val="28"/>
+                <w:szCs w:val="28"/>
+                <w:lang w:bidi="th-TH"/>
+              </w:rPr>
+            </w:pPr>
             <w:r>
               <w:rPr>
                 <w:rFonts w:asciiTheme="minorBidi" w:hAnsiTheme="minorBidi" w:hint="cs"/>
@@ -14110,116 +14143,6 @@
                 <w:cs/>
                 <w:lang w:bidi="th-TH"/>
               </w:rPr>
-              <w:t>ที่ต้องการลบ</w:t>
-            </w:r>
-          </w:p>
-          <w:p>
-            <w:pPr>
-              <w:rPr>
-                <w:rFonts w:asciiTheme="minorBidi" w:hAnsiTheme="minorBidi"/>
-                <w:sz w:val="28"/>
-                <w:szCs w:val="28"/>
-                <w:lang w:bidi="th-TH"/>
-              </w:rPr>
-            </w:pPr>
-            <w:r>
-              <w:rPr>
-                <w:rFonts w:asciiTheme="minorBidi" w:hAnsiTheme="minorBidi"/>
-                <w:sz w:val="28"/>
-                <w:szCs w:val="28"/>
-                <w:lang w:bidi="th-TH"/>
-              </w:rPr>
-              <w:t>2.</w:t>
-            </w:r>
-            <w:r>
-              <w:rPr>
-                <w:rFonts w:asciiTheme="minorBidi" w:hAnsiTheme="minorBidi" w:hint="cs"/>
-                <w:sz w:val="28"/>
-                <w:szCs w:val="28"/>
-                <w:cs/>
-                <w:lang w:bidi="th-TH"/>
-              </w:rPr>
-              <w:t xml:space="preserve">กดปุ่ม </w:t>
-            </w:r>
-            <w:r>
-              <w:rPr>
-                <w:rFonts w:asciiTheme="minorBidi" w:hAnsiTheme="minorBidi"/>
-                <w:sz w:val="28"/>
-                <w:szCs w:val="28"/>
-                <w:lang w:bidi="th-TH"/>
-              </w:rPr>
-              <w:t>“</w:t>
-            </w:r>
-            <w:r>
-              <w:rPr>
-                <w:rFonts w:asciiTheme="minorBidi" w:hAnsiTheme="minorBidi"/>
-                <w:sz w:val="28"/>
-                <w:szCs w:val="28"/>
-                <w:cs/>
-                <w:lang w:bidi="th-TH"/>
-              </w:rPr>
-              <w:t>ใช่</w:t>
-            </w:r>
-            <w:r>
-              <w:rPr>
-                <w:rFonts w:asciiTheme="minorBidi" w:hAnsiTheme="minorBidi"/>
-                <w:sz w:val="28"/>
-                <w:szCs w:val="28"/>
-                <w:lang w:bidi="th-TH"/>
-              </w:rPr>
-              <w:t xml:space="preserve">, </w:t>
-            </w:r>
-            <w:r>
-              <w:rPr>
-                <w:rFonts w:asciiTheme="minorBidi" w:hAnsiTheme="minorBidi"/>
-                <w:sz w:val="28"/>
-                <w:szCs w:val="28"/>
-                <w:cs/>
-                <w:lang w:bidi="th-TH"/>
-              </w:rPr>
-              <w:t>ลบเลย</w:t>
-            </w:r>
-            <w:r>
-              <w:rPr>
-                <w:rFonts w:asciiTheme="minorBidi" w:hAnsiTheme="minorBidi"/>
-                <w:sz w:val="28"/>
-                <w:szCs w:val="28"/>
-                <w:lang w:bidi="th-TH"/>
-              </w:rPr>
-              <w:t>!</w:t>
-            </w:r>
-            <w:r>
-              <w:rPr>
-                <w:rFonts w:asciiTheme="minorBidi" w:hAnsiTheme="minorBidi"/>
-                <w:sz w:val="28"/>
-                <w:szCs w:val="28"/>
-                <w:lang w:bidi="th-TH"/>
-              </w:rPr>
-              <w:t>”</w:t>
-            </w:r>
-          </w:p>
-        </w:tc>
-        <w:tc>
-          <w:tcPr>
-            <w:tcW w:w="2984" w:type="dxa"/>
-          </w:tcPr>
-          <w:p>
-            <w:pPr>
-              <w:rPr>
-                <w:rFonts w:asciiTheme="minorBidi" w:hAnsiTheme="minorBidi"/>
-                <w:sz w:val="28"/>
-                <w:szCs w:val="28"/>
-                <w:lang w:bidi="th-TH"/>
-              </w:rPr>
-            </w:pPr>
-            <w:r>
-              <w:rPr>
-                <w:rFonts w:asciiTheme="minorBidi" w:hAnsiTheme="minorBidi" w:hint="cs"/>
-                <w:sz w:val="28"/>
-                <w:szCs w:val="28"/>
-                <w:cs/>
-                <w:lang w:bidi="th-TH"/>
-              </w:rPr>
               <w:t xml:space="preserve">แสดง </w:t>
             </w:r>
             <w:r>
@@ -14229,16 +14152,7 @@
                 <w:szCs w:val="28"/>
                 <w:lang w:bidi="th-TH"/>
               </w:rPr>
-              <w:t xml:space="preserve">popup </w:t>
-            </w:r>
-            <w:r>
-              <w:rPr>
-                <w:rFonts w:asciiTheme="minorBidi" w:hAnsiTheme="minorBidi"/>
-                <w:sz w:val="28"/>
-                <w:szCs w:val="28"/>
-                <w:lang w:bidi="th-TH"/>
-              </w:rPr>
-              <w:t>“</w:t>
+              <w:t>popup “</w:t>
             </w:r>
             <w:r>
               <w:rPr>
@@ -14457,16 +14371,7 @@
                 <w:szCs w:val="28"/>
                 <w:lang w:bidi="th-TH"/>
               </w:rPr>
-              <w:t>TC0</w:t>
-            </w:r>
-            <w:r>
-              <w:rPr>
-                <w:rFonts w:asciiTheme="minorBidi" w:hAnsiTheme="minorBidi"/>
-                <w:sz w:val="28"/>
-                <w:szCs w:val="28"/>
-                <w:lang w:bidi="th-TH"/>
-              </w:rPr>
-              <w:t>8</w:t>
+              <w:t>TC08</w:t>
             </w:r>
           </w:p>
         </w:tc>
@@ -14493,23 +14398,25 @@
               </w:rPr>
               <w:t xml:space="preserve">Test Add News </w:t>
             </w:r>
-            <w:r>
-              <w:rPr>
-                <w:rFonts w:asciiTheme="minorBidi" w:hAnsiTheme="minorBidi"/>
-                <w:sz w:val="28"/>
-                <w:szCs w:val="28"/>
-                <w:lang w:bidi="th-TH"/>
-              </w:rPr>
-              <w:t>T</w:t>
-            </w:r>
-            <w:r>
-              <w:rPr>
-                <w:rFonts w:asciiTheme="minorBidi" w:hAnsiTheme="minorBidi"/>
-                <w:sz w:val="28"/>
-                <w:szCs w:val="28"/>
-                <w:lang w:bidi="th-TH"/>
-              </w:rPr>
-              <w:t>o Highlights:</w:t>
+            <w:proofErr w:type="gramStart"/>
+            <w:r>
+              <w:rPr>
+                <w:rFonts w:asciiTheme="minorBidi" w:hAnsiTheme="minorBidi"/>
+                <w:sz w:val="28"/>
+                <w:szCs w:val="28"/>
+                <w:lang w:bidi="th-TH"/>
+              </w:rPr>
+              <w:t>To</w:t>
+            </w:r>
+            <w:proofErr w:type="gramEnd"/>
+            <w:r>
+              <w:rPr>
+                <w:rFonts w:asciiTheme="minorBidi" w:hAnsiTheme="minorBidi"/>
+                <w:sz w:val="28"/>
+                <w:szCs w:val="28"/>
+                <w:lang w:bidi="th-TH"/>
+              </w:rPr>
+              <w:t xml:space="preserve"> Highlights:</w:t>
             </w:r>
           </w:p>
           <w:p>
@@ -14576,25 +14483,7 @@
                 <w:szCs w:val="28"/>
                 <w:lang w:bidi="th-TH"/>
               </w:rPr>
-              <w:t>“</w:t>
-            </w:r>
-            <w:r>
-              <w:rPr>
-                <w:rFonts w:asciiTheme="minorBidi" w:hAnsiTheme="minorBidi"/>
-                <w:sz w:val="28"/>
-                <w:szCs w:val="28"/>
-                <w:lang w:bidi="th-TH"/>
-              </w:rPr>
-              <w:t>ADD</w:t>
-            </w:r>
-            <w:r>
-              <w:rPr>
-                <w:rFonts w:asciiTheme="minorBidi" w:hAnsiTheme="minorBidi"/>
-                <w:sz w:val="28"/>
-                <w:szCs w:val="28"/>
-                <w:lang w:bidi="th-TH"/>
-              </w:rPr>
-              <w:t xml:space="preserve">” </w:t>
+              <w:t xml:space="preserve">“ADD” </w:t>
             </w:r>
             <w:r>
               <w:rPr>
@@ -14623,17 +14512,7 @@
                 <w:cs/>
                 <w:lang w:bidi="th-TH"/>
               </w:rPr>
-              <w:t>ที่ต้องการ</w:t>
-            </w:r>
-            <w:r>
-              <w:rPr>
-                <w:rFonts w:asciiTheme="minorBidi" w:hAnsiTheme="minorBidi" w:hint="cs"/>
-                <w:sz w:val="28"/>
-                <w:szCs w:val="28"/>
-                <w:cs/>
-                <w:lang w:bidi="th-TH"/>
-              </w:rPr>
-              <w:t xml:space="preserve">เพิ่มลงใน </w:t>
+              <w:t xml:space="preserve">ที่ต้องการเพิ่มลงใน </w:t>
             </w:r>
             <w:r>
               <w:rPr>
@@ -14764,7 +14643,7 @@
           <w:p>
             <w:pPr>
               <w:rPr>
-                <w:rFonts w:asciiTheme="minorBidi" w:hAnsiTheme="minorBidi" w:hint="cs"/>
+                <w:rFonts w:asciiTheme="minorBidi" w:hAnsiTheme="minorBidi"/>
                 <w:sz w:val="28"/>
                 <w:szCs w:val="28"/>
                 <w:cs/>
@@ -14972,16 +14851,7 @@
                 <w:szCs w:val="28"/>
                 <w:lang w:bidi="th-TH"/>
               </w:rPr>
-              <w:t>TC0</w:t>
-            </w:r>
-            <w:r>
-              <w:rPr>
-                <w:rFonts w:asciiTheme="minorBidi" w:hAnsiTheme="minorBidi"/>
-                <w:sz w:val="28"/>
-                <w:szCs w:val="28"/>
-                <w:lang w:bidi="th-TH"/>
-              </w:rPr>
-              <w:t>9</w:t>
+              <w:t>TC09</w:t>
             </w:r>
           </w:p>
         </w:tc>
@@ -15073,25 +14943,7 @@
                 <w:szCs w:val="28"/>
                 <w:lang w:bidi="th-TH"/>
               </w:rPr>
-              <w:t>“</w:t>
-            </w:r>
-            <w:r>
-              <w:rPr>
-                <w:rFonts w:asciiTheme="minorBidi" w:hAnsiTheme="minorBidi"/>
-                <w:sz w:val="28"/>
-                <w:szCs w:val="28"/>
-                <w:lang w:bidi="th-TH"/>
-              </w:rPr>
-              <w:t>REMOVE</w:t>
-            </w:r>
-            <w:r>
-              <w:rPr>
-                <w:rFonts w:asciiTheme="minorBidi" w:hAnsiTheme="minorBidi"/>
-                <w:sz w:val="28"/>
-                <w:szCs w:val="28"/>
-                <w:lang w:bidi="th-TH"/>
-              </w:rPr>
-              <w:t xml:space="preserve">” </w:t>
+              <w:t xml:space="preserve">“REMOVE” </w:t>
             </w:r>
             <w:r>
               <w:rPr>
@@ -15120,8 +14972,33 @@
                 <w:cs/>
                 <w:lang w:bidi="th-TH"/>
               </w:rPr>
-              <w:t>ที่ต้องการ</w:t>
-            </w:r>
+              <w:t xml:space="preserve">ที่ต้องการนำออกจาก </w:t>
+            </w:r>
+            <w:r>
+              <w:rPr>
+                <w:rFonts w:asciiTheme="minorBidi" w:hAnsiTheme="minorBidi"/>
+                <w:sz w:val="28"/>
+                <w:szCs w:val="28"/>
+                <w:lang w:bidi="th-TH"/>
+              </w:rPr>
+              <w:t>Highlights</w:t>
+            </w:r>
+          </w:p>
+        </w:tc>
+        <w:tc>
+          <w:tcPr>
+            <w:tcW w:w="2984" w:type="dxa"/>
+          </w:tcPr>
+          <w:p>
+            <w:pPr>
+              <w:rPr>
+                <w:rFonts w:asciiTheme="minorBidi" w:hAnsiTheme="minorBidi"/>
+                <w:sz w:val="28"/>
+                <w:szCs w:val="28"/>
+                <w:cs/>
+                <w:lang w:bidi="th-TH"/>
+              </w:rPr>
+            </w:pPr>
             <w:r>
               <w:rPr>
                 <w:rFonts w:asciiTheme="minorBidi" w:hAnsiTheme="minorBidi" w:hint="cs"/>
@@ -15130,17 +15007,64 @@
                 <w:cs/>
                 <w:lang w:bidi="th-TH"/>
               </w:rPr>
+              <w:t xml:space="preserve">แสดง </w:t>
+            </w:r>
+            <w:r>
+              <w:rPr>
+                <w:rFonts w:asciiTheme="minorBidi" w:hAnsiTheme="minorBidi"/>
+                <w:sz w:val="28"/>
+                <w:szCs w:val="28"/>
+                <w:lang w:bidi="th-TH"/>
+              </w:rPr>
+              <w:t>popup “</w:t>
+            </w:r>
+            <w:r>
+              <w:rPr>
+                <w:rFonts w:asciiTheme="minorBidi" w:hAnsiTheme="minorBidi" w:hint="cs"/>
+                <w:sz w:val="28"/>
+                <w:szCs w:val="28"/>
+                <w:cs/>
+                <w:lang w:bidi="th-TH"/>
+              </w:rPr>
               <w:t>นำออกจาก</w:t>
             </w:r>
             <w:r>
               <w:rPr>
+                <w:rFonts w:asciiTheme="minorBidi" w:hAnsiTheme="minorBidi"/>
+                <w:sz w:val="28"/>
+                <w:szCs w:val="28"/>
+                <w:lang w:bidi="th-TH"/>
+              </w:rPr>
+              <w:t xml:space="preserve"> Highlights </w:t>
+            </w:r>
+            <w:r>
+              <w:rPr>
                 <w:rFonts w:asciiTheme="minorBidi" w:hAnsiTheme="minorBidi" w:hint="cs"/>
                 <w:sz w:val="28"/>
                 <w:szCs w:val="28"/>
                 <w:cs/>
                 <w:lang w:bidi="th-TH"/>
               </w:rPr>
-              <w:t xml:space="preserve"> </w:t>
+              <w:t>แล้ว</w:t>
+            </w:r>
+            <w:r>
+              <w:rPr>
+                <w:rFonts w:asciiTheme="minorBidi" w:hAnsiTheme="minorBidi"/>
+                <w:sz w:val="28"/>
+                <w:szCs w:val="28"/>
+                <w:lang w:bidi="th-TH"/>
+              </w:rPr>
+              <w:t xml:space="preserve">!” </w:t>
+            </w:r>
+            <w:r>
+              <w:rPr>
+                <w:rFonts w:asciiTheme="minorBidi" w:hAnsiTheme="minorBidi" w:hint="cs"/>
+                <w:sz w:val="28"/>
+                <w:szCs w:val="28"/>
+                <w:cs/>
+                <w:lang w:bidi="th-TH"/>
+              </w:rPr>
+              <w:t xml:space="preserve">และข่าวสารที่อยู่ในตาราง </w:t>
             </w:r>
             <w:r>
               <w:rPr>
@@ -15151,14 +15075,7 @@
               </w:rPr>
               <w:t>Highlights</w:t>
             </w:r>
-          </w:p>
-        </w:tc>
-        <w:tc>
-          <w:tcPr>
-            <w:tcW w:w="2984" w:type="dxa"/>
-          </w:tcPr>
-          <w:p>
-            <w:pPr>
+            <w:r>
               <w:rPr>
                 <w:rFonts w:asciiTheme="minorBidi" w:hAnsiTheme="minorBidi" w:hint="cs"/>
                 <w:sz w:val="28"/>
@@ -15166,129 +15083,16 @@
                 <w:cs/>
                 <w:lang w:bidi="th-TH"/>
               </w:rPr>
-            </w:pPr>
-            <w:r>
-              <w:rPr>
-                <w:rFonts w:asciiTheme="minorBidi" w:hAnsiTheme="minorBidi" w:hint="cs"/>
-                <w:sz w:val="28"/>
-                <w:szCs w:val="28"/>
-                <w:cs/>
-                <w:lang w:bidi="th-TH"/>
-              </w:rPr>
-              <w:t xml:space="preserve">แสดง </w:t>
-            </w:r>
-            <w:r>
-              <w:rPr>
-                <w:rFonts w:asciiTheme="minorBidi" w:hAnsiTheme="minorBidi"/>
-                <w:sz w:val="28"/>
-                <w:szCs w:val="28"/>
-                <w:lang w:bidi="th-TH"/>
-              </w:rPr>
-              <w:t>popup “</w:t>
-            </w:r>
-            <w:r>
-              <w:rPr>
-                <w:rFonts w:asciiTheme="minorBidi" w:hAnsiTheme="minorBidi" w:hint="cs"/>
-                <w:sz w:val="28"/>
-                <w:szCs w:val="28"/>
-                <w:cs/>
-                <w:lang w:bidi="th-TH"/>
-              </w:rPr>
-              <w:t>นำออกจาก</w:t>
-            </w:r>
-            <w:r>
-              <w:rPr>
-                <w:rFonts w:asciiTheme="minorBidi" w:hAnsiTheme="minorBidi"/>
-                <w:sz w:val="28"/>
-                <w:szCs w:val="28"/>
-                <w:lang w:bidi="th-TH"/>
-              </w:rPr>
-              <w:t xml:space="preserve"> Highlights </w:t>
-            </w:r>
-            <w:r>
-              <w:rPr>
-                <w:rFonts w:asciiTheme="minorBidi" w:hAnsiTheme="minorBidi" w:hint="cs"/>
-                <w:sz w:val="28"/>
-                <w:szCs w:val="28"/>
-                <w:cs/>
-                <w:lang w:bidi="th-TH"/>
-              </w:rPr>
-              <w:t>แล้ว</w:t>
-            </w:r>
-            <w:r>
-              <w:rPr>
-                <w:rFonts w:asciiTheme="minorBidi" w:hAnsiTheme="minorBidi"/>
-                <w:sz w:val="28"/>
-                <w:szCs w:val="28"/>
-                <w:lang w:bidi="th-TH"/>
-              </w:rPr>
-              <w:t>!”</w:t>
-            </w:r>
-            <w:r>
-              <w:rPr>
-                <w:rFonts w:asciiTheme="minorBidi" w:hAnsiTheme="minorBidi"/>
-                <w:sz w:val="28"/>
-                <w:szCs w:val="28"/>
-                <w:lang w:bidi="th-TH"/>
-              </w:rPr>
-              <w:t xml:space="preserve"> </w:t>
-            </w:r>
-            <w:r>
-              <w:rPr>
-                <w:rFonts w:asciiTheme="minorBidi" w:hAnsiTheme="minorBidi" w:hint="cs"/>
-                <w:sz w:val="28"/>
-                <w:szCs w:val="28"/>
-                <w:cs/>
-                <w:lang w:bidi="th-TH"/>
-              </w:rPr>
-              <w:t xml:space="preserve">และข่าวสารที่อยู่ในตาราง </w:t>
-            </w:r>
-            <w:r>
-              <w:rPr>
-                <w:rFonts w:asciiTheme="minorBidi" w:hAnsiTheme="minorBidi"/>
-                <w:sz w:val="28"/>
-                <w:szCs w:val="28"/>
-                <w:lang w:bidi="th-TH"/>
-              </w:rPr>
-              <w:t>Highlights</w:t>
-            </w:r>
-            <w:r>
-              <w:rPr>
-                <w:rFonts w:asciiTheme="minorBidi" w:hAnsiTheme="minorBidi" w:hint="cs"/>
-                <w:sz w:val="28"/>
-                <w:szCs w:val="28"/>
-                <w:cs/>
-                <w:lang w:bidi="th-TH"/>
-              </w:rPr>
-              <w:t xml:space="preserve"> </w:t>
-            </w:r>
-            <w:r>
-              <w:rPr>
-                <w:rFonts w:asciiTheme="minorBidi" w:hAnsiTheme="minorBidi" w:hint="cs"/>
-                <w:sz w:val="28"/>
-                <w:szCs w:val="28"/>
-                <w:cs/>
-                <w:lang w:bidi="th-TH"/>
-              </w:rPr>
-              <w:t>จะไปอยู่ในตาราง</w:t>
-            </w:r>
-            <w:r>
-              <w:rPr>
-                <w:rFonts w:asciiTheme="minorBidi" w:hAnsiTheme="minorBidi"/>
-                <w:sz w:val="28"/>
-                <w:szCs w:val="28"/>
-                <w:lang w:bidi="th-TH"/>
-              </w:rPr>
-              <w:t xml:space="preserve"> </w:t>
-            </w:r>
-            <w:r>
-              <w:rPr>
-                <w:rFonts w:asciiTheme="minorBidi" w:hAnsiTheme="minorBidi"/>
-                <w:sz w:val="28"/>
-                <w:szCs w:val="28"/>
-                <w:lang w:bidi="th-TH"/>
-              </w:rPr>
-              <w:t>News</w:t>
+              <w:t xml:space="preserve"> จะไปอยู่ในตาราง</w:t>
+            </w:r>
+            <w:r>
+              <w:rPr>
+                <w:rFonts w:asciiTheme="minorBidi" w:hAnsiTheme="minorBidi"/>
+                <w:sz w:val="28"/>
+                <w:szCs w:val="28"/>
+                <w:lang w:bidi="th-TH"/>
+              </w:rPr>
+              <w:t xml:space="preserve"> News</w:t>
             </w:r>
           </w:p>
         </w:tc>
@@ -15508,25 +15312,7 @@
                 <w:lang w:bidi="th-TH"/>
               </w:rPr>
               <w:lastRenderedPageBreak/>
-              <w:t>TC</w:t>
-            </w:r>
-            <w:r>
-              <w:rPr>
-                <w:rFonts w:asciiTheme="minorBidi" w:hAnsiTheme="minorBidi"/>
-                <w:sz w:val="28"/>
-                <w:szCs w:val="28"/>
-                <w:lang w:bidi="th-TH"/>
-              </w:rPr>
-              <w:t>1</w:t>
-            </w:r>
-            <w:r>
-              <w:rPr>
-                <w:rFonts w:asciiTheme="minorBidi" w:hAnsiTheme="minorBidi"/>
-                <w:sz w:val="28"/>
-                <w:szCs w:val="28"/>
-                <w:lang w:bidi="th-TH"/>
-              </w:rPr>
-              <w:t>0</w:t>
+              <w:t>TC10</w:t>
             </w:r>
           </w:p>
         </w:tc>
@@ -15551,25 +15337,27 @@
                 <w:szCs w:val="28"/>
                 <w:lang w:bidi="th-TH"/>
               </w:rPr>
-              <w:t xml:space="preserve">Test Add News To </w:t>
-            </w:r>
-            <w:r>
-              <w:rPr>
-                <w:rFonts w:asciiTheme="minorBidi" w:hAnsiTheme="minorBidi"/>
-                <w:sz w:val="28"/>
-                <w:szCs w:val="28"/>
-                <w:lang w:bidi="th-TH"/>
-              </w:rPr>
-              <w:t xml:space="preserve">Full </w:t>
-            </w:r>
-            <w:r>
-              <w:rPr>
-                <w:rFonts w:asciiTheme="minorBidi" w:hAnsiTheme="minorBidi"/>
-                <w:sz w:val="28"/>
-                <w:szCs w:val="28"/>
-                <w:lang w:bidi="th-TH"/>
-              </w:rPr>
-              <w:t>Highlights:</w:t>
+              <w:t xml:space="preserve">Test Add News </w:t>
+            </w:r>
+            <w:proofErr w:type="gramStart"/>
+            <w:r>
+              <w:rPr>
+                <w:rFonts w:asciiTheme="minorBidi" w:hAnsiTheme="minorBidi"/>
+                <w:sz w:val="28"/>
+                <w:szCs w:val="28"/>
+                <w:lang w:bidi="th-TH"/>
+              </w:rPr>
+              <w:t>To</w:t>
+            </w:r>
+            <w:proofErr w:type="gramEnd"/>
+            <w:r>
+              <w:rPr>
+                <w:rFonts w:asciiTheme="minorBidi" w:hAnsiTheme="minorBidi"/>
+                <w:sz w:val="28"/>
+                <w:szCs w:val="28"/>
+                <w:lang w:bidi="th-TH"/>
+              </w:rPr>
+              <w:t xml:space="preserve"> Full Highlights:</w:t>
             </w:r>
           </w:p>
           <w:p>
@@ -15604,21 +15392,40 @@
           <w:p>
             <w:pPr>
               <w:rPr>
+                <w:rFonts w:asciiTheme="minorBidi" w:hAnsiTheme="minorBidi"/>
+                <w:sz w:val="28"/>
+                <w:szCs w:val="28"/>
+                <w:cs/>
+                <w:lang w:bidi="th-TH"/>
+              </w:rPr>
+            </w:pPr>
+            <w:r>
+              <w:rPr>
+                <w:rFonts w:asciiTheme="minorBidi" w:hAnsiTheme="minorBidi"/>
+                <w:sz w:val="28"/>
+                <w:szCs w:val="28"/>
+                <w:lang w:bidi="th-TH"/>
+              </w:rPr>
+              <w:t>1.</w:t>
+            </w:r>
+            <w:r>
+              <w:rPr>
                 <w:rFonts w:asciiTheme="minorBidi" w:hAnsiTheme="minorBidi" w:hint="cs"/>
                 <w:sz w:val="28"/>
                 <w:szCs w:val="28"/>
                 <w:cs/>
                 <w:lang w:bidi="th-TH"/>
               </w:rPr>
-            </w:pPr>
-            <w:r>
-              <w:rPr>
-                <w:rFonts w:asciiTheme="minorBidi" w:hAnsiTheme="minorBidi"/>
-                <w:sz w:val="28"/>
-                <w:szCs w:val="28"/>
-                <w:lang w:bidi="th-TH"/>
-              </w:rPr>
-              <w:t>1.</w:t>
+              <w:t xml:space="preserve">กดที่ปุ่ม </w:t>
+            </w:r>
+            <w:r>
+              <w:rPr>
+                <w:rFonts w:asciiTheme="minorBidi" w:hAnsiTheme="minorBidi"/>
+                <w:sz w:val="28"/>
+                <w:szCs w:val="28"/>
+                <w:lang w:bidi="th-TH"/>
+              </w:rPr>
+              <w:t xml:space="preserve">“ADD” </w:t>
             </w:r>
             <w:r>
               <w:rPr>
@@ -15628,16 +15435,16 @@
                 <w:cs/>
                 <w:lang w:bidi="th-TH"/>
               </w:rPr>
-              <w:t xml:space="preserve">กดที่ปุ่ม </w:t>
-            </w:r>
-            <w:r>
-              <w:rPr>
-                <w:rFonts w:asciiTheme="minorBidi" w:hAnsiTheme="minorBidi"/>
-                <w:sz w:val="28"/>
-                <w:szCs w:val="28"/>
-                <w:lang w:bidi="th-TH"/>
-              </w:rPr>
-              <w:t xml:space="preserve">“ADD” </w:t>
+              <w:t xml:space="preserve">ที่ </w:t>
+            </w:r>
+            <w:r>
+              <w:rPr>
+                <w:rFonts w:asciiTheme="minorBidi" w:hAnsiTheme="minorBidi"/>
+                <w:sz w:val="28"/>
+                <w:szCs w:val="28"/>
+                <w:lang w:bidi="th-TH"/>
+              </w:rPr>
+              <w:t xml:space="preserve">News </w:t>
             </w:r>
             <w:r>
               <w:rPr>
@@ -15647,17 +15454,33 @@
                 <w:cs/>
                 <w:lang w:bidi="th-TH"/>
               </w:rPr>
-              <w:t xml:space="preserve">ที่ </w:t>
-            </w:r>
-            <w:r>
-              <w:rPr>
-                <w:rFonts w:asciiTheme="minorBidi" w:hAnsiTheme="minorBidi"/>
-                <w:sz w:val="28"/>
-                <w:szCs w:val="28"/>
-                <w:lang w:bidi="th-TH"/>
-              </w:rPr>
-              <w:t xml:space="preserve">News </w:t>
-            </w:r>
+              <w:t xml:space="preserve">ที่ต้องการเพิ่มลงใน </w:t>
+            </w:r>
+            <w:r>
+              <w:rPr>
+                <w:rFonts w:asciiTheme="minorBidi" w:hAnsiTheme="minorBidi"/>
+                <w:sz w:val="28"/>
+                <w:szCs w:val="28"/>
+                <w:lang w:bidi="th-TH"/>
+              </w:rPr>
+              <w:t>Highlights</w:t>
+            </w:r>
+          </w:p>
+        </w:tc>
+        <w:tc>
+          <w:tcPr>
+            <w:tcW w:w="2984" w:type="dxa"/>
+          </w:tcPr>
+          <w:p>
+            <w:pPr>
+              <w:rPr>
+                <w:rFonts w:asciiTheme="minorBidi" w:hAnsiTheme="minorBidi"/>
+                <w:sz w:val="28"/>
+                <w:szCs w:val="28"/>
+                <w:cs/>
+                <w:lang w:bidi="th-TH"/>
+              </w:rPr>
+            </w:pPr>
             <w:r>
               <w:rPr>
                 <w:rFonts w:asciiTheme="minorBidi" w:hAnsiTheme="minorBidi" w:hint="cs"/>
@@ -15666,25 +15489,18 @@
                 <w:cs/>
                 <w:lang w:bidi="th-TH"/>
               </w:rPr>
-              <w:t xml:space="preserve">ที่ต้องการเพิ่มลงใน </w:t>
-            </w:r>
-            <w:r>
-              <w:rPr>
-                <w:rFonts w:asciiTheme="minorBidi" w:hAnsiTheme="minorBidi"/>
-                <w:sz w:val="28"/>
-                <w:szCs w:val="28"/>
-                <w:lang w:bidi="th-TH"/>
-              </w:rPr>
-              <w:t>Highlights</w:t>
-            </w:r>
-          </w:p>
-        </w:tc>
-        <w:tc>
-          <w:tcPr>
-            <w:tcW w:w="2984" w:type="dxa"/>
-          </w:tcPr>
-          <w:p>
-            <w:pPr>
+              <w:t xml:space="preserve">อยู่หน้า </w:t>
+            </w:r>
+            <w:r>
+              <w:rPr>
+                <w:rFonts w:asciiTheme="minorBidi" w:hAnsiTheme="minorBidi"/>
+                <w:sz w:val="28"/>
+                <w:szCs w:val="28"/>
+                <w:lang w:bidi="th-TH"/>
+              </w:rPr>
+              <w:t xml:space="preserve">Manage Highlights </w:t>
+            </w:r>
+            <w:r>
               <w:rPr>
                 <w:rFonts w:asciiTheme="minorBidi" w:hAnsiTheme="minorBidi" w:hint="cs"/>
                 <w:sz w:val="28"/>
@@ -15692,54 +15508,7 @@
                 <w:cs/>
                 <w:lang w:bidi="th-TH"/>
               </w:rPr>
-            </w:pPr>
-            <w:r>
-              <w:rPr>
-                <w:rFonts w:asciiTheme="minorBidi" w:hAnsiTheme="minorBidi" w:hint="cs"/>
-                <w:sz w:val="28"/>
-                <w:szCs w:val="28"/>
-                <w:cs/>
-                <w:lang w:bidi="th-TH"/>
-              </w:rPr>
-              <w:t xml:space="preserve">อยู่หน้า </w:t>
-            </w:r>
-            <w:r>
-              <w:rPr>
-                <w:rFonts w:asciiTheme="minorBidi" w:hAnsiTheme="minorBidi"/>
-                <w:sz w:val="28"/>
-                <w:szCs w:val="28"/>
-                <w:lang w:bidi="th-TH"/>
-              </w:rPr>
-              <w:t>Manage H</w:t>
-            </w:r>
-            <w:r>
-              <w:rPr>
-                <w:rFonts w:asciiTheme="minorBidi" w:hAnsiTheme="minorBidi"/>
-                <w:sz w:val="28"/>
-                <w:szCs w:val="28"/>
-                <w:lang w:bidi="th-TH"/>
-              </w:rPr>
-              <w:t xml:space="preserve">ighlights </w:t>
-            </w:r>
-            <w:r>
-              <w:rPr>
-                <w:rFonts w:asciiTheme="minorBidi" w:hAnsiTheme="minorBidi" w:hint="cs"/>
-                <w:sz w:val="28"/>
-                <w:szCs w:val="28"/>
-                <w:cs/>
-                <w:lang w:bidi="th-TH"/>
-              </w:rPr>
-              <w:t>เช่นเดิม และ</w:t>
-            </w:r>
-            <w:r>
-              <w:rPr>
-                <w:rFonts w:asciiTheme="minorBidi" w:hAnsiTheme="minorBidi" w:hint="cs"/>
-                <w:sz w:val="28"/>
-                <w:szCs w:val="28"/>
-                <w:cs/>
-                <w:lang w:bidi="th-TH"/>
-              </w:rPr>
-              <w:t xml:space="preserve">ปุ่ม </w:t>
+              <w:t xml:space="preserve">เช่นเดิม และปุ่ม </w:t>
             </w:r>
             <w:r>
               <w:rPr>
@@ -15770,7 +15539,7 @@
           <w:p>
             <w:pPr>
               <w:rPr>
-                <w:rFonts w:asciiTheme="minorBidi" w:hAnsiTheme="minorBidi" w:hint="cs"/>
+                <w:rFonts w:asciiTheme="minorBidi" w:hAnsiTheme="minorBidi"/>
                 <w:sz w:val="28"/>
                 <w:szCs w:val="28"/>
                 <w:cs/>
@@ -16920,7 +16689,7 @@
                 <w:szCs w:val="28"/>
                 <w:lang w:bidi="th-TH"/>
               </w:rPr>
-              <w:t>6</w:t>
+              <w:t>10</w:t>
             </w:r>
           </w:p>
         </w:tc>
@@ -16948,7 +16717,7 @@
                 <w:szCs w:val="28"/>
                 <w:lang w:bidi="th-TH"/>
               </w:rPr>
-              <w:t>4</w:t>
+              <w:t>0</w:t>
             </w:r>
           </w:p>
         </w:tc>
@@ -17164,7 +16933,16 @@
                 <w:szCs w:val="28"/>
                 <w:lang w:bidi="th-TH"/>
               </w:rPr>
-              <w:t>14</w:t>
+              <w:t>1</w:t>
+            </w:r>
+            <w:r>
+              <w:rPr>
+                <w:rFonts w:asciiTheme="minorBidi" w:hAnsiTheme="minorBidi"/>
+                <w:sz w:val="28"/>
+                <w:szCs w:val="28"/>
+                <w:lang w:bidi="th-TH"/>
+              </w:rPr>
+              <w:t>8</w:t>
             </w:r>
           </w:p>
         </w:tc>
@@ -17195,7 +16973,7 @@
                 <w:szCs w:val="28"/>
                 <w:lang w:bidi="th-TH"/>
               </w:rPr>
-              <w:t>4</w:t>
+              <w:t>0</w:t>
             </w:r>
           </w:p>
         </w:tc>
@@ -21806,6 +21584,7 @@
   <w:style w:type="character" w:default="1" w:styleId="DefaultParagraphFont">
     <w:name w:val="Default Paragraph Font"/>
     <w:uiPriority w:val="1"/>
+    <w:semiHidden/>
     <w:unhideWhenUsed/>
   </w:style>
   <w:style w:type="table" w:default="1" w:styleId="TableNormal">

</xml_diff>